<commit_message>
Faltan capturas de pantalla de la navegación
</commit_message>
<xml_diff>
--- a/ProjectReport_(Memoria)/Memoria_PFC.docx
+++ b/ProjectReport_(Memoria)/Memoria_PFC.docx
@@ -4,6 +4,13 @@
   <w:body>
     <w:sdt>
       <w:sdtPr>
+        <w:rPr>
+          <w:rFonts w:asciiTheme="minorHAnsi" w:eastAsiaTheme="minorHAnsi" w:hAnsiTheme="minorHAnsi" w:cstheme="minorBidi"/>
+          <w:b w:val="0"/>
+          <w:sz w:val="24"/>
+          <w:szCs w:val="24"/>
+          <w:lang w:eastAsia="en-US"/>
+        </w:rPr>
         <w:id w:val="1412045294"/>
         <w:docPartObj>
           <w:docPartGallery w:val="Table of Contents"/>
@@ -12,11 +19,7 @@
       </w:sdtPr>
       <w:sdtEndPr>
         <w:rPr>
-          <w:rFonts w:asciiTheme="minorHAnsi" w:eastAsiaTheme="minorHAnsi" w:hAnsiTheme="minorHAnsi" w:cstheme="minorBidi"/>
           <w:bCs/>
-          <w:sz w:val="24"/>
-          <w:szCs w:val="24"/>
-          <w:lang w:eastAsia="en-US"/>
         </w:rPr>
       </w:sdtEndPr>
       <w:sdtContent>
@@ -3378,6 +3381,7 @@
       <w:r>
         <w:rPr>
           <w:rFonts w:ascii="Arial" w:hAnsi="Arial" w:cs="Arial"/>
+          <w:noProof/>
         </w:rPr>
         <w:drawing>
           <wp:inline distT="0" distB="0" distL="0" distR="0" wp14:anchorId="0E2F55D7" wp14:editId="6E30508D">
@@ -3462,6 +3466,7 @@
       <w:r>
         <w:rPr>
           <w:rFonts w:ascii="Arial" w:hAnsi="Arial" w:cs="Arial"/>
+          <w:noProof/>
           <w:sz w:val="22"/>
           <w:szCs w:val="22"/>
         </w:rPr>
@@ -3502,6 +3507,15 @@
           <w:rFonts w:ascii="Arial" w:hAnsi="Arial" w:cs="Arial"/>
         </w:rPr>
       </w:pPr>
+    </w:p>
+    <w:p>
+      <w:pPr>
+        <w:spacing w:line="360" w:lineRule="auto"/>
+        <w:jc w:val="both"/>
+        <w:rPr>
+          <w:rFonts w:ascii="Arial" w:hAnsi="Arial" w:cs="Arial"/>
+        </w:rPr>
+      </w:pPr>
       <w:r>
         <w:rPr>
           <w:rFonts w:ascii="Arial" w:hAnsi="Arial" w:cs="Arial"/>
@@ -3540,6 +3554,3325 @@
           <w:rFonts w:ascii="Arial" w:hAnsi="Arial" w:cs="Arial"/>
         </w:rPr>
       </w:pPr>
+    </w:p>
+    <w:p>
+      <w:pPr>
+        <w:spacing w:line="360" w:lineRule="auto"/>
+        <w:jc w:val="both"/>
+        <w:rPr>
+          <w:rFonts w:ascii="Arial" w:hAnsi="Arial" w:cs="Arial"/>
+        </w:rPr>
+      </w:pPr>
+    </w:p>
+    <w:p>
+      <w:pPr>
+        <w:spacing w:line="360" w:lineRule="auto"/>
+        <w:jc w:val="both"/>
+        <w:rPr>
+          <w:rFonts w:ascii="Arial" w:hAnsi="Arial" w:cs="Arial"/>
+        </w:rPr>
+      </w:pPr>
+    </w:p>
+    <w:p>
+      <w:pPr>
+        <w:spacing w:line="360" w:lineRule="auto"/>
+        <w:jc w:val="both"/>
+        <w:rPr>
+          <w:rFonts w:ascii="Arial" w:hAnsi="Arial" w:cs="Arial"/>
+        </w:rPr>
+      </w:pPr>
+    </w:p>
+    <w:p>
+      <w:pPr>
+        <w:spacing w:line="360" w:lineRule="auto"/>
+        <w:jc w:val="both"/>
+        <w:rPr>
+          <w:rFonts w:ascii="Arial" w:hAnsi="Arial" w:cs="Arial"/>
+        </w:rPr>
+      </w:pPr>
+    </w:p>
+    <w:p>
+      <w:pPr>
+        <w:spacing w:line="360" w:lineRule="auto"/>
+        <w:jc w:val="both"/>
+        <w:rPr>
+          <w:rFonts w:ascii="Arial" w:hAnsi="Arial" w:cs="Arial"/>
+        </w:rPr>
+      </w:pPr>
+    </w:p>
+    <w:p>
+      <w:pPr>
+        <w:spacing w:line="360" w:lineRule="auto"/>
+        <w:jc w:val="both"/>
+        <w:rPr>
+          <w:rFonts w:ascii="Arial" w:hAnsi="Arial" w:cs="Arial"/>
+        </w:rPr>
+      </w:pPr>
+    </w:p>
+    <w:p>
+      <w:pPr>
+        <w:spacing w:line="360" w:lineRule="auto"/>
+        <w:jc w:val="both"/>
+        <w:rPr>
+          <w:rFonts w:ascii="Arial" w:hAnsi="Arial" w:cs="Arial"/>
+        </w:rPr>
+      </w:pPr>
+    </w:p>
+    <w:p>
+      <w:pPr>
+        <w:spacing w:line="360" w:lineRule="auto"/>
+        <w:jc w:val="both"/>
+        <w:rPr>
+          <w:rFonts w:ascii="Arial" w:hAnsi="Arial" w:cs="Arial"/>
+        </w:rPr>
+      </w:pPr>
+    </w:p>
+    <w:p>
+      <w:pPr>
+        <w:spacing w:line="360" w:lineRule="auto"/>
+        <w:jc w:val="both"/>
+        <w:rPr>
+          <w:rFonts w:ascii="Arial" w:hAnsi="Arial" w:cs="Arial"/>
+        </w:rPr>
+      </w:pPr>
+    </w:p>
+    <w:tbl>
+      <w:tblPr>
+        <w:tblW w:w="8340" w:type="dxa"/>
+        <w:tblCellMar>
+          <w:left w:w="70" w:type="dxa"/>
+          <w:right w:w="70" w:type="dxa"/>
+        </w:tblCellMar>
+        <w:tblLook w:val="04A0" w:firstRow="1" w:lastRow="0" w:firstColumn="1" w:lastColumn="0" w:noHBand="0" w:noVBand="1"/>
+      </w:tblPr>
+      <w:tblGrid>
+        <w:gridCol w:w="1940"/>
+        <w:gridCol w:w="1460"/>
+        <w:gridCol w:w="3940"/>
+        <w:gridCol w:w="1000"/>
+      </w:tblGrid>
+      <w:tr>
+        <w:trPr>
+          <w:trHeight w:val="1002"/>
+        </w:trPr>
+        <w:tc>
+          <w:tcPr>
+            <w:tcW w:w="1940" w:type="dxa"/>
+            <w:tcBorders>
+              <w:top w:val="nil"/>
+              <w:left w:val="nil"/>
+              <w:bottom w:val="nil"/>
+              <w:right w:val="nil"/>
+            </w:tcBorders>
+            <w:shd w:val="clear" w:color="000000" w:fill="391059"/>
+            <w:noWrap/>
+            <w:vAlign w:val="center"/>
+            <w:hideMark/>
+          </w:tcPr>
+          <w:p>
+            <w:pPr>
+              <w:jc w:val="center"/>
+              <w:rPr>
+                <w:rFonts w:ascii="Franklin Gothic Book" w:eastAsia="Times New Roman" w:hAnsi="Franklin Gothic Book" w:cs="Times New Roman"/>
+                <w:color w:val="000000"/>
+                <w:sz w:val="20"/>
+                <w:szCs w:val="20"/>
+                <w:lang w:eastAsia="es-ES"/>
+              </w:rPr>
+            </w:pPr>
+            <w:r>
+              <w:rPr>
+                <w:rFonts w:ascii="Franklin Gothic Book" w:eastAsia="Times New Roman" w:hAnsi="Franklin Gothic Book" w:cs="Times New Roman"/>
+                <w:color w:val="000000"/>
+                <w:sz w:val="20"/>
+                <w:szCs w:val="20"/>
+                <w:lang w:eastAsia="es-ES"/>
+              </w:rPr>
+              <w:t> </w:t>
+            </w:r>
+          </w:p>
+        </w:tc>
+        <w:tc>
+          <w:tcPr>
+            <w:tcW w:w="1460" w:type="dxa"/>
+            <w:tcBorders>
+              <w:top w:val="single" w:sz="4" w:space="0" w:color="FAF9EF"/>
+              <w:left w:val="single" w:sz="4" w:space="0" w:color="FAF9EF"/>
+              <w:bottom w:val="single" w:sz="4" w:space="0" w:color="FAF9EF"/>
+              <w:right w:val="nil"/>
+            </w:tcBorders>
+            <w:shd w:val="clear" w:color="000000" w:fill="391059"/>
+            <w:noWrap/>
+            <w:vAlign w:val="center"/>
+            <w:hideMark/>
+          </w:tcPr>
+          <w:p>
+            <w:pPr>
+              <w:jc w:val="center"/>
+              <w:rPr>
+                <w:rFonts w:ascii="Franklin Gothic Book" w:eastAsia="Times New Roman" w:hAnsi="Franklin Gothic Book" w:cs="Times New Roman"/>
+                <w:b/>
+                <w:bCs/>
+                <w:color w:val="FFFFFF"/>
+                <w:sz w:val="20"/>
+                <w:szCs w:val="20"/>
+                <w:lang w:eastAsia="es-ES"/>
+              </w:rPr>
+            </w:pPr>
+            <w:r>
+              <w:rPr>
+                <w:rFonts w:ascii="Franklin Gothic Book" w:eastAsia="Times New Roman" w:hAnsi="Franklin Gothic Book" w:cs="Times New Roman"/>
+                <w:b/>
+                <w:bCs/>
+                <w:color w:val="FFFFFF"/>
+                <w:sz w:val="20"/>
+                <w:szCs w:val="20"/>
+                <w:lang w:eastAsia="es-ES"/>
+              </w:rPr>
+              <w:t>Fecha</w:t>
+            </w:r>
+          </w:p>
+        </w:tc>
+        <w:tc>
+          <w:tcPr>
+            <w:tcW w:w="3940" w:type="dxa"/>
+            <w:tcBorders>
+              <w:top w:val="single" w:sz="4" w:space="0" w:color="FAF9EF"/>
+              <w:left w:val="nil"/>
+              <w:bottom w:val="single" w:sz="4" w:space="0" w:color="FAF9EF"/>
+              <w:right w:val="nil"/>
+            </w:tcBorders>
+            <w:shd w:val="clear" w:color="000000" w:fill="391059"/>
+            <w:noWrap/>
+            <w:vAlign w:val="center"/>
+            <w:hideMark/>
+          </w:tcPr>
+          <w:p>
+            <w:pPr>
+              <w:jc w:val="center"/>
+              <w:rPr>
+                <w:rFonts w:ascii="Franklin Gothic Book" w:eastAsia="Times New Roman" w:hAnsi="Franklin Gothic Book" w:cs="Times New Roman"/>
+                <w:b/>
+                <w:bCs/>
+                <w:color w:val="FFFFFF"/>
+                <w:sz w:val="20"/>
+                <w:szCs w:val="20"/>
+                <w:lang w:eastAsia="es-ES"/>
+              </w:rPr>
+            </w:pPr>
+            <w:r>
+              <w:rPr>
+                <w:rFonts w:ascii="Franklin Gothic Book" w:eastAsia="Times New Roman" w:hAnsi="Franklin Gothic Book" w:cs="Times New Roman"/>
+                <w:b/>
+                <w:bCs/>
+                <w:color w:val="FFFFFF"/>
+                <w:sz w:val="20"/>
+                <w:szCs w:val="20"/>
+                <w:lang w:eastAsia="es-ES"/>
+              </w:rPr>
+              <w:t>Tarea</w:t>
+            </w:r>
+          </w:p>
+        </w:tc>
+        <w:tc>
+          <w:tcPr>
+            <w:tcW w:w="1000" w:type="dxa"/>
+            <w:tcBorders>
+              <w:top w:val="single" w:sz="4" w:space="0" w:color="FAF9EF"/>
+              <w:left w:val="nil"/>
+              <w:bottom w:val="single" w:sz="4" w:space="0" w:color="auto"/>
+              <w:right w:val="single" w:sz="4" w:space="0" w:color="FAF9EF"/>
+            </w:tcBorders>
+            <w:shd w:val="clear" w:color="000000" w:fill="391059"/>
+            <w:noWrap/>
+            <w:vAlign w:val="center"/>
+            <w:hideMark/>
+          </w:tcPr>
+          <w:p>
+            <w:pPr>
+              <w:jc w:val="center"/>
+              <w:rPr>
+                <w:rFonts w:ascii="Franklin Gothic Book" w:eastAsia="Times New Roman" w:hAnsi="Franklin Gothic Book" w:cs="Times New Roman"/>
+                <w:b/>
+                <w:bCs/>
+                <w:color w:val="FFFFFF"/>
+                <w:sz w:val="20"/>
+                <w:szCs w:val="20"/>
+                <w:lang w:eastAsia="es-ES"/>
+              </w:rPr>
+            </w:pPr>
+            <w:r>
+              <w:rPr>
+                <w:rFonts w:ascii="Franklin Gothic Book" w:eastAsia="Times New Roman" w:hAnsi="Franklin Gothic Book" w:cs="Times New Roman"/>
+                <w:b/>
+                <w:bCs/>
+                <w:color w:val="FFFFFF"/>
+                <w:sz w:val="20"/>
+                <w:szCs w:val="20"/>
+                <w:lang w:eastAsia="es-ES"/>
+              </w:rPr>
+              <w:t>Horas</w:t>
+            </w:r>
+          </w:p>
+        </w:tc>
+      </w:tr>
+      <w:tr>
+        <w:trPr>
+          <w:trHeight w:val="480"/>
+        </w:trPr>
+        <w:tc>
+          <w:tcPr>
+            <w:tcW w:w="1940" w:type="dxa"/>
+            <w:vMerge w:val="restart"/>
+            <w:tcBorders>
+              <w:top w:val="nil"/>
+              <w:left w:val="nil"/>
+              <w:bottom w:val="nil"/>
+              <w:right w:val="nil"/>
+            </w:tcBorders>
+            <w:shd w:val="clear" w:color="000000" w:fill="D9C1FF"/>
+            <w:noWrap/>
+            <w:vAlign w:val="center"/>
+            <w:hideMark/>
+          </w:tcPr>
+          <w:p>
+            <w:pPr>
+              <w:jc w:val="center"/>
+              <w:rPr>
+                <w:rFonts w:ascii="Franklin Gothic Book" w:eastAsia="Times New Roman" w:hAnsi="Franklin Gothic Book" w:cs="Times New Roman"/>
+                <w:b/>
+                <w:bCs/>
+                <w:color w:val="000000"/>
+                <w:sz w:val="22"/>
+                <w:szCs w:val="22"/>
+                <w:lang w:eastAsia="es-ES"/>
+              </w:rPr>
+            </w:pPr>
+            <w:r>
+              <w:rPr>
+                <w:rFonts w:ascii="Franklin Gothic Book" w:eastAsia="Times New Roman" w:hAnsi="Franklin Gothic Book" w:cs="Times New Roman"/>
+                <w:b/>
+                <w:bCs/>
+                <w:color w:val="000000"/>
+                <w:sz w:val="22"/>
+                <w:szCs w:val="22"/>
+                <w:lang w:eastAsia="es-ES"/>
+              </w:rPr>
+              <w:t>PLANIFICACIÓN</w:t>
+            </w:r>
+          </w:p>
+        </w:tc>
+        <w:tc>
+          <w:tcPr>
+            <w:tcW w:w="1460" w:type="dxa"/>
+            <w:tcBorders>
+              <w:top w:val="single" w:sz="4" w:space="0" w:color="FAF9EF"/>
+              <w:left w:val="single" w:sz="4" w:space="0" w:color="FAF9EF"/>
+              <w:bottom w:val="single" w:sz="4" w:space="0" w:color="FAF9EF"/>
+              <w:right w:val="nil"/>
+            </w:tcBorders>
+            <w:shd w:val="clear" w:color="000000" w:fill="D9C1FF"/>
+            <w:noWrap/>
+            <w:vAlign w:val="center"/>
+            <w:hideMark/>
+          </w:tcPr>
+          <w:p>
+            <w:pPr>
+              <w:jc w:val="center"/>
+              <w:rPr>
+                <w:rFonts w:ascii="Franklin Gothic Book" w:eastAsia="Times New Roman" w:hAnsi="Franklin Gothic Book" w:cs="Times New Roman"/>
+                <w:color w:val="000000"/>
+                <w:sz w:val="20"/>
+                <w:szCs w:val="20"/>
+                <w:lang w:eastAsia="es-ES"/>
+              </w:rPr>
+            </w:pPr>
+            <w:r>
+              <w:rPr>
+                <w:rFonts w:ascii="Franklin Gothic Book" w:eastAsia="Times New Roman" w:hAnsi="Franklin Gothic Book" w:cs="Times New Roman"/>
+                <w:color w:val="000000"/>
+                <w:sz w:val="20"/>
+                <w:szCs w:val="20"/>
+                <w:lang w:eastAsia="es-ES"/>
+              </w:rPr>
+              <w:t>05/03/2024</w:t>
+            </w:r>
+          </w:p>
+        </w:tc>
+        <w:tc>
+          <w:tcPr>
+            <w:tcW w:w="3940" w:type="dxa"/>
+            <w:tcBorders>
+              <w:top w:val="single" w:sz="4" w:space="0" w:color="FAF9EF"/>
+              <w:left w:val="nil"/>
+              <w:bottom w:val="single" w:sz="4" w:space="0" w:color="FAF9EF"/>
+              <w:right w:val="nil"/>
+            </w:tcBorders>
+            <w:shd w:val="clear" w:color="000000" w:fill="D9C1FF"/>
+            <w:noWrap/>
+            <w:vAlign w:val="center"/>
+            <w:hideMark/>
+          </w:tcPr>
+          <w:p>
+            <w:pPr>
+              <w:jc w:val="center"/>
+              <w:rPr>
+                <w:rFonts w:ascii="Franklin Gothic Book" w:eastAsia="Times New Roman" w:hAnsi="Franklin Gothic Book" w:cs="Times New Roman"/>
+                <w:color w:val="000000"/>
+                <w:sz w:val="20"/>
+                <w:szCs w:val="20"/>
+                <w:lang w:eastAsia="es-ES"/>
+              </w:rPr>
+            </w:pPr>
+            <w:r>
+              <w:rPr>
+                <w:rFonts w:ascii="Franklin Gothic Book" w:eastAsia="Times New Roman" w:hAnsi="Franklin Gothic Book" w:cs="Times New Roman"/>
+                <w:color w:val="000000"/>
+                <w:sz w:val="20"/>
+                <w:szCs w:val="20"/>
+                <w:lang w:eastAsia="es-ES"/>
+              </w:rPr>
+              <w:t>Creación de logos</w:t>
+            </w:r>
+          </w:p>
+        </w:tc>
+        <w:tc>
+          <w:tcPr>
+            <w:tcW w:w="1000" w:type="dxa"/>
+            <w:tcBorders>
+              <w:top w:val="single" w:sz="4" w:space="0" w:color="FAF9EF"/>
+              <w:left w:val="nil"/>
+              <w:bottom w:val="single" w:sz="4" w:space="0" w:color="FAF9EF"/>
+              <w:right w:val="single" w:sz="4" w:space="0" w:color="FAF9EF"/>
+            </w:tcBorders>
+            <w:shd w:val="clear" w:color="000000" w:fill="D9C1FF"/>
+            <w:noWrap/>
+            <w:vAlign w:val="center"/>
+            <w:hideMark/>
+          </w:tcPr>
+          <w:p>
+            <w:pPr>
+              <w:jc w:val="center"/>
+              <w:rPr>
+                <w:rFonts w:ascii="Franklin Gothic Book" w:eastAsia="Times New Roman" w:hAnsi="Franklin Gothic Book" w:cs="Times New Roman"/>
+                <w:color w:val="000000"/>
+                <w:sz w:val="20"/>
+                <w:szCs w:val="20"/>
+                <w:lang w:eastAsia="es-ES"/>
+              </w:rPr>
+            </w:pPr>
+            <w:r>
+              <w:rPr>
+                <w:rFonts w:ascii="Franklin Gothic Book" w:eastAsia="Times New Roman" w:hAnsi="Franklin Gothic Book" w:cs="Times New Roman"/>
+                <w:color w:val="000000"/>
+                <w:sz w:val="20"/>
+                <w:szCs w:val="20"/>
+                <w:lang w:eastAsia="es-ES"/>
+              </w:rPr>
+              <w:t>2</w:t>
+            </w:r>
+          </w:p>
+        </w:tc>
+      </w:tr>
+      <w:tr>
+        <w:trPr>
+          <w:trHeight w:val="480"/>
+        </w:trPr>
+        <w:tc>
+          <w:tcPr>
+            <w:tcW w:w="1940" w:type="dxa"/>
+            <w:vMerge/>
+            <w:tcBorders>
+              <w:top w:val="nil"/>
+              <w:left w:val="nil"/>
+              <w:bottom w:val="nil"/>
+              <w:right w:val="nil"/>
+            </w:tcBorders>
+            <w:vAlign w:val="center"/>
+            <w:hideMark/>
+          </w:tcPr>
+          <w:p>
+            <w:pPr>
+              <w:rPr>
+                <w:rFonts w:ascii="Franklin Gothic Book" w:eastAsia="Times New Roman" w:hAnsi="Franklin Gothic Book" w:cs="Times New Roman"/>
+                <w:b/>
+                <w:bCs/>
+                <w:color w:val="000000"/>
+                <w:sz w:val="22"/>
+                <w:szCs w:val="22"/>
+                <w:lang w:eastAsia="es-ES"/>
+              </w:rPr>
+            </w:pPr>
+          </w:p>
+        </w:tc>
+        <w:tc>
+          <w:tcPr>
+            <w:tcW w:w="1460" w:type="dxa"/>
+            <w:tcBorders>
+              <w:top w:val="single" w:sz="4" w:space="0" w:color="FAF9EF"/>
+              <w:left w:val="single" w:sz="4" w:space="0" w:color="FAF9EF"/>
+              <w:bottom w:val="single" w:sz="4" w:space="0" w:color="FAF9EF"/>
+              <w:right w:val="nil"/>
+            </w:tcBorders>
+            <w:shd w:val="clear" w:color="000000" w:fill="D9C1FF"/>
+            <w:noWrap/>
+            <w:vAlign w:val="center"/>
+            <w:hideMark/>
+          </w:tcPr>
+          <w:p>
+            <w:pPr>
+              <w:jc w:val="center"/>
+              <w:rPr>
+                <w:rFonts w:ascii="Franklin Gothic Book" w:eastAsia="Times New Roman" w:hAnsi="Franklin Gothic Book" w:cs="Times New Roman"/>
+                <w:color w:val="000000"/>
+                <w:sz w:val="20"/>
+                <w:szCs w:val="20"/>
+                <w:lang w:eastAsia="es-ES"/>
+              </w:rPr>
+            </w:pPr>
+            <w:r>
+              <w:rPr>
+                <w:rFonts w:ascii="Franklin Gothic Book" w:eastAsia="Times New Roman" w:hAnsi="Franklin Gothic Book" w:cs="Times New Roman"/>
+                <w:color w:val="000000"/>
+                <w:sz w:val="20"/>
+                <w:szCs w:val="20"/>
+                <w:lang w:eastAsia="es-ES"/>
+              </w:rPr>
+              <w:t>05/03/2024</w:t>
+            </w:r>
+          </w:p>
+        </w:tc>
+        <w:tc>
+          <w:tcPr>
+            <w:tcW w:w="3940" w:type="dxa"/>
+            <w:tcBorders>
+              <w:top w:val="single" w:sz="4" w:space="0" w:color="FAF9EF"/>
+              <w:left w:val="nil"/>
+              <w:bottom w:val="single" w:sz="4" w:space="0" w:color="FAF9EF"/>
+              <w:right w:val="nil"/>
+            </w:tcBorders>
+            <w:shd w:val="clear" w:color="000000" w:fill="D9C1FF"/>
+            <w:noWrap/>
+            <w:vAlign w:val="center"/>
+            <w:hideMark/>
+          </w:tcPr>
+          <w:p>
+            <w:pPr>
+              <w:jc w:val="center"/>
+              <w:rPr>
+                <w:rFonts w:ascii="Franklin Gothic Book" w:eastAsia="Times New Roman" w:hAnsi="Franklin Gothic Book" w:cs="Times New Roman"/>
+                <w:color w:val="000000"/>
+                <w:sz w:val="20"/>
+                <w:szCs w:val="20"/>
+                <w:lang w:eastAsia="es-ES"/>
+              </w:rPr>
+            </w:pPr>
+            <w:r>
+              <w:rPr>
+                <w:rFonts w:ascii="Franklin Gothic Book" w:eastAsia="Times New Roman" w:hAnsi="Franklin Gothic Book" w:cs="Times New Roman"/>
+                <w:color w:val="000000"/>
+                <w:sz w:val="20"/>
+                <w:szCs w:val="20"/>
+                <w:lang w:eastAsia="es-ES"/>
+              </w:rPr>
+              <w:t>Definición colores de marca</w:t>
+            </w:r>
+          </w:p>
+        </w:tc>
+        <w:tc>
+          <w:tcPr>
+            <w:tcW w:w="1000" w:type="dxa"/>
+            <w:tcBorders>
+              <w:top w:val="single" w:sz="4" w:space="0" w:color="FAF9EF"/>
+              <w:left w:val="nil"/>
+              <w:bottom w:val="single" w:sz="4" w:space="0" w:color="FAF9EF"/>
+              <w:right w:val="single" w:sz="4" w:space="0" w:color="FAF9EF"/>
+            </w:tcBorders>
+            <w:shd w:val="clear" w:color="000000" w:fill="D9C1FF"/>
+            <w:noWrap/>
+            <w:vAlign w:val="center"/>
+            <w:hideMark/>
+          </w:tcPr>
+          <w:p>
+            <w:pPr>
+              <w:jc w:val="center"/>
+              <w:rPr>
+                <w:rFonts w:ascii="Franklin Gothic Book" w:eastAsia="Times New Roman" w:hAnsi="Franklin Gothic Book" w:cs="Times New Roman"/>
+                <w:color w:val="000000"/>
+                <w:sz w:val="20"/>
+                <w:szCs w:val="20"/>
+                <w:lang w:eastAsia="es-ES"/>
+              </w:rPr>
+            </w:pPr>
+            <w:r>
+              <w:rPr>
+                <w:rFonts w:ascii="Franklin Gothic Book" w:eastAsia="Times New Roman" w:hAnsi="Franklin Gothic Book" w:cs="Times New Roman"/>
+                <w:color w:val="000000"/>
+                <w:sz w:val="20"/>
+                <w:szCs w:val="20"/>
+                <w:lang w:eastAsia="es-ES"/>
+              </w:rPr>
+              <w:t>1</w:t>
+            </w:r>
+          </w:p>
+        </w:tc>
+      </w:tr>
+      <w:tr>
+        <w:trPr>
+          <w:trHeight w:val="480"/>
+        </w:trPr>
+        <w:tc>
+          <w:tcPr>
+            <w:tcW w:w="1940" w:type="dxa"/>
+            <w:vMerge/>
+            <w:tcBorders>
+              <w:top w:val="nil"/>
+              <w:left w:val="nil"/>
+              <w:bottom w:val="nil"/>
+              <w:right w:val="nil"/>
+            </w:tcBorders>
+            <w:vAlign w:val="center"/>
+            <w:hideMark/>
+          </w:tcPr>
+          <w:p>
+            <w:pPr>
+              <w:rPr>
+                <w:rFonts w:ascii="Franklin Gothic Book" w:eastAsia="Times New Roman" w:hAnsi="Franklin Gothic Book" w:cs="Times New Roman"/>
+                <w:b/>
+                <w:bCs/>
+                <w:color w:val="000000"/>
+                <w:sz w:val="22"/>
+                <w:szCs w:val="22"/>
+                <w:lang w:eastAsia="es-ES"/>
+              </w:rPr>
+            </w:pPr>
+          </w:p>
+        </w:tc>
+        <w:tc>
+          <w:tcPr>
+            <w:tcW w:w="1460" w:type="dxa"/>
+            <w:tcBorders>
+              <w:top w:val="single" w:sz="4" w:space="0" w:color="FAF9EF"/>
+              <w:left w:val="single" w:sz="4" w:space="0" w:color="FAF9EF"/>
+              <w:bottom w:val="single" w:sz="4" w:space="0" w:color="FAF9EF"/>
+              <w:right w:val="nil"/>
+            </w:tcBorders>
+            <w:shd w:val="clear" w:color="000000" w:fill="D9C1FF"/>
+            <w:noWrap/>
+            <w:vAlign w:val="center"/>
+            <w:hideMark/>
+          </w:tcPr>
+          <w:p>
+            <w:pPr>
+              <w:jc w:val="center"/>
+              <w:rPr>
+                <w:rFonts w:ascii="Franklin Gothic Book" w:eastAsia="Times New Roman" w:hAnsi="Franklin Gothic Book" w:cs="Times New Roman"/>
+                <w:color w:val="000000"/>
+                <w:sz w:val="20"/>
+                <w:szCs w:val="20"/>
+                <w:lang w:eastAsia="es-ES"/>
+              </w:rPr>
+            </w:pPr>
+            <w:r>
+              <w:rPr>
+                <w:rFonts w:ascii="Franklin Gothic Book" w:eastAsia="Times New Roman" w:hAnsi="Franklin Gothic Book" w:cs="Times New Roman"/>
+                <w:color w:val="000000"/>
+                <w:sz w:val="20"/>
+                <w:szCs w:val="20"/>
+                <w:lang w:eastAsia="es-ES"/>
+              </w:rPr>
+              <w:t>10/03/2024</w:t>
+            </w:r>
+          </w:p>
+        </w:tc>
+        <w:tc>
+          <w:tcPr>
+            <w:tcW w:w="3940" w:type="dxa"/>
+            <w:tcBorders>
+              <w:top w:val="single" w:sz="4" w:space="0" w:color="FAF9EF"/>
+              <w:left w:val="nil"/>
+              <w:bottom w:val="single" w:sz="4" w:space="0" w:color="FAF9EF"/>
+              <w:right w:val="nil"/>
+            </w:tcBorders>
+            <w:shd w:val="clear" w:color="000000" w:fill="D9C1FF"/>
+            <w:noWrap/>
+            <w:vAlign w:val="center"/>
+            <w:hideMark/>
+          </w:tcPr>
+          <w:p>
+            <w:pPr>
+              <w:jc w:val="center"/>
+              <w:rPr>
+                <w:rFonts w:ascii="Franklin Gothic Book" w:eastAsia="Times New Roman" w:hAnsi="Franklin Gothic Book" w:cs="Times New Roman"/>
+                <w:color w:val="000000"/>
+                <w:sz w:val="20"/>
+                <w:szCs w:val="20"/>
+                <w:lang w:eastAsia="es-ES"/>
+              </w:rPr>
+            </w:pPr>
+            <w:r>
+              <w:rPr>
+                <w:rFonts w:ascii="Franklin Gothic Book" w:eastAsia="Times New Roman" w:hAnsi="Franklin Gothic Book" w:cs="Times New Roman"/>
+                <w:color w:val="000000"/>
+                <w:sz w:val="20"/>
+                <w:szCs w:val="20"/>
+                <w:lang w:eastAsia="es-ES"/>
+              </w:rPr>
+              <w:t xml:space="preserve">Investigación herramientas Spring </w:t>
+            </w:r>
+            <w:proofErr w:type="spellStart"/>
+            <w:r>
+              <w:rPr>
+                <w:rFonts w:ascii="Franklin Gothic Book" w:eastAsia="Times New Roman" w:hAnsi="Franklin Gothic Book" w:cs="Times New Roman"/>
+                <w:color w:val="000000"/>
+                <w:sz w:val="20"/>
+                <w:szCs w:val="20"/>
+                <w:lang w:eastAsia="es-ES"/>
+              </w:rPr>
+              <w:t>Boot</w:t>
+            </w:r>
+            <w:proofErr w:type="spellEnd"/>
+          </w:p>
+        </w:tc>
+        <w:tc>
+          <w:tcPr>
+            <w:tcW w:w="1000" w:type="dxa"/>
+            <w:tcBorders>
+              <w:top w:val="single" w:sz="4" w:space="0" w:color="FAF9EF"/>
+              <w:left w:val="nil"/>
+              <w:bottom w:val="single" w:sz="4" w:space="0" w:color="FAF9EF"/>
+              <w:right w:val="single" w:sz="4" w:space="0" w:color="FAF9EF"/>
+            </w:tcBorders>
+            <w:shd w:val="clear" w:color="000000" w:fill="D9C1FF"/>
+            <w:noWrap/>
+            <w:vAlign w:val="center"/>
+            <w:hideMark/>
+          </w:tcPr>
+          <w:p>
+            <w:pPr>
+              <w:jc w:val="center"/>
+              <w:rPr>
+                <w:rFonts w:ascii="Franklin Gothic Book" w:eastAsia="Times New Roman" w:hAnsi="Franklin Gothic Book" w:cs="Times New Roman"/>
+                <w:color w:val="000000"/>
+                <w:sz w:val="20"/>
+                <w:szCs w:val="20"/>
+                <w:lang w:eastAsia="es-ES"/>
+              </w:rPr>
+            </w:pPr>
+            <w:r>
+              <w:rPr>
+                <w:rFonts w:ascii="Franklin Gothic Book" w:eastAsia="Times New Roman" w:hAnsi="Franklin Gothic Book" w:cs="Times New Roman"/>
+                <w:color w:val="000000"/>
+                <w:sz w:val="20"/>
+                <w:szCs w:val="20"/>
+                <w:lang w:eastAsia="es-ES"/>
+              </w:rPr>
+              <w:t>2</w:t>
+            </w:r>
+          </w:p>
+        </w:tc>
+      </w:tr>
+      <w:tr>
+        <w:trPr>
+          <w:trHeight w:val="480"/>
+        </w:trPr>
+        <w:tc>
+          <w:tcPr>
+            <w:tcW w:w="1940" w:type="dxa"/>
+            <w:vMerge/>
+            <w:tcBorders>
+              <w:top w:val="nil"/>
+              <w:left w:val="nil"/>
+              <w:bottom w:val="nil"/>
+              <w:right w:val="nil"/>
+            </w:tcBorders>
+            <w:vAlign w:val="center"/>
+            <w:hideMark/>
+          </w:tcPr>
+          <w:p>
+            <w:pPr>
+              <w:rPr>
+                <w:rFonts w:ascii="Franklin Gothic Book" w:eastAsia="Times New Roman" w:hAnsi="Franklin Gothic Book" w:cs="Times New Roman"/>
+                <w:b/>
+                <w:bCs/>
+                <w:color w:val="000000"/>
+                <w:sz w:val="22"/>
+                <w:szCs w:val="22"/>
+                <w:lang w:eastAsia="es-ES"/>
+              </w:rPr>
+            </w:pPr>
+          </w:p>
+        </w:tc>
+        <w:tc>
+          <w:tcPr>
+            <w:tcW w:w="1460" w:type="dxa"/>
+            <w:tcBorders>
+              <w:top w:val="single" w:sz="4" w:space="0" w:color="FAF9EF"/>
+              <w:left w:val="single" w:sz="4" w:space="0" w:color="FAF9EF"/>
+              <w:bottom w:val="single" w:sz="4" w:space="0" w:color="FAF9EF"/>
+              <w:right w:val="nil"/>
+            </w:tcBorders>
+            <w:shd w:val="clear" w:color="000000" w:fill="D9C1FF"/>
+            <w:noWrap/>
+            <w:vAlign w:val="center"/>
+            <w:hideMark/>
+          </w:tcPr>
+          <w:p>
+            <w:pPr>
+              <w:jc w:val="center"/>
+              <w:rPr>
+                <w:rFonts w:ascii="Franklin Gothic Book" w:eastAsia="Times New Roman" w:hAnsi="Franklin Gothic Book" w:cs="Times New Roman"/>
+                <w:color w:val="000000"/>
+                <w:sz w:val="20"/>
+                <w:szCs w:val="20"/>
+                <w:lang w:eastAsia="es-ES"/>
+              </w:rPr>
+            </w:pPr>
+            <w:r>
+              <w:rPr>
+                <w:rFonts w:ascii="Franklin Gothic Book" w:eastAsia="Times New Roman" w:hAnsi="Franklin Gothic Book" w:cs="Times New Roman"/>
+                <w:color w:val="000000"/>
+                <w:sz w:val="20"/>
+                <w:szCs w:val="20"/>
+                <w:lang w:eastAsia="es-ES"/>
+              </w:rPr>
+              <w:t>15/03/2024</w:t>
+            </w:r>
+          </w:p>
+        </w:tc>
+        <w:tc>
+          <w:tcPr>
+            <w:tcW w:w="3940" w:type="dxa"/>
+            <w:tcBorders>
+              <w:top w:val="single" w:sz="4" w:space="0" w:color="FAF9EF"/>
+              <w:left w:val="nil"/>
+              <w:bottom w:val="single" w:sz="4" w:space="0" w:color="FAF9EF"/>
+              <w:right w:val="nil"/>
+            </w:tcBorders>
+            <w:shd w:val="clear" w:color="000000" w:fill="D9C1FF"/>
+            <w:noWrap/>
+            <w:vAlign w:val="center"/>
+            <w:hideMark/>
+          </w:tcPr>
+          <w:p>
+            <w:pPr>
+              <w:jc w:val="center"/>
+              <w:rPr>
+                <w:rFonts w:ascii="Franklin Gothic Book" w:eastAsia="Times New Roman" w:hAnsi="Franklin Gothic Book" w:cs="Times New Roman"/>
+                <w:color w:val="000000"/>
+                <w:sz w:val="20"/>
+                <w:szCs w:val="20"/>
+                <w:lang w:eastAsia="es-ES"/>
+              </w:rPr>
+            </w:pPr>
+            <w:r>
+              <w:rPr>
+                <w:rFonts w:ascii="Franklin Gothic Book" w:eastAsia="Times New Roman" w:hAnsi="Franklin Gothic Book" w:cs="Times New Roman"/>
+                <w:color w:val="000000"/>
+                <w:sz w:val="20"/>
+                <w:szCs w:val="20"/>
+                <w:lang w:eastAsia="es-ES"/>
+              </w:rPr>
+              <w:t>Planificación tablero TRELLO</w:t>
+            </w:r>
+          </w:p>
+        </w:tc>
+        <w:tc>
+          <w:tcPr>
+            <w:tcW w:w="1000" w:type="dxa"/>
+            <w:tcBorders>
+              <w:top w:val="single" w:sz="4" w:space="0" w:color="FAF9EF"/>
+              <w:left w:val="nil"/>
+              <w:bottom w:val="single" w:sz="4" w:space="0" w:color="FAF9EF"/>
+              <w:right w:val="single" w:sz="4" w:space="0" w:color="FAF9EF"/>
+            </w:tcBorders>
+            <w:shd w:val="clear" w:color="000000" w:fill="D9C1FF"/>
+            <w:noWrap/>
+            <w:vAlign w:val="center"/>
+            <w:hideMark/>
+          </w:tcPr>
+          <w:p>
+            <w:pPr>
+              <w:jc w:val="center"/>
+              <w:rPr>
+                <w:rFonts w:ascii="Franklin Gothic Book" w:eastAsia="Times New Roman" w:hAnsi="Franklin Gothic Book" w:cs="Times New Roman"/>
+                <w:color w:val="000000"/>
+                <w:sz w:val="20"/>
+                <w:szCs w:val="20"/>
+                <w:lang w:eastAsia="es-ES"/>
+              </w:rPr>
+            </w:pPr>
+            <w:r>
+              <w:rPr>
+                <w:rFonts w:ascii="Franklin Gothic Book" w:eastAsia="Times New Roman" w:hAnsi="Franklin Gothic Book" w:cs="Times New Roman"/>
+                <w:color w:val="000000"/>
+                <w:sz w:val="20"/>
+                <w:szCs w:val="20"/>
+                <w:lang w:eastAsia="es-ES"/>
+              </w:rPr>
+              <w:t>0,5</w:t>
+            </w:r>
+          </w:p>
+        </w:tc>
+      </w:tr>
+      <w:tr>
+        <w:trPr>
+          <w:trHeight w:val="480"/>
+        </w:trPr>
+        <w:tc>
+          <w:tcPr>
+            <w:tcW w:w="1940" w:type="dxa"/>
+            <w:vMerge w:val="restart"/>
+            <w:tcBorders>
+              <w:top w:val="nil"/>
+              <w:left w:val="nil"/>
+              <w:bottom w:val="nil"/>
+              <w:right w:val="nil"/>
+            </w:tcBorders>
+            <w:shd w:val="clear" w:color="000000" w:fill="C2E3FE"/>
+            <w:noWrap/>
+            <w:vAlign w:val="center"/>
+            <w:hideMark/>
+          </w:tcPr>
+          <w:p>
+            <w:pPr>
+              <w:jc w:val="center"/>
+              <w:rPr>
+                <w:rFonts w:ascii="Franklin Gothic Book" w:eastAsia="Times New Roman" w:hAnsi="Franklin Gothic Book" w:cs="Times New Roman"/>
+                <w:b/>
+                <w:bCs/>
+                <w:color w:val="000000"/>
+                <w:sz w:val="22"/>
+                <w:szCs w:val="22"/>
+                <w:lang w:eastAsia="es-ES"/>
+              </w:rPr>
+            </w:pPr>
+            <w:r>
+              <w:rPr>
+                <w:rFonts w:ascii="Franklin Gothic Book" w:eastAsia="Times New Roman" w:hAnsi="Franklin Gothic Book" w:cs="Times New Roman"/>
+                <w:b/>
+                <w:bCs/>
+                <w:color w:val="000000"/>
+                <w:sz w:val="22"/>
+                <w:szCs w:val="22"/>
+                <w:lang w:eastAsia="es-ES"/>
+              </w:rPr>
+              <w:t>BACK-END</w:t>
+            </w:r>
+          </w:p>
+        </w:tc>
+        <w:tc>
+          <w:tcPr>
+            <w:tcW w:w="1460" w:type="dxa"/>
+            <w:tcBorders>
+              <w:top w:val="single" w:sz="4" w:space="0" w:color="FAF9EF"/>
+              <w:left w:val="single" w:sz="4" w:space="0" w:color="FAF9EF"/>
+              <w:bottom w:val="single" w:sz="4" w:space="0" w:color="FAF9EF"/>
+              <w:right w:val="nil"/>
+            </w:tcBorders>
+            <w:shd w:val="clear" w:color="000000" w:fill="C2E3FE"/>
+            <w:noWrap/>
+            <w:vAlign w:val="center"/>
+            <w:hideMark/>
+          </w:tcPr>
+          <w:p>
+            <w:pPr>
+              <w:jc w:val="center"/>
+              <w:rPr>
+                <w:rFonts w:ascii="Franklin Gothic Book" w:eastAsia="Times New Roman" w:hAnsi="Franklin Gothic Book" w:cs="Times New Roman"/>
+                <w:color w:val="000000"/>
+                <w:sz w:val="20"/>
+                <w:szCs w:val="20"/>
+                <w:lang w:eastAsia="es-ES"/>
+              </w:rPr>
+            </w:pPr>
+            <w:r>
+              <w:rPr>
+                <w:rFonts w:ascii="Franklin Gothic Book" w:eastAsia="Times New Roman" w:hAnsi="Franklin Gothic Book" w:cs="Times New Roman"/>
+                <w:color w:val="000000"/>
+                <w:sz w:val="20"/>
+                <w:szCs w:val="20"/>
+                <w:lang w:eastAsia="es-ES"/>
+              </w:rPr>
+              <w:t>21/03/2024</w:t>
+            </w:r>
+          </w:p>
+        </w:tc>
+        <w:tc>
+          <w:tcPr>
+            <w:tcW w:w="3940" w:type="dxa"/>
+            <w:tcBorders>
+              <w:top w:val="single" w:sz="4" w:space="0" w:color="FAF9EF"/>
+              <w:left w:val="nil"/>
+              <w:bottom w:val="single" w:sz="4" w:space="0" w:color="FAF9EF"/>
+              <w:right w:val="nil"/>
+            </w:tcBorders>
+            <w:shd w:val="clear" w:color="000000" w:fill="C2E3FE"/>
+            <w:noWrap/>
+            <w:vAlign w:val="center"/>
+            <w:hideMark/>
+          </w:tcPr>
+          <w:p>
+            <w:pPr>
+              <w:jc w:val="center"/>
+              <w:rPr>
+                <w:rFonts w:ascii="Franklin Gothic Book" w:eastAsia="Times New Roman" w:hAnsi="Franklin Gothic Book" w:cs="Times New Roman"/>
+                <w:color w:val="000000"/>
+                <w:sz w:val="20"/>
+                <w:szCs w:val="20"/>
+                <w:lang w:eastAsia="es-ES"/>
+              </w:rPr>
+            </w:pPr>
+            <w:r>
+              <w:rPr>
+                <w:rFonts w:ascii="Franklin Gothic Book" w:eastAsia="Times New Roman" w:hAnsi="Franklin Gothic Book" w:cs="Times New Roman"/>
+                <w:color w:val="000000"/>
+                <w:sz w:val="20"/>
+                <w:szCs w:val="20"/>
+                <w:lang w:eastAsia="es-ES"/>
+              </w:rPr>
+              <w:t>Diseño de la BD</w:t>
+            </w:r>
+          </w:p>
+        </w:tc>
+        <w:tc>
+          <w:tcPr>
+            <w:tcW w:w="1000" w:type="dxa"/>
+            <w:tcBorders>
+              <w:top w:val="single" w:sz="4" w:space="0" w:color="FAF9EF"/>
+              <w:left w:val="nil"/>
+              <w:bottom w:val="single" w:sz="4" w:space="0" w:color="FAF9EF"/>
+              <w:right w:val="single" w:sz="4" w:space="0" w:color="FAF9EF"/>
+            </w:tcBorders>
+            <w:shd w:val="clear" w:color="000000" w:fill="C2E3FE"/>
+            <w:noWrap/>
+            <w:vAlign w:val="center"/>
+            <w:hideMark/>
+          </w:tcPr>
+          <w:p>
+            <w:pPr>
+              <w:jc w:val="center"/>
+              <w:rPr>
+                <w:rFonts w:ascii="Franklin Gothic Book" w:eastAsia="Times New Roman" w:hAnsi="Franklin Gothic Book" w:cs="Times New Roman"/>
+                <w:color w:val="000000"/>
+                <w:sz w:val="20"/>
+                <w:szCs w:val="20"/>
+                <w:lang w:eastAsia="es-ES"/>
+              </w:rPr>
+            </w:pPr>
+            <w:r>
+              <w:rPr>
+                <w:rFonts w:ascii="Franklin Gothic Book" w:eastAsia="Times New Roman" w:hAnsi="Franklin Gothic Book" w:cs="Times New Roman"/>
+                <w:color w:val="000000"/>
+                <w:sz w:val="20"/>
+                <w:szCs w:val="20"/>
+                <w:lang w:eastAsia="es-ES"/>
+              </w:rPr>
+              <w:t>2</w:t>
+            </w:r>
+          </w:p>
+        </w:tc>
+      </w:tr>
+      <w:tr>
+        <w:trPr>
+          <w:trHeight w:val="480"/>
+        </w:trPr>
+        <w:tc>
+          <w:tcPr>
+            <w:tcW w:w="1940" w:type="dxa"/>
+            <w:vMerge/>
+            <w:tcBorders>
+              <w:top w:val="nil"/>
+              <w:left w:val="nil"/>
+              <w:bottom w:val="nil"/>
+              <w:right w:val="nil"/>
+            </w:tcBorders>
+            <w:vAlign w:val="center"/>
+            <w:hideMark/>
+          </w:tcPr>
+          <w:p>
+            <w:pPr>
+              <w:rPr>
+                <w:rFonts w:ascii="Franklin Gothic Book" w:eastAsia="Times New Roman" w:hAnsi="Franklin Gothic Book" w:cs="Times New Roman"/>
+                <w:b/>
+                <w:bCs/>
+                <w:color w:val="000000"/>
+                <w:sz w:val="22"/>
+                <w:szCs w:val="22"/>
+                <w:lang w:eastAsia="es-ES"/>
+              </w:rPr>
+            </w:pPr>
+          </w:p>
+        </w:tc>
+        <w:tc>
+          <w:tcPr>
+            <w:tcW w:w="1460" w:type="dxa"/>
+            <w:tcBorders>
+              <w:top w:val="single" w:sz="4" w:space="0" w:color="FAF9EF"/>
+              <w:left w:val="single" w:sz="4" w:space="0" w:color="FAF9EF"/>
+              <w:bottom w:val="single" w:sz="4" w:space="0" w:color="FAF9EF"/>
+              <w:right w:val="nil"/>
+            </w:tcBorders>
+            <w:shd w:val="clear" w:color="000000" w:fill="C2E3FE"/>
+            <w:noWrap/>
+            <w:vAlign w:val="center"/>
+            <w:hideMark/>
+          </w:tcPr>
+          <w:p>
+            <w:pPr>
+              <w:jc w:val="center"/>
+              <w:rPr>
+                <w:rFonts w:ascii="Franklin Gothic Book" w:eastAsia="Times New Roman" w:hAnsi="Franklin Gothic Book" w:cs="Times New Roman"/>
+                <w:color w:val="000000"/>
+                <w:sz w:val="20"/>
+                <w:szCs w:val="20"/>
+                <w:lang w:eastAsia="es-ES"/>
+              </w:rPr>
+            </w:pPr>
+            <w:r>
+              <w:rPr>
+                <w:rFonts w:ascii="Franklin Gothic Book" w:eastAsia="Times New Roman" w:hAnsi="Franklin Gothic Book" w:cs="Times New Roman"/>
+                <w:color w:val="000000"/>
+                <w:sz w:val="20"/>
+                <w:szCs w:val="20"/>
+                <w:lang w:eastAsia="es-ES"/>
+              </w:rPr>
+              <w:t>10/04/2024</w:t>
+            </w:r>
+          </w:p>
+        </w:tc>
+        <w:tc>
+          <w:tcPr>
+            <w:tcW w:w="3940" w:type="dxa"/>
+            <w:tcBorders>
+              <w:top w:val="single" w:sz="4" w:space="0" w:color="FAF9EF"/>
+              <w:left w:val="nil"/>
+              <w:bottom w:val="single" w:sz="4" w:space="0" w:color="FAF9EF"/>
+              <w:right w:val="nil"/>
+            </w:tcBorders>
+            <w:shd w:val="clear" w:color="000000" w:fill="C2E3FE"/>
+            <w:noWrap/>
+            <w:vAlign w:val="center"/>
+            <w:hideMark/>
+          </w:tcPr>
+          <w:p>
+            <w:pPr>
+              <w:jc w:val="center"/>
+              <w:rPr>
+                <w:rFonts w:ascii="Franklin Gothic Book" w:eastAsia="Times New Roman" w:hAnsi="Franklin Gothic Book" w:cs="Times New Roman"/>
+                <w:color w:val="000000"/>
+                <w:sz w:val="20"/>
+                <w:szCs w:val="20"/>
+                <w:lang w:eastAsia="es-ES"/>
+              </w:rPr>
+            </w:pPr>
+            <w:r>
+              <w:rPr>
+                <w:rFonts w:ascii="Franklin Gothic Book" w:eastAsia="Times New Roman" w:hAnsi="Franklin Gothic Book" w:cs="Times New Roman"/>
+                <w:color w:val="000000"/>
+                <w:sz w:val="20"/>
+                <w:szCs w:val="20"/>
+                <w:lang w:eastAsia="es-ES"/>
+              </w:rPr>
+              <w:t>Configuración inicial del proyecto</w:t>
+            </w:r>
+          </w:p>
+        </w:tc>
+        <w:tc>
+          <w:tcPr>
+            <w:tcW w:w="1000" w:type="dxa"/>
+            <w:tcBorders>
+              <w:top w:val="single" w:sz="4" w:space="0" w:color="FAF9EF"/>
+              <w:left w:val="nil"/>
+              <w:bottom w:val="single" w:sz="4" w:space="0" w:color="FAF9EF"/>
+              <w:right w:val="single" w:sz="4" w:space="0" w:color="FAF9EF"/>
+            </w:tcBorders>
+            <w:shd w:val="clear" w:color="000000" w:fill="C2E3FE"/>
+            <w:noWrap/>
+            <w:vAlign w:val="center"/>
+            <w:hideMark/>
+          </w:tcPr>
+          <w:p>
+            <w:pPr>
+              <w:jc w:val="center"/>
+              <w:rPr>
+                <w:rFonts w:ascii="Franklin Gothic Book" w:eastAsia="Times New Roman" w:hAnsi="Franklin Gothic Book" w:cs="Times New Roman"/>
+                <w:color w:val="000000"/>
+                <w:sz w:val="20"/>
+                <w:szCs w:val="20"/>
+                <w:lang w:eastAsia="es-ES"/>
+              </w:rPr>
+            </w:pPr>
+            <w:r>
+              <w:rPr>
+                <w:rFonts w:ascii="Franklin Gothic Book" w:eastAsia="Times New Roman" w:hAnsi="Franklin Gothic Book" w:cs="Times New Roman"/>
+                <w:color w:val="000000"/>
+                <w:sz w:val="20"/>
+                <w:szCs w:val="20"/>
+                <w:lang w:eastAsia="es-ES"/>
+              </w:rPr>
+              <w:t>1</w:t>
+            </w:r>
+          </w:p>
+        </w:tc>
+      </w:tr>
+      <w:tr>
+        <w:trPr>
+          <w:trHeight w:val="480"/>
+        </w:trPr>
+        <w:tc>
+          <w:tcPr>
+            <w:tcW w:w="1940" w:type="dxa"/>
+            <w:vMerge/>
+            <w:tcBorders>
+              <w:top w:val="nil"/>
+              <w:left w:val="nil"/>
+              <w:bottom w:val="nil"/>
+              <w:right w:val="nil"/>
+            </w:tcBorders>
+            <w:vAlign w:val="center"/>
+            <w:hideMark/>
+          </w:tcPr>
+          <w:p>
+            <w:pPr>
+              <w:rPr>
+                <w:rFonts w:ascii="Franklin Gothic Book" w:eastAsia="Times New Roman" w:hAnsi="Franklin Gothic Book" w:cs="Times New Roman"/>
+                <w:b/>
+                <w:bCs/>
+                <w:color w:val="000000"/>
+                <w:sz w:val="22"/>
+                <w:szCs w:val="22"/>
+                <w:lang w:eastAsia="es-ES"/>
+              </w:rPr>
+            </w:pPr>
+          </w:p>
+        </w:tc>
+        <w:tc>
+          <w:tcPr>
+            <w:tcW w:w="1460" w:type="dxa"/>
+            <w:tcBorders>
+              <w:top w:val="single" w:sz="4" w:space="0" w:color="FAF9EF"/>
+              <w:left w:val="single" w:sz="4" w:space="0" w:color="FAF9EF"/>
+              <w:bottom w:val="single" w:sz="4" w:space="0" w:color="FAF9EF"/>
+              <w:right w:val="nil"/>
+            </w:tcBorders>
+            <w:shd w:val="clear" w:color="000000" w:fill="C2E3FE"/>
+            <w:noWrap/>
+            <w:vAlign w:val="center"/>
+            <w:hideMark/>
+          </w:tcPr>
+          <w:p>
+            <w:pPr>
+              <w:jc w:val="center"/>
+              <w:rPr>
+                <w:rFonts w:ascii="Franklin Gothic Book" w:eastAsia="Times New Roman" w:hAnsi="Franklin Gothic Book" w:cs="Times New Roman"/>
+                <w:color w:val="000000"/>
+                <w:sz w:val="20"/>
+                <w:szCs w:val="20"/>
+                <w:lang w:eastAsia="es-ES"/>
+              </w:rPr>
+            </w:pPr>
+            <w:r>
+              <w:rPr>
+                <w:rFonts w:ascii="Franklin Gothic Book" w:eastAsia="Times New Roman" w:hAnsi="Franklin Gothic Book" w:cs="Times New Roman"/>
+                <w:color w:val="000000"/>
+                <w:sz w:val="20"/>
+                <w:szCs w:val="20"/>
+                <w:lang w:eastAsia="es-ES"/>
+              </w:rPr>
+              <w:t>11/04/2024</w:t>
+            </w:r>
+          </w:p>
+        </w:tc>
+        <w:tc>
+          <w:tcPr>
+            <w:tcW w:w="3940" w:type="dxa"/>
+            <w:tcBorders>
+              <w:top w:val="single" w:sz="4" w:space="0" w:color="FAF9EF"/>
+              <w:left w:val="nil"/>
+              <w:bottom w:val="single" w:sz="4" w:space="0" w:color="FAF9EF"/>
+              <w:right w:val="nil"/>
+            </w:tcBorders>
+            <w:shd w:val="clear" w:color="000000" w:fill="C2E3FE"/>
+            <w:noWrap/>
+            <w:vAlign w:val="center"/>
+            <w:hideMark/>
+          </w:tcPr>
+          <w:p>
+            <w:pPr>
+              <w:jc w:val="center"/>
+              <w:rPr>
+                <w:rFonts w:ascii="Franklin Gothic Book" w:eastAsia="Times New Roman" w:hAnsi="Franklin Gothic Book" w:cs="Times New Roman"/>
+                <w:color w:val="000000"/>
+                <w:sz w:val="20"/>
+                <w:szCs w:val="20"/>
+                <w:lang w:eastAsia="es-ES"/>
+              </w:rPr>
+            </w:pPr>
+            <w:r>
+              <w:rPr>
+                <w:rFonts w:ascii="Franklin Gothic Book" w:eastAsia="Times New Roman" w:hAnsi="Franklin Gothic Book" w:cs="Times New Roman"/>
+                <w:color w:val="000000"/>
+                <w:sz w:val="20"/>
+                <w:szCs w:val="20"/>
+                <w:lang w:eastAsia="es-ES"/>
+              </w:rPr>
+              <w:t>Desarrollo del modelo de datos</w:t>
+            </w:r>
+          </w:p>
+        </w:tc>
+        <w:tc>
+          <w:tcPr>
+            <w:tcW w:w="1000" w:type="dxa"/>
+            <w:tcBorders>
+              <w:top w:val="single" w:sz="4" w:space="0" w:color="FAF9EF"/>
+              <w:left w:val="nil"/>
+              <w:bottom w:val="single" w:sz="4" w:space="0" w:color="FAF9EF"/>
+              <w:right w:val="single" w:sz="4" w:space="0" w:color="FAF9EF"/>
+            </w:tcBorders>
+            <w:shd w:val="clear" w:color="000000" w:fill="C2E3FE"/>
+            <w:noWrap/>
+            <w:vAlign w:val="center"/>
+            <w:hideMark/>
+          </w:tcPr>
+          <w:p>
+            <w:pPr>
+              <w:jc w:val="center"/>
+              <w:rPr>
+                <w:rFonts w:ascii="Franklin Gothic Book" w:eastAsia="Times New Roman" w:hAnsi="Franklin Gothic Book" w:cs="Times New Roman"/>
+                <w:color w:val="000000"/>
+                <w:sz w:val="20"/>
+                <w:szCs w:val="20"/>
+                <w:lang w:eastAsia="es-ES"/>
+              </w:rPr>
+            </w:pPr>
+            <w:r>
+              <w:rPr>
+                <w:rFonts w:ascii="Franklin Gothic Book" w:eastAsia="Times New Roman" w:hAnsi="Franklin Gothic Book" w:cs="Times New Roman"/>
+                <w:color w:val="000000"/>
+                <w:sz w:val="20"/>
+                <w:szCs w:val="20"/>
+                <w:lang w:eastAsia="es-ES"/>
+              </w:rPr>
+              <w:t>4</w:t>
+            </w:r>
+          </w:p>
+        </w:tc>
+      </w:tr>
+      <w:tr>
+        <w:trPr>
+          <w:trHeight w:val="480"/>
+        </w:trPr>
+        <w:tc>
+          <w:tcPr>
+            <w:tcW w:w="1940" w:type="dxa"/>
+            <w:vMerge/>
+            <w:tcBorders>
+              <w:top w:val="nil"/>
+              <w:left w:val="nil"/>
+              <w:bottom w:val="nil"/>
+              <w:right w:val="nil"/>
+            </w:tcBorders>
+            <w:vAlign w:val="center"/>
+            <w:hideMark/>
+          </w:tcPr>
+          <w:p>
+            <w:pPr>
+              <w:rPr>
+                <w:rFonts w:ascii="Franklin Gothic Book" w:eastAsia="Times New Roman" w:hAnsi="Franklin Gothic Book" w:cs="Times New Roman"/>
+                <w:b/>
+                <w:bCs/>
+                <w:color w:val="000000"/>
+                <w:sz w:val="22"/>
+                <w:szCs w:val="22"/>
+                <w:lang w:eastAsia="es-ES"/>
+              </w:rPr>
+            </w:pPr>
+          </w:p>
+        </w:tc>
+        <w:tc>
+          <w:tcPr>
+            <w:tcW w:w="1460" w:type="dxa"/>
+            <w:tcBorders>
+              <w:top w:val="single" w:sz="4" w:space="0" w:color="FAF9EF"/>
+              <w:left w:val="single" w:sz="4" w:space="0" w:color="FAF9EF"/>
+              <w:bottom w:val="single" w:sz="4" w:space="0" w:color="FAF9EF"/>
+              <w:right w:val="nil"/>
+            </w:tcBorders>
+            <w:shd w:val="clear" w:color="000000" w:fill="C2E3FE"/>
+            <w:noWrap/>
+            <w:vAlign w:val="center"/>
+            <w:hideMark/>
+          </w:tcPr>
+          <w:p>
+            <w:pPr>
+              <w:jc w:val="center"/>
+              <w:rPr>
+                <w:rFonts w:ascii="Franklin Gothic Book" w:eastAsia="Times New Roman" w:hAnsi="Franklin Gothic Book" w:cs="Times New Roman"/>
+                <w:color w:val="000000"/>
+                <w:sz w:val="20"/>
+                <w:szCs w:val="20"/>
+                <w:lang w:eastAsia="es-ES"/>
+              </w:rPr>
+            </w:pPr>
+            <w:r>
+              <w:rPr>
+                <w:rFonts w:ascii="Franklin Gothic Book" w:eastAsia="Times New Roman" w:hAnsi="Franklin Gothic Book" w:cs="Times New Roman"/>
+                <w:color w:val="000000"/>
+                <w:sz w:val="20"/>
+                <w:szCs w:val="20"/>
+                <w:lang w:eastAsia="es-ES"/>
+              </w:rPr>
+              <w:t>12/04/2024</w:t>
+            </w:r>
+          </w:p>
+        </w:tc>
+        <w:tc>
+          <w:tcPr>
+            <w:tcW w:w="3940" w:type="dxa"/>
+            <w:tcBorders>
+              <w:top w:val="single" w:sz="4" w:space="0" w:color="FAF9EF"/>
+              <w:left w:val="nil"/>
+              <w:bottom w:val="single" w:sz="4" w:space="0" w:color="FAF9EF"/>
+              <w:right w:val="nil"/>
+            </w:tcBorders>
+            <w:shd w:val="clear" w:color="000000" w:fill="C2E3FE"/>
+            <w:noWrap/>
+            <w:vAlign w:val="center"/>
+            <w:hideMark/>
+          </w:tcPr>
+          <w:p>
+            <w:pPr>
+              <w:jc w:val="center"/>
+              <w:rPr>
+                <w:rFonts w:ascii="Franklin Gothic Book" w:eastAsia="Times New Roman" w:hAnsi="Franklin Gothic Book" w:cs="Times New Roman"/>
+                <w:color w:val="000000"/>
+                <w:sz w:val="20"/>
+                <w:szCs w:val="20"/>
+                <w:lang w:eastAsia="es-ES"/>
+              </w:rPr>
+            </w:pPr>
+            <w:r>
+              <w:rPr>
+                <w:rFonts w:ascii="Franklin Gothic Book" w:eastAsia="Times New Roman" w:hAnsi="Franklin Gothic Book" w:cs="Times New Roman"/>
+                <w:color w:val="000000"/>
+                <w:sz w:val="20"/>
+                <w:szCs w:val="20"/>
+                <w:lang w:eastAsia="es-ES"/>
+              </w:rPr>
+              <w:t>Implementación de los controladores REST</w:t>
+            </w:r>
+          </w:p>
+        </w:tc>
+        <w:tc>
+          <w:tcPr>
+            <w:tcW w:w="1000" w:type="dxa"/>
+            <w:tcBorders>
+              <w:top w:val="single" w:sz="4" w:space="0" w:color="FAF9EF"/>
+              <w:left w:val="nil"/>
+              <w:bottom w:val="single" w:sz="4" w:space="0" w:color="FAF9EF"/>
+              <w:right w:val="single" w:sz="4" w:space="0" w:color="FAF9EF"/>
+            </w:tcBorders>
+            <w:shd w:val="clear" w:color="000000" w:fill="C2E3FE"/>
+            <w:noWrap/>
+            <w:vAlign w:val="center"/>
+            <w:hideMark/>
+          </w:tcPr>
+          <w:p>
+            <w:pPr>
+              <w:jc w:val="center"/>
+              <w:rPr>
+                <w:rFonts w:ascii="Franklin Gothic Book" w:eastAsia="Times New Roman" w:hAnsi="Franklin Gothic Book" w:cs="Times New Roman"/>
+                <w:color w:val="000000"/>
+                <w:sz w:val="20"/>
+                <w:szCs w:val="20"/>
+                <w:lang w:eastAsia="es-ES"/>
+              </w:rPr>
+            </w:pPr>
+            <w:r>
+              <w:rPr>
+                <w:rFonts w:ascii="Franklin Gothic Book" w:eastAsia="Times New Roman" w:hAnsi="Franklin Gothic Book" w:cs="Times New Roman"/>
+                <w:color w:val="000000"/>
+                <w:sz w:val="20"/>
+                <w:szCs w:val="20"/>
+                <w:lang w:eastAsia="es-ES"/>
+              </w:rPr>
+              <w:t>4</w:t>
+            </w:r>
+          </w:p>
+        </w:tc>
+      </w:tr>
+      <w:tr>
+        <w:trPr>
+          <w:trHeight w:val="480"/>
+        </w:trPr>
+        <w:tc>
+          <w:tcPr>
+            <w:tcW w:w="1940" w:type="dxa"/>
+            <w:vMerge/>
+            <w:tcBorders>
+              <w:top w:val="nil"/>
+              <w:left w:val="nil"/>
+              <w:bottom w:val="nil"/>
+              <w:right w:val="nil"/>
+            </w:tcBorders>
+            <w:vAlign w:val="center"/>
+            <w:hideMark/>
+          </w:tcPr>
+          <w:p>
+            <w:pPr>
+              <w:rPr>
+                <w:rFonts w:ascii="Franklin Gothic Book" w:eastAsia="Times New Roman" w:hAnsi="Franklin Gothic Book" w:cs="Times New Roman"/>
+                <w:b/>
+                <w:bCs/>
+                <w:color w:val="000000"/>
+                <w:sz w:val="22"/>
+                <w:szCs w:val="22"/>
+                <w:lang w:eastAsia="es-ES"/>
+              </w:rPr>
+            </w:pPr>
+          </w:p>
+        </w:tc>
+        <w:tc>
+          <w:tcPr>
+            <w:tcW w:w="1460" w:type="dxa"/>
+            <w:tcBorders>
+              <w:top w:val="single" w:sz="4" w:space="0" w:color="FAF9EF"/>
+              <w:left w:val="single" w:sz="4" w:space="0" w:color="FAF9EF"/>
+              <w:bottom w:val="single" w:sz="4" w:space="0" w:color="FAF9EF"/>
+              <w:right w:val="nil"/>
+            </w:tcBorders>
+            <w:shd w:val="clear" w:color="000000" w:fill="C2E3FE"/>
+            <w:noWrap/>
+            <w:vAlign w:val="center"/>
+            <w:hideMark/>
+          </w:tcPr>
+          <w:p>
+            <w:pPr>
+              <w:jc w:val="center"/>
+              <w:rPr>
+                <w:rFonts w:ascii="Franklin Gothic Book" w:eastAsia="Times New Roman" w:hAnsi="Franklin Gothic Book" w:cs="Times New Roman"/>
+                <w:color w:val="000000"/>
+                <w:sz w:val="20"/>
+                <w:szCs w:val="20"/>
+                <w:lang w:eastAsia="es-ES"/>
+              </w:rPr>
+            </w:pPr>
+            <w:r>
+              <w:rPr>
+                <w:rFonts w:ascii="Franklin Gothic Book" w:eastAsia="Times New Roman" w:hAnsi="Franklin Gothic Book" w:cs="Times New Roman"/>
+                <w:color w:val="000000"/>
+                <w:sz w:val="20"/>
+                <w:szCs w:val="20"/>
+                <w:lang w:eastAsia="es-ES"/>
+              </w:rPr>
+              <w:t>14/04/2024</w:t>
+            </w:r>
+          </w:p>
+        </w:tc>
+        <w:tc>
+          <w:tcPr>
+            <w:tcW w:w="3940" w:type="dxa"/>
+            <w:tcBorders>
+              <w:top w:val="single" w:sz="4" w:space="0" w:color="FAF9EF"/>
+              <w:left w:val="nil"/>
+              <w:bottom w:val="single" w:sz="4" w:space="0" w:color="FAF9EF"/>
+              <w:right w:val="nil"/>
+            </w:tcBorders>
+            <w:shd w:val="clear" w:color="000000" w:fill="C2E3FE"/>
+            <w:noWrap/>
+            <w:vAlign w:val="center"/>
+            <w:hideMark/>
+          </w:tcPr>
+          <w:p>
+            <w:pPr>
+              <w:jc w:val="center"/>
+              <w:rPr>
+                <w:rFonts w:ascii="Franklin Gothic Book" w:eastAsia="Times New Roman" w:hAnsi="Franklin Gothic Book" w:cs="Times New Roman"/>
+                <w:color w:val="000000"/>
+                <w:sz w:val="20"/>
+                <w:szCs w:val="20"/>
+                <w:lang w:eastAsia="es-ES"/>
+              </w:rPr>
+            </w:pPr>
+            <w:r>
+              <w:rPr>
+                <w:rFonts w:ascii="Franklin Gothic Book" w:eastAsia="Times New Roman" w:hAnsi="Franklin Gothic Book" w:cs="Times New Roman"/>
+                <w:color w:val="000000"/>
+                <w:sz w:val="20"/>
+                <w:szCs w:val="20"/>
+                <w:lang w:eastAsia="es-ES"/>
+              </w:rPr>
+              <w:t xml:space="preserve">Depuración y pruebas </w:t>
+            </w:r>
+          </w:p>
+        </w:tc>
+        <w:tc>
+          <w:tcPr>
+            <w:tcW w:w="1000" w:type="dxa"/>
+            <w:tcBorders>
+              <w:top w:val="single" w:sz="4" w:space="0" w:color="FAF9EF"/>
+              <w:left w:val="nil"/>
+              <w:bottom w:val="single" w:sz="4" w:space="0" w:color="FAF9EF"/>
+              <w:right w:val="single" w:sz="4" w:space="0" w:color="FAF9EF"/>
+            </w:tcBorders>
+            <w:shd w:val="clear" w:color="000000" w:fill="C2E3FE"/>
+            <w:noWrap/>
+            <w:vAlign w:val="center"/>
+            <w:hideMark/>
+          </w:tcPr>
+          <w:p>
+            <w:pPr>
+              <w:jc w:val="center"/>
+              <w:rPr>
+                <w:rFonts w:ascii="Franklin Gothic Book" w:eastAsia="Times New Roman" w:hAnsi="Franklin Gothic Book" w:cs="Times New Roman"/>
+                <w:color w:val="000000"/>
+                <w:sz w:val="20"/>
+                <w:szCs w:val="20"/>
+                <w:lang w:eastAsia="es-ES"/>
+              </w:rPr>
+            </w:pPr>
+            <w:r>
+              <w:rPr>
+                <w:rFonts w:ascii="Franklin Gothic Book" w:eastAsia="Times New Roman" w:hAnsi="Franklin Gothic Book" w:cs="Times New Roman"/>
+                <w:color w:val="000000"/>
+                <w:sz w:val="20"/>
+                <w:szCs w:val="20"/>
+                <w:lang w:eastAsia="es-ES"/>
+              </w:rPr>
+              <w:t>2</w:t>
+            </w:r>
+          </w:p>
+        </w:tc>
+      </w:tr>
+      <w:tr>
+        <w:trPr>
+          <w:trHeight w:val="480"/>
+        </w:trPr>
+        <w:tc>
+          <w:tcPr>
+            <w:tcW w:w="1940" w:type="dxa"/>
+            <w:tcBorders>
+              <w:top w:val="nil"/>
+              <w:left w:val="nil"/>
+              <w:bottom w:val="nil"/>
+              <w:right w:val="nil"/>
+            </w:tcBorders>
+            <w:shd w:val="clear" w:color="000000" w:fill="C4B8FE"/>
+            <w:noWrap/>
+            <w:vAlign w:val="center"/>
+            <w:hideMark/>
+          </w:tcPr>
+          <w:p>
+            <w:pPr>
+              <w:jc w:val="center"/>
+              <w:rPr>
+                <w:rFonts w:ascii="Franklin Gothic Book" w:eastAsia="Times New Roman" w:hAnsi="Franklin Gothic Book" w:cs="Times New Roman"/>
+                <w:b/>
+                <w:bCs/>
+                <w:color w:val="000000"/>
+                <w:sz w:val="22"/>
+                <w:szCs w:val="22"/>
+                <w:lang w:eastAsia="es-ES"/>
+              </w:rPr>
+            </w:pPr>
+            <w:r>
+              <w:rPr>
+                <w:rFonts w:ascii="Franklin Gothic Book" w:eastAsia="Times New Roman" w:hAnsi="Franklin Gothic Book" w:cs="Times New Roman"/>
+                <w:b/>
+                <w:bCs/>
+                <w:color w:val="000000"/>
+                <w:sz w:val="22"/>
+                <w:szCs w:val="22"/>
+                <w:lang w:eastAsia="es-ES"/>
+              </w:rPr>
+              <w:t> </w:t>
+            </w:r>
+          </w:p>
+        </w:tc>
+        <w:tc>
+          <w:tcPr>
+            <w:tcW w:w="1460" w:type="dxa"/>
+            <w:tcBorders>
+              <w:top w:val="single" w:sz="4" w:space="0" w:color="FAF9EF"/>
+              <w:left w:val="single" w:sz="4" w:space="0" w:color="FAF9EF"/>
+              <w:bottom w:val="single" w:sz="4" w:space="0" w:color="FAF9EF"/>
+              <w:right w:val="nil"/>
+            </w:tcBorders>
+            <w:shd w:val="clear" w:color="000000" w:fill="C4B8FE"/>
+            <w:noWrap/>
+            <w:vAlign w:val="center"/>
+            <w:hideMark/>
+          </w:tcPr>
+          <w:p>
+            <w:pPr>
+              <w:jc w:val="center"/>
+              <w:rPr>
+                <w:rFonts w:ascii="Franklin Gothic Book" w:eastAsia="Times New Roman" w:hAnsi="Franklin Gothic Book" w:cs="Times New Roman"/>
+                <w:color w:val="000000"/>
+                <w:sz w:val="20"/>
+                <w:szCs w:val="20"/>
+                <w:lang w:eastAsia="es-ES"/>
+              </w:rPr>
+            </w:pPr>
+            <w:r>
+              <w:rPr>
+                <w:rFonts w:ascii="Franklin Gothic Book" w:eastAsia="Times New Roman" w:hAnsi="Franklin Gothic Book" w:cs="Times New Roman"/>
+                <w:color w:val="000000"/>
+                <w:sz w:val="20"/>
+                <w:szCs w:val="20"/>
+                <w:lang w:eastAsia="es-ES"/>
+              </w:rPr>
+              <w:t>16/04/2024</w:t>
+            </w:r>
+          </w:p>
+        </w:tc>
+        <w:tc>
+          <w:tcPr>
+            <w:tcW w:w="3940" w:type="dxa"/>
+            <w:tcBorders>
+              <w:top w:val="single" w:sz="4" w:space="0" w:color="FAF9EF"/>
+              <w:left w:val="nil"/>
+              <w:bottom w:val="single" w:sz="4" w:space="0" w:color="FAF9EF"/>
+              <w:right w:val="nil"/>
+            </w:tcBorders>
+            <w:shd w:val="clear" w:color="000000" w:fill="C4B8FE"/>
+            <w:noWrap/>
+            <w:vAlign w:val="center"/>
+            <w:hideMark/>
+          </w:tcPr>
+          <w:p>
+            <w:pPr>
+              <w:jc w:val="center"/>
+              <w:rPr>
+                <w:rFonts w:ascii="Franklin Gothic Book" w:eastAsia="Times New Roman" w:hAnsi="Franklin Gothic Book" w:cs="Times New Roman"/>
+                <w:color w:val="000000"/>
+                <w:sz w:val="20"/>
+                <w:szCs w:val="20"/>
+                <w:lang w:eastAsia="es-ES"/>
+              </w:rPr>
+            </w:pPr>
+            <w:r>
+              <w:rPr>
+                <w:rFonts w:ascii="Franklin Gothic Book" w:eastAsia="Times New Roman" w:hAnsi="Franklin Gothic Book" w:cs="Times New Roman"/>
+                <w:color w:val="000000"/>
+                <w:sz w:val="20"/>
+                <w:szCs w:val="20"/>
+                <w:lang w:eastAsia="es-ES"/>
+              </w:rPr>
+              <w:t>Diseño de mapa de navegación</w:t>
+            </w:r>
+          </w:p>
+        </w:tc>
+        <w:tc>
+          <w:tcPr>
+            <w:tcW w:w="1000" w:type="dxa"/>
+            <w:tcBorders>
+              <w:top w:val="single" w:sz="4" w:space="0" w:color="FAF9EF"/>
+              <w:left w:val="nil"/>
+              <w:bottom w:val="single" w:sz="4" w:space="0" w:color="FAF9EF"/>
+              <w:right w:val="single" w:sz="4" w:space="0" w:color="FAF9EF"/>
+            </w:tcBorders>
+            <w:shd w:val="clear" w:color="000000" w:fill="C4B8FE"/>
+            <w:noWrap/>
+            <w:vAlign w:val="center"/>
+            <w:hideMark/>
+          </w:tcPr>
+          <w:p>
+            <w:pPr>
+              <w:jc w:val="center"/>
+              <w:rPr>
+                <w:rFonts w:ascii="Franklin Gothic Book" w:eastAsia="Times New Roman" w:hAnsi="Franklin Gothic Book" w:cs="Times New Roman"/>
+                <w:color w:val="000000"/>
+                <w:sz w:val="20"/>
+                <w:szCs w:val="20"/>
+                <w:lang w:eastAsia="es-ES"/>
+              </w:rPr>
+            </w:pPr>
+            <w:r>
+              <w:rPr>
+                <w:rFonts w:ascii="Franklin Gothic Book" w:eastAsia="Times New Roman" w:hAnsi="Franklin Gothic Book" w:cs="Times New Roman"/>
+                <w:color w:val="000000"/>
+                <w:sz w:val="20"/>
+                <w:szCs w:val="20"/>
+                <w:lang w:eastAsia="es-ES"/>
+              </w:rPr>
+              <w:t>1</w:t>
+            </w:r>
+          </w:p>
+        </w:tc>
+      </w:tr>
+      <w:tr>
+        <w:trPr>
+          <w:trHeight w:val="480"/>
+        </w:trPr>
+        <w:tc>
+          <w:tcPr>
+            <w:tcW w:w="1940" w:type="dxa"/>
+            <w:tcBorders>
+              <w:top w:val="nil"/>
+              <w:left w:val="nil"/>
+              <w:bottom w:val="nil"/>
+              <w:right w:val="nil"/>
+            </w:tcBorders>
+            <w:shd w:val="clear" w:color="000000" w:fill="C4B8FE"/>
+            <w:noWrap/>
+            <w:vAlign w:val="center"/>
+            <w:hideMark/>
+          </w:tcPr>
+          <w:p>
+            <w:pPr>
+              <w:jc w:val="center"/>
+              <w:rPr>
+                <w:rFonts w:ascii="Franklin Gothic Book" w:eastAsia="Times New Roman" w:hAnsi="Franklin Gothic Book" w:cs="Times New Roman"/>
+                <w:b/>
+                <w:bCs/>
+                <w:color w:val="000000"/>
+                <w:sz w:val="22"/>
+                <w:szCs w:val="22"/>
+                <w:lang w:eastAsia="es-ES"/>
+              </w:rPr>
+            </w:pPr>
+            <w:r>
+              <w:rPr>
+                <w:rFonts w:ascii="Franklin Gothic Book" w:eastAsia="Times New Roman" w:hAnsi="Franklin Gothic Book" w:cs="Times New Roman"/>
+                <w:b/>
+                <w:bCs/>
+                <w:color w:val="000000"/>
+                <w:sz w:val="22"/>
+                <w:szCs w:val="22"/>
+                <w:lang w:eastAsia="es-ES"/>
+              </w:rPr>
+              <w:t> </w:t>
+            </w:r>
+          </w:p>
+        </w:tc>
+        <w:tc>
+          <w:tcPr>
+            <w:tcW w:w="1460" w:type="dxa"/>
+            <w:tcBorders>
+              <w:top w:val="single" w:sz="4" w:space="0" w:color="FAF9EF"/>
+              <w:left w:val="single" w:sz="4" w:space="0" w:color="FAF9EF"/>
+              <w:bottom w:val="single" w:sz="4" w:space="0" w:color="FAF9EF"/>
+              <w:right w:val="nil"/>
+            </w:tcBorders>
+            <w:shd w:val="clear" w:color="000000" w:fill="C4B8FE"/>
+            <w:noWrap/>
+            <w:vAlign w:val="center"/>
+            <w:hideMark/>
+          </w:tcPr>
+          <w:p>
+            <w:pPr>
+              <w:jc w:val="center"/>
+              <w:rPr>
+                <w:rFonts w:ascii="Franklin Gothic Book" w:eastAsia="Times New Roman" w:hAnsi="Franklin Gothic Book" w:cs="Times New Roman"/>
+                <w:color w:val="000000"/>
+                <w:sz w:val="20"/>
+                <w:szCs w:val="20"/>
+                <w:lang w:eastAsia="es-ES"/>
+              </w:rPr>
+            </w:pPr>
+            <w:r>
+              <w:rPr>
+                <w:rFonts w:ascii="Franklin Gothic Book" w:eastAsia="Times New Roman" w:hAnsi="Franklin Gothic Book" w:cs="Times New Roman"/>
+                <w:color w:val="000000"/>
+                <w:sz w:val="20"/>
+                <w:szCs w:val="20"/>
+                <w:lang w:eastAsia="es-ES"/>
+              </w:rPr>
+              <w:t>28/04/2024</w:t>
+            </w:r>
+          </w:p>
+        </w:tc>
+        <w:tc>
+          <w:tcPr>
+            <w:tcW w:w="3940" w:type="dxa"/>
+            <w:tcBorders>
+              <w:top w:val="single" w:sz="4" w:space="0" w:color="FAF9EF"/>
+              <w:left w:val="nil"/>
+              <w:bottom w:val="single" w:sz="4" w:space="0" w:color="FAF9EF"/>
+              <w:right w:val="nil"/>
+            </w:tcBorders>
+            <w:shd w:val="clear" w:color="000000" w:fill="C4B8FE"/>
+            <w:noWrap/>
+            <w:vAlign w:val="center"/>
+            <w:hideMark/>
+          </w:tcPr>
+          <w:p>
+            <w:pPr>
+              <w:jc w:val="center"/>
+              <w:rPr>
+                <w:rFonts w:ascii="Franklin Gothic Book" w:eastAsia="Times New Roman" w:hAnsi="Franklin Gothic Book" w:cs="Times New Roman"/>
+                <w:color w:val="000000"/>
+                <w:sz w:val="20"/>
+                <w:szCs w:val="20"/>
+                <w:lang w:eastAsia="es-ES"/>
+              </w:rPr>
+            </w:pPr>
+            <w:r>
+              <w:rPr>
+                <w:rFonts w:ascii="Franklin Gothic Book" w:eastAsia="Times New Roman" w:hAnsi="Franklin Gothic Book" w:cs="Times New Roman"/>
+                <w:color w:val="000000"/>
+                <w:sz w:val="20"/>
+                <w:szCs w:val="20"/>
+                <w:lang w:eastAsia="es-ES"/>
+              </w:rPr>
+              <w:t xml:space="preserve">Creación proyecto, navegación, </w:t>
+            </w:r>
+            <w:proofErr w:type="spellStart"/>
+            <w:r>
+              <w:rPr>
+                <w:rFonts w:ascii="Franklin Gothic Book" w:eastAsia="Times New Roman" w:hAnsi="Franklin Gothic Book" w:cs="Times New Roman"/>
+                <w:color w:val="000000"/>
+                <w:sz w:val="20"/>
+                <w:szCs w:val="20"/>
+                <w:lang w:eastAsia="es-ES"/>
+              </w:rPr>
+              <w:t>login</w:t>
+            </w:r>
+            <w:proofErr w:type="spellEnd"/>
+          </w:p>
+        </w:tc>
+        <w:tc>
+          <w:tcPr>
+            <w:tcW w:w="1000" w:type="dxa"/>
+            <w:tcBorders>
+              <w:top w:val="single" w:sz="4" w:space="0" w:color="FAF9EF"/>
+              <w:left w:val="nil"/>
+              <w:bottom w:val="single" w:sz="4" w:space="0" w:color="FAF9EF"/>
+              <w:right w:val="single" w:sz="4" w:space="0" w:color="FAF9EF"/>
+            </w:tcBorders>
+            <w:shd w:val="clear" w:color="000000" w:fill="C4B8FE"/>
+            <w:noWrap/>
+            <w:vAlign w:val="center"/>
+            <w:hideMark/>
+          </w:tcPr>
+          <w:p>
+            <w:pPr>
+              <w:jc w:val="center"/>
+              <w:rPr>
+                <w:rFonts w:ascii="Franklin Gothic Book" w:eastAsia="Times New Roman" w:hAnsi="Franklin Gothic Book" w:cs="Times New Roman"/>
+                <w:color w:val="000000"/>
+                <w:sz w:val="20"/>
+                <w:szCs w:val="20"/>
+                <w:lang w:eastAsia="es-ES"/>
+              </w:rPr>
+            </w:pPr>
+            <w:r>
+              <w:rPr>
+                <w:rFonts w:ascii="Franklin Gothic Book" w:eastAsia="Times New Roman" w:hAnsi="Franklin Gothic Book" w:cs="Times New Roman"/>
+                <w:color w:val="000000"/>
+                <w:sz w:val="20"/>
+                <w:szCs w:val="20"/>
+                <w:lang w:eastAsia="es-ES"/>
+              </w:rPr>
+              <w:t>4</w:t>
+            </w:r>
+          </w:p>
+        </w:tc>
+      </w:tr>
+      <w:tr>
+        <w:trPr>
+          <w:trHeight w:val="480"/>
+        </w:trPr>
+        <w:tc>
+          <w:tcPr>
+            <w:tcW w:w="1940" w:type="dxa"/>
+            <w:tcBorders>
+              <w:top w:val="nil"/>
+              <w:left w:val="nil"/>
+              <w:bottom w:val="nil"/>
+              <w:right w:val="nil"/>
+            </w:tcBorders>
+            <w:shd w:val="clear" w:color="000000" w:fill="C4B8FE"/>
+            <w:noWrap/>
+            <w:vAlign w:val="center"/>
+            <w:hideMark/>
+          </w:tcPr>
+          <w:p>
+            <w:pPr>
+              <w:jc w:val="center"/>
+              <w:rPr>
+                <w:rFonts w:ascii="Franklin Gothic Book" w:eastAsia="Times New Roman" w:hAnsi="Franklin Gothic Book" w:cs="Times New Roman"/>
+                <w:b/>
+                <w:bCs/>
+                <w:color w:val="000000"/>
+                <w:sz w:val="22"/>
+                <w:szCs w:val="22"/>
+                <w:lang w:eastAsia="es-ES"/>
+              </w:rPr>
+            </w:pPr>
+            <w:r>
+              <w:rPr>
+                <w:rFonts w:ascii="Franklin Gothic Book" w:eastAsia="Times New Roman" w:hAnsi="Franklin Gothic Book" w:cs="Times New Roman"/>
+                <w:b/>
+                <w:bCs/>
+                <w:color w:val="000000"/>
+                <w:sz w:val="22"/>
+                <w:szCs w:val="22"/>
+                <w:lang w:eastAsia="es-ES"/>
+              </w:rPr>
+              <w:t>FRONT-END</w:t>
+            </w:r>
+          </w:p>
+        </w:tc>
+        <w:tc>
+          <w:tcPr>
+            <w:tcW w:w="1460" w:type="dxa"/>
+            <w:tcBorders>
+              <w:top w:val="single" w:sz="4" w:space="0" w:color="FAF9EF"/>
+              <w:left w:val="single" w:sz="4" w:space="0" w:color="FAF9EF"/>
+              <w:bottom w:val="single" w:sz="4" w:space="0" w:color="FAF9EF"/>
+              <w:right w:val="nil"/>
+            </w:tcBorders>
+            <w:shd w:val="clear" w:color="000000" w:fill="C4B8FE"/>
+            <w:noWrap/>
+            <w:vAlign w:val="center"/>
+            <w:hideMark/>
+          </w:tcPr>
+          <w:p>
+            <w:pPr>
+              <w:jc w:val="center"/>
+              <w:rPr>
+                <w:rFonts w:ascii="Franklin Gothic Book" w:eastAsia="Times New Roman" w:hAnsi="Franklin Gothic Book" w:cs="Times New Roman"/>
+                <w:color w:val="000000"/>
+                <w:sz w:val="20"/>
+                <w:szCs w:val="20"/>
+                <w:lang w:eastAsia="es-ES"/>
+              </w:rPr>
+            </w:pPr>
+            <w:r>
+              <w:rPr>
+                <w:rFonts w:ascii="Franklin Gothic Book" w:eastAsia="Times New Roman" w:hAnsi="Franklin Gothic Book" w:cs="Times New Roman"/>
+                <w:color w:val="000000"/>
+                <w:sz w:val="20"/>
+                <w:szCs w:val="20"/>
+                <w:lang w:eastAsia="es-ES"/>
+              </w:rPr>
+              <w:t>05/05/2024</w:t>
+            </w:r>
+          </w:p>
+        </w:tc>
+        <w:tc>
+          <w:tcPr>
+            <w:tcW w:w="3940" w:type="dxa"/>
+            <w:tcBorders>
+              <w:top w:val="single" w:sz="4" w:space="0" w:color="FAF9EF"/>
+              <w:left w:val="nil"/>
+              <w:bottom w:val="single" w:sz="4" w:space="0" w:color="FAF9EF"/>
+              <w:right w:val="nil"/>
+            </w:tcBorders>
+            <w:shd w:val="clear" w:color="000000" w:fill="C4B8FE"/>
+            <w:noWrap/>
+            <w:vAlign w:val="center"/>
+            <w:hideMark/>
+          </w:tcPr>
+          <w:p>
+            <w:pPr>
+              <w:jc w:val="center"/>
+              <w:rPr>
+                <w:rFonts w:ascii="Franklin Gothic Book" w:eastAsia="Times New Roman" w:hAnsi="Franklin Gothic Book" w:cs="Times New Roman"/>
+                <w:color w:val="000000"/>
+                <w:sz w:val="20"/>
+                <w:szCs w:val="20"/>
+                <w:lang w:eastAsia="es-ES"/>
+              </w:rPr>
+            </w:pPr>
+            <w:r>
+              <w:rPr>
+                <w:rFonts w:ascii="Franklin Gothic Book" w:eastAsia="Times New Roman" w:hAnsi="Franklin Gothic Book" w:cs="Times New Roman"/>
+                <w:color w:val="000000"/>
+                <w:sz w:val="20"/>
+                <w:szCs w:val="20"/>
+                <w:lang w:eastAsia="es-ES"/>
+              </w:rPr>
+              <w:t xml:space="preserve">Registro, Home, funciones </w:t>
+            </w:r>
+            <w:proofErr w:type="spellStart"/>
+            <w:r>
+              <w:rPr>
+                <w:rFonts w:ascii="Franklin Gothic Book" w:eastAsia="Times New Roman" w:hAnsi="Franklin Gothic Book" w:cs="Times New Roman"/>
+                <w:color w:val="000000"/>
+                <w:sz w:val="20"/>
+                <w:szCs w:val="20"/>
+                <w:lang w:eastAsia="es-ES"/>
+              </w:rPr>
+              <w:t>bd</w:t>
+            </w:r>
+            <w:proofErr w:type="spellEnd"/>
+          </w:p>
+        </w:tc>
+        <w:tc>
+          <w:tcPr>
+            <w:tcW w:w="1000" w:type="dxa"/>
+            <w:tcBorders>
+              <w:top w:val="single" w:sz="4" w:space="0" w:color="FAF9EF"/>
+              <w:left w:val="nil"/>
+              <w:bottom w:val="single" w:sz="4" w:space="0" w:color="FAF9EF"/>
+              <w:right w:val="single" w:sz="4" w:space="0" w:color="FAF9EF"/>
+            </w:tcBorders>
+            <w:shd w:val="clear" w:color="000000" w:fill="C4B8FE"/>
+            <w:noWrap/>
+            <w:vAlign w:val="center"/>
+            <w:hideMark/>
+          </w:tcPr>
+          <w:p>
+            <w:pPr>
+              <w:jc w:val="center"/>
+              <w:rPr>
+                <w:rFonts w:ascii="Franklin Gothic Book" w:eastAsia="Times New Roman" w:hAnsi="Franklin Gothic Book" w:cs="Times New Roman"/>
+                <w:color w:val="000000"/>
+                <w:sz w:val="20"/>
+                <w:szCs w:val="20"/>
+                <w:lang w:eastAsia="es-ES"/>
+              </w:rPr>
+            </w:pPr>
+            <w:r>
+              <w:rPr>
+                <w:rFonts w:ascii="Franklin Gothic Book" w:eastAsia="Times New Roman" w:hAnsi="Franklin Gothic Book" w:cs="Times New Roman"/>
+                <w:color w:val="000000"/>
+                <w:sz w:val="20"/>
+                <w:szCs w:val="20"/>
+                <w:lang w:eastAsia="es-ES"/>
+              </w:rPr>
+              <w:t>5</w:t>
+            </w:r>
+          </w:p>
+        </w:tc>
+      </w:tr>
+      <w:tr>
+        <w:trPr>
+          <w:trHeight w:val="480"/>
+        </w:trPr>
+        <w:tc>
+          <w:tcPr>
+            <w:tcW w:w="1940" w:type="dxa"/>
+            <w:tcBorders>
+              <w:top w:val="nil"/>
+              <w:left w:val="nil"/>
+              <w:bottom w:val="nil"/>
+              <w:right w:val="nil"/>
+            </w:tcBorders>
+            <w:shd w:val="clear" w:color="000000" w:fill="C4B8FE"/>
+            <w:noWrap/>
+            <w:vAlign w:val="center"/>
+            <w:hideMark/>
+          </w:tcPr>
+          <w:p>
+            <w:pPr>
+              <w:jc w:val="center"/>
+              <w:rPr>
+                <w:rFonts w:ascii="Franklin Gothic Book" w:eastAsia="Times New Roman" w:hAnsi="Franklin Gothic Book" w:cs="Times New Roman"/>
+                <w:b/>
+                <w:bCs/>
+                <w:color w:val="000000"/>
+                <w:sz w:val="22"/>
+                <w:szCs w:val="22"/>
+                <w:lang w:eastAsia="es-ES"/>
+              </w:rPr>
+            </w:pPr>
+            <w:r>
+              <w:rPr>
+                <w:rFonts w:ascii="Franklin Gothic Book" w:eastAsia="Times New Roman" w:hAnsi="Franklin Gothic Book" w:cs="Times New Roman"/>
+                <w:b/>
+                <w:bCs/>
+                <w:color w:val="000000"/>
+                <w:sz w:val="22"/>
+                <w:szCs w:val="22"/>
+                <w:lang w:eastAsia="es-ES"/>
+              </w:rPr>
+              <w:t> </w:t>
+            </w:r>
+          </w:p>
+        </w:tc>
+        <w:tc>
+          <w:tcPr>
+            <w:tcW w:w="1460" w:type="dxa"/>
+            <w:tcBorders>
+              <w:top w:val="single" w:sz="4" w:space="0" w:color="FAF9EF"/>
+              <w:left w:val="single" w:sz="4" w:space="0" w:color="FAF9EF"/>
+              <w:bottom w:val="single" w:sz="4" w:space="0" w:color="FAF9EF"/>
+              <w:right w:val="nil"/>
+            </w:tcBorders>
+            <w:shd w:val="clear" w:color="000000" w:fill="C4B8FE"/>
+            <w:noWrap/>
+            <w:vAlign w:val="center"/>
+            <w:hideMark/>
+          </w:tcPr>
+          <w:p>
+            <w:pPr>
+              <w:jc w:val="center"/>
+              <w:rPr>
+                <w:rFonts w:ascii="Franklin Gothic Book" w:eastAsia="Times New Roman" w:hAnsi="Franklin Gothic Book" w:cs="Times New Roman"/>
+                <w:color w:val="000000"/>
+                <w:sz w:val="20"/>
+                <w:szCs w:val="20"/>
+                <w:lang w:eastAsia="es-ES"/>
+              </w:rPr>
+            </w:pPr>
+            <w:r>
+              <w:rPr>
+                <w:rFonts w:ascii="Franklin Gothic Book" w:eastAsia="Times New Roman" w:hAnsi="Franklin Gothic Book" w:cs="Times New Roman"/>
+                <w:color w:val="000000"/>
+                <w:sz w:val="20"/>
+                <w:szCs w:val="20"/>
+                <w:lang w:eastAsia="es-ES"/>
+              </w:rPr>
+              <w:t>12/05/2024</w:t>
+            </w:r>
+          </w:p>
+        </w:tc>
+        <w:tc>
+          <w:tcPr>
+            <w:tcW w:w="3940" w:type="dxa"/>
+            <w:tcBorders>
+              <w:top w:val="single" w:sz="4" w:space="0" w:color="FAF9EF"/>
+              <w:left w:val="nil"/>
+              <w:bottom w:val="single" w:sz="4" w:space="0" w:color="FAF9EF"/>
+              <w:right w:val="nil"/>
+            </w:tcBorders>
+            <w:shd w:val="clear" w:color="000000" w:fill="C4B8FE"/>
+            <w:noWrap/>
+            <w:vAlign w:val="center"/>
+            <w:hideMark/>
+          </w:tcPr>
+          <w:p>
+            <w:pPr>
+              <w:jc w:val="center"/>
+              <w:rPr>
+                <w:rFonts w:ascii="Franklin Gothic Book" w:eastAsia="Times New Roman" w:hAnsi="Franklin Gothic Book" w:cs="Times New Roman"/>
+                <w:color w:val="000000"/>
+                <w:sz w:val="20"/>
+                <w:szCs w:val="20"/>
+                <w:lang w:eastAsia="es-ES"/>
+              </w:rPr>
+            </w:pPr>
+            <w:r>
+              <w:rPr>
+                <w:rFonts w:ascii="Franklin Gothic Book" w:eastAsia="Times New Roman" w:hAnsi="Franklin Gothic Book" w:cs="Times New Roman"/>
+                <w:color w:val="000000"/>
+                <w:sz w:val="20"/>
+                <w:szCs w:val="20"/>
+                <w:lang w:eastAsia="es-ES"/>
+              </w:rPr>
+              <w:t xml:space="preserve">Avances en </w:t>
+            </w:r>
+            <w:proofErr w:type="spellStart"/>
+            <w:r>
+              <w:rPr>
+                <w:rFonts w:ascii="Franklin Gothic Book" w:eastAsia="Times New Roman" w:hAnsi="Franklin Gothic Book" w:cs="Times New Roman"/>
+                <w:color w:val="000000"/>
+                <w:sz w:val="20"/>
+                <w:szCs w:val="20"/>
+                <w:lang w:eastAsia="es-ES"/>
+              </w:rPr>
+              <w:t>multiples</w:t>
+            </w:r>
+            <w:proofErr w:type="spellEnd"/>
+            <w:r>
+              <w:rPr>
+                <w:rFonts w:ascii="Franklin Gothic Book" w:eastAsia="Times New Roman" w:hAnsi="Franklin Gothic Book" w:cs="Times New Roman"/>
+                <w:color w:val="000000"/>
+                <w:sz w:val="20"/>
+                <w:szCs w:val="20"/>
+                <w:lang w:eastAsia="es-ES"/>
+              </w:rPr>
+              <w:t xml:space="preserve"> pantallas</w:t>
+            </w:r>
+          </w:p>
+        </w:tc>
+        <w:tc>
+          <w:tcPr>
+            <w:tcW w:w="1000" w:type="dxa"/>
+            <w:tcBorders>
+              <w:top w:val="single" w:sz="4" w:space="0" w:color="FAF9EF"/>
+              <w:left w:val="nil"/>
+              <w:bottom w:val="single" w:sz="4" w:space="0" w:color="FAF9EF"/>
+              <w:right w:val="single" w:sz="4" w:space="0" w:color="FAF9EF"/>
+            </w:tcBorders>
+            <w:shd w:val="clear" w:color="000000" w:fill="C4B8FE"/>
+            <w:noWrap/>
+            <w:vAlign w:val="center"/>
+            <w:hideMark/>
+          </w:tcPr>
+          <w:p>
+            <w:pPr>
+              <w:jc w:val="center"/>
+              <w:rPr>
+                <w:rFonts w:ascii="Franklin Gothic Book" w:eastAsia="Times New Roman" w:hAnsi="Franklin Gothic Book" w:cs="Times New Roman"/>
+                <w:color w:val="000000"/>
+                <w:sz w:val="20"/>
+                <w:szCs w:val="20"/>
+                <w:lang w:eastAsia="es-ES"/>
+              </w:rPr>
+            </w:pPr>
+            <w:r>
+              <w:rPr>
+                <w:rFonts w:ascii="Franklin Gothic Book" w:eastAsia="Times New Roman" w:hAnsi="Franklin Gothic Book" w:cs="Times New Roman"/>
+                <w:color w:val="000000"/>
+                <w:sz w:val="20"/>
+                <w:szCs w:val="20"/>
+                <w:lang w:eastAsia="es-ES"/>
+              </w:rPr>
+              <w:t>7</w:t>
+            </w:r>
+          </w:p>
+        </w:tc>
+      </w:tr>
+      <w:tr>
+        <w:trPr>
+          <w:trHeight w:val="480"/>
+        </w:trPr>
+        <w:tc>
+          <w:tcPr>
+            <w:tcW w:w="1940" w:type="dxa"/>
+            <w:tcBorders>
+              <w:top w:val="nil"/>
+              <w:left w:val="nil"/>
+              <w:bottom w:val="nil"/>
+              <w:right w:val="nil"/>
+            </w:tcBorders>
+            <w:shd w:val="clear" w:color="000000" w:fill="C4B8FE"/>
+            <w:noWrap/>
+            <w:vAlign w:val="center"/>
+            <w:hideMark/>
+          </w:tcPr>
+          <w:p>
+            <w:pPr>
+              <w:jc w:val="center"/>
+              <w:rPr>
+                <w:rFonts w:ascii="Franklin Gothic Book" w:eastAsia="Times New Roman" w:hAnsi="Franklin Gothic Book" w:cs="Times New Roman"/>
+                <w:b/>
+                <w:bCs/>
+                <w:color w:val="000000"/>
+                <w:sz w:val="22"/>
+                <w:szCs w:val="22"/>
+                <w:lang w:eastAsia="es-ES"/>
+              </w:rPr>
+            </w:pPr>
+            <w:r>
+              <w:rPr>
+                <w:rFonts w:ascii="Franklin Gothic Book" w:eastAsia="Times New Roman" w:hAnsi="Franklin Gothic Book" w:cs="Times New Roman"/>
+                <w:b/>
+                <w:bCs/>
+                <w:color w:val="000000"/>
+                <w:sz w:val="22"/>
+                <w:szCs w:val="22"/>
+                <w:lang w:eastAsia="es-ES"/>
+              </w:rPr>
+              <w:t> </w:t>
+            </w:r>
+          </w:p>
+        </w:tc>
+        <w:tc>
+          <w:tcPr>
+            <w:tcW w:w="1460" w:type="dxa"/>
+            <w:tcBorders>
+              <w:top w:val="single" w:sz="4" w:space="0" w:color="FAF9EF"/>
+              <w:left w:val="single" w:sz="4" w:space="0" w:color="FAF9EF"/>
+              <w:bottom w:val="single" w:sz="4" w:space="0" w:color="FAF9EF"/>
+              <w:right w:val="nil"/>
+            </w:tcBorders>
+            <w:shd w:val="clear" w:color="000000" w:fill="C4B8FE"/>
+            <w:noWrap/>
+            <w:vAlign w:val="center"/>
+            <w:hideMark/>
+          </w:tcPr>
+          <w:p>
+            <w:pPr>
+              <w:jc w:val="center"/>
+              <w:rPr>
+                <w:rFonts w:ascii="Franklin Gothic Book" w:eastAsia="Times New Roman" w:hAnsi="Franklin Gothic Book" w:cs="Times New Roman"/>
+                <w:color w:val="000000"/>
+                <w:sz w:val="20"/>
+                <w:szCs w:val="20"/>
+                <w:lang w:eastAsia="es-ES"/>
+              </w:rPr>
+            </w:pPr>
+            <w:r>
+              <w:rPr>
+                <w:rFonts w:ascii="Franklin Gothic Book" w:eastAsia="Times New Roman" w:hAnsi="Franklin Gothic Book" w:cs="Times New Roman"/>
+                <w:color w:val="000000"/>
+                <w:sz w:val="20"/>
+                <w:szCs w:val="20"/>
+                <w:lang w:eastAsia="es-ES"/>
+              </w:rPr>
+              <w:t>18/05/2024</w:t>
+            </w:r>
+          </w:p>
+        </w:tc>
+        <w:tc>
+          <w:tcPr>
+            <w:tcW w:w="3940" w:type="dxa"/>
+            <w:tcBorders>
+              <w:top w:val="single" w:sz="4" w:space="0" w:color="FAF9EF"/>
+              <w:left w:val="nil"/>
+              <w:bottom w:val="single" w:sz="4" w:space="0" w:color="FAF9EF"/>
+              <w:right w:val="nil"/>
+            </w:tcBorders>
+            <w:shd w:val="clear" w:color="000000" w:fill="C4B8FE"/>
+            <w:noWrap/>
+            <w:vAlign w:val="center"/>
+            <w:hideMark/>
+          </w:tcPr>
+          <w:p>
+            <w:pPr>
+              <w:jc w:val="center"/>
+              <w:rPr>
+                <w:rFonts w:ascii="Franklin Gothic Book" w:eastAsia="Times New Roman" w:hAnsi="Franklin Gothic Book" w:cs="Times New Roman"/>
+                <w:color w:val="000000"/>
+                <w:sz w:val="20"/>
+                <w:szCs w:val="20"/>
+                <w:lang w:eastAsia="es-ES"/>
+              </w:rPr>
+            </w:pPr>
+            <w:proofErr w:type="spellStart"/>
+            <w:r>
+              <w:rPr>
+                <w:rFonts w:ascii="Franklin Gothic Book" w:eastAsia="Times New Roman" w:hAnsi="Franklin Gothic Book" w:cs="Times New Roman"/>
+                <w:color w:val="000000"/>
+                <w:sz w:val="20"/>
+                <w:szCs w:val="20"/>
+                <w:lang w:eastAsia="es-ES"/>
+              </w:rPr>
+              <w:t>Ultimas</w:t>
+            </w:r>
+            <w:proofErr w:type="spellEnd"/>
+            <w:r>
+              <w:rPr>
+                <w:rFonts w:ascii="Franklin Gothic Book" w:eastAsia="Times New Roman" w:hAnsi="Franklin Gothic Book" w:cs="Times New Roman"/>
+                <w:color w:val="000000"/>
+                <w:sz w:val="20"/>
+                <w:szCs w:val="20"/>
+                <w:lang w:eastAsia="es-ES"/>
+              </w:rPr>
+              <w:t xml:space="preserve"> modificaciones del proyecto</w:t>
+            </w:r>
+          </w:p>
+        </w:tc>
+        <w:tc>
+          <w:tcPr>
+            <w:tcW w:w="1000" w:type="dxa"/>
+            <w:tcBorders>
+              <w:top w:val="single" w:sz="4" w:space="0" w:color="FAF9EF"/>
+              <w:left w:val="nil"/>
+              <w:bottom w:val="single" w:sz="4" w:space="0" w:color="FAF9EF"/>
+              <w:right w:val="single" w:sz="4" w:space="0" w:color="FAF9EF"/>
+            </w:tcBorders>
+            <w:shd w:val="clear" w:color="000000" w:fill="C4B8FE"/>
+            <w:noWrap/>
+            <w:vAlign w:val="center"/>
+            <w:hideMark/>
+          </w:tcPr>
+          <w:p>
+            <w:pPr>
+              <w:jc w:val="center"/>
+              <w:rPr>
+                <w:rFonts w:ascii="Franklin Gothic Book" w:eastAsia="Times New Roman" w:hAnsi="Franklin Gothic Book" w:cs="Times New Roman"/>
+                <w:color w:val="000000"/>
+                <w:sz w:val="20"/>
+                <w:szCs w:val="20"/>
+                <w:lang w:eastAsia="es-ES"/>
+              </w:rPr>
+            </w:pPr>
+            <w:r>
+              <w:rPr>
+                <w:rFonts w:ascii="Franklin Gothic Book" w:eastAsia="Times New Roman" w:hAnsi="Franklin Gothic Book" w:cs="Times New Roman"/>
+                <w:color w:val="000000"/>
+                <w:sz w:val="20"/>
+                <w:szCs w:val="20"/>
+                <w:lang w:eastAsia="es-ES"/>
+              </w:rPr>
+              <w:t>5</w:t>
+            </w:r>
+          </w:p>
+        </w:tc>
+      </w:tr>
+      <w:tr>
+        <w:trPr>
+          <w:trHeight w:val="480"/>
+        </w:trPr>
+        <w:tc>
+          <w:tcPr>
+            <w:tcW w:w="1940" w:type="dxa"/>
+            <w:tcBorders>
+              <w:top w:val="nil"/>
+              <w:left w:val="nil"/>
+              <w:bottom w:val="nil"/>
+              <w:right w:val="nil"/>
+            </w:tcBorders>
+            <w:shd w:val="clear" w:color="000000" w:fill="FFFDB7"/>
+            <w:noWrap/>
+            <w:vAlign w:val="center"/>
+            <w:hideMark/>
+          </w:tcPr>
+          <w:p>
+            <w:pPr>
+              <w:jc w:val="center"/>
+              <w:rPr>
+                <w:rFonts w:ascii="Franklin Gothic Book" w:eastAsia="Times New Roman" w:hAnsi="Franklin Gothic Book" w:cs="Times New Roman"/>
+                <w:b/>
+                <w:bCs/>
+                <w:color w:val="000000"/>
+                <w:sz w:val="22"/>
+                <w:szCs w:val="22"/>
+                <w:lang w:eastAsia="es-ES"/>
+              </w:rPr>
+            </w:pPr>
+            <w:r>
+              <w:rPr>
+                <w:rFonts w:ascii="Franklin Gothic Book" w:eastAsia="Times New Roman" w:hAnsi="Franklin Gothic Book" w:cs="Times New Roman"/>
+                <w:b/>
+                <w:bCs/>
+                <w:color w:val="000000"/>
+                <w:sz w:val="22"/>
+                <w:szCs w:val="22"/>
+                <w:lang w:eastAsia="es-ES"/>
+              </w:rPr>
+              <w:t> </w:t>
+            </w:r>
+          </w:p>
+        </w:tc>
+        <w:tc>
+          <w:tcPr>
+            <w:tcW w:w="1460" w:type="dxa"/>
+            <w:tcBorders>
+              <w:top w:val="single" w:sz="4" w:space="0" w:color="FAF9EF"/>
+              <w:left w:val="single" w:sz="4" w:space="0" w:color="FAF9EF"/>
+              <w:bottom w:val="single" w:sz="4" w:space="0" w:color="FAF9EF"/>
+              <w:right w:val="nil"/>
+            </w:tcBorders>
+            <w:shd w:val="clear" w:color="000000" w:fill="FFFDB7"/>
+            <w:noWrap/>
+            <w:vAlign w:val="center"/>
+            <w:hideMark/>
+          </w:tcPr>
+          <w:p>
+            <w:pPr>
+              <w:jc w:val="center"/>
+              <w:rPr>
+                <w:rFonts w:ascii="Franklin Gothic Book" w:eastAsia="Times New Roman" w:hAnsi="Franklin Gothic Book" w:cs="Times New Roman"/>
+                <w:color w:val="000000"/>
+                <w:sz w:val="20"/>
+                <w:szCs w:val="20"/>
+                <w:lang w:eastAsia="es-ES"/>
+              </w:rPr>
+            </w:pPr>
+            <w:r>
+              <w:rPr>
+                <w:rFonts w:ascii="Franklin Gothic Book" w:eastAsia="Times New Roman" w:hAnsi="Franklin Gothic Book" w:cs="Times New Roman"/>
+                <w:color w:val="000000"/>
+                <w:sz w:val="20"/>
+                <w:szCs w:val="20"/>
+                <w:lang w:eastAsia="es-ES"/>
+              </w:rPr>
+              <w:t>24/04/2024</w:t>
+            </w:r>
+          </w:p>
+        </w:tc>
+        <w:tc>
+          <w:tcPr>
+            <w:tcW w:w="3940" w:type="dxa"/>
+            <w:tcBorders>
+              <w:top w:val="single" w:sz="4" w:space="0" w:color="FAF9EF"/>
+              <w:left w:val="nil"/>
+              <w:bottom w:val="single" w:sz="4" w:space="0" w:color="FAF9EF"/>
+              <w:right w:val="nil"/>
+            </w:tcBorders>
+            <w:shd w:val="clear" w:color="000000" w:fill="FFFDB7"/>
+            <w:noWrap/>
+            <w:vAlign w:val="center"/>
+            <w:hideMark/>
+          </w:tcPr>
+          <w:p>
+            <w:pPr>
+              <w:jc w:val="center"/>
+              <w:rPr>
+                <w:rFonts w:ascii="Franklin Gothic Book" w:eastAsia="Times New Roman" w:hAnsi="Franklin Gothic Book" w:cs="Times New Roman"/>
+                <w:color w:val="000000"/>
+                <w:sz w:val="20"/>
+                <w:szCs w:val="20"/>
+                <w:lang w:eastAsia="es-ES"/>
+              </w:rPr>
+            </w:pPr>
+            <w:r>
+              <w:rPr>
+                <w:rFonts w:ascii="Franklin Gothic Book" w:eastAsia="Times New Roman" w:hAnsi="Franklin Gothic Book" w:cs="Times New Roman"/>
+                <w:color w:val="000000"/>
+                <w:sz w:val="20"/>
+                <w:szCs w:val="20"/>
+                <w:lang w:eastAsia="es-ES"/>
+              </w:rPr>
+              <w:t>Portada, Resumen y Justificación</w:t>
+            </w:r>
+          </w:p>
+        </w:tc>
+        <w:tc>
+          <w:tcPr>
+            <w:tcW w:w="1000" w:type="dxa"/>
+            <w:tcBorders>
+              <w:top w:val="single" w:sz="4" w:space="0" w:color="FAF9EF"/>
+              <w:left w:val="nil"/>
+              <w:bottom w:val="single" w:sz="4" w:space="0" w:color="FAF9EF"/>
+              <w:right w:val="single" w:sz="4" w:space="0" w:color="FAF9EF"/>
+            </w:tcBorders>
+            <w:shd w:val="clear" w:color="000000" w:fill="FFFDB7"/>
+            <w:noWrap/>
+            <w:vAlign w:val="center"/>
+            <w:hideMark/>
+          </w:tcPr>
+          <w:p>
+            <w:pPr>
+              <w:jc w:val="center"/>
+              <w:rPr>
+                <w:rFonts w:ascii="Franklin Gothic Book" w:eastAsia="Times New Roman" w:hAnsi="Franklin Gothic Book" w:cs="Times New Roman"/>
+                <w:color w:val="000000"/>
+                <w:sz w:val="20"/>
+                <w:szCs w:val="20"/>
+                <w:lang w:eastAsia="es-ES"/>
+              </w:rPr>
+            </w:pPr>
+            <w:r>
+              <w:rPr>
+                <w:rFonts w:ascii="Franklin Gothic Book" w:eastAsia="Times New Roman" w:hAnsi="Franklin Gothic Book" w:cs="Times New Roman"/>
+                <w:color w:val="000000"/>
+                <w:sz w:val="20"/>
+                <w:szCs w:val="20"/>
+                <w:lang w:eastAsia="es-ES"/>
+              </w:rPr>
+              <w:t>2</w:t>
+            </w:r>
+          </w:p>
+        </w:tc>
+      </w:tr>
+      <w:tr>
+        <w:trPr>
+          <w:trHeight w:val="480"/>
+        </w:trPr>
+        <w:tc>
+          <w:tcPr>
+            <w:tcW w:w="1940" w:type="dxa"/>
+            <w:tcBorders>
+              <w:top w:val="nil"/>
+              <w:left w:val="nil"/>
+              <w:bottom w:val="nil"/>
+              <w:right w:val="nil"/>
+            </w:tcBorders>
+            <w:shd w:val="clear" w:color="000000" w:fill="FFFDB7"/>
+            <w:noWrap/>
+            <w:vAlign w:val="center"/>
+            <w:hideMark/>
+          </w:tcPr>
+          <w:p>
+            <w:pPr>
+              <w:jc w:val="center"/>
+              <w:rPr>
+                <w:rFonts w:ascii="Franklin Gothic Book" w:eastAsia="Times New Roman" w:hAnsi="Franklin Gothic Book" w:cs="Times New Roman"/>
+                <w:b/>
+                <w:bCs/>
+                <w:color w:val="000000"/>
+                <w:sz w:val="20"/>
+                <w:szCs w:val="20"/>
+                <w:lang w:eastAsia="es-ES"/>
+              </w:rPr>
+            </w:pPr>
+            <w:r>
+              <w:rPr>
+                <w:rFonts w:ascii="Franklin Gothic Book" w:eastAsia="Times New Roman" w:hAnsi="Franklin Gothic Book" w:cs="Times New Roman"/>
+                <w:b/>
+                <w:bCs/>
+                <w:color w:val="000000"/>
+                <w:sz w:val="20"/>
+                <w:szCs w:val="20"/>
+                <w:lang w:eastAsia="es-ES"/>
+              </w:rPr>
+              <w:t>MEMORIA</w:t>
+            </w:r>
+          </w:p>
+        </w:tc>
+        <w:tc>
+          <w:tcPr>
+            <w:tcW w:w="1460" w:type="dxa"/>
+            <w:tcBorders>
+              <w:top w:val="single" w:sz="4" w:space="0" w:color="FAF9EF"/>
+              <w:left w:val="single" w:sz="4" w:space="0" w:color="FAF9EF"/>
+              <w:bottom w:val="single" w:sz="4" w:space="0" w:color="FAF9EF"/>
+              <w:right w:val="nil"/>
+            </w:tcBorders>
+            <w:shd w:val="clear" w:color="000000" w:fill="FFFDB7"/>
+            <w:noWrap/>
+            <w:vAlign w:val="center"/>
+            <w:hideMark/>
+          </w:tcPr>
+          <w:p>
+            <w:pPr>
+              <w:jc w:val="center"/>
+              <w:rPr>
+                <w:rFonts w:ascii="Franklin Gothic Book" w:eastAsia="Times New Roman" w:hAnsi="Franklin Gothic Book" w:cs="Times New Roman"/>
+                <w:color w:val="000000"/>
+                <w:sz w:val="20"/>
+                <w:szCs w:val="20"/>
+                <w:lang w:eastAsia="es-ES"/>
+              </w:rPr>
+            </w:pPr>
+            <w:r>
+              <w:rPr>
+                <w:rFonts w:ascii="Franklin Gothic Book" w:eastAsia="Times New Roman" w:hAnsi="Franklin Gothic Book" w:cs="Times New Roman"/>
+                <w:color w:val="000000"/>
+                <w:sz w:val="20"/>
+                <w:szCs w:val="20"/>
+                <w:lang w:eastAsia="es-ES"/>
+              </w:rPr>
+              <w:t>30/04/2024</w:t>
+            </w:r>
+          </w:p>
+        </w:tc>
+        <w:tc>
+          <w:tcPr>
+            <w:tcW w:w="3940" w:type="dxa"/>
+            <w:tcBorders>
+              <w:top w:val="single" w:sz="4" w:space="0" w:color="FAF9EF"/>
+              <w:left w:val="nil"/>
+              <w:bottom w:val="single" w:sz="4" w:space="0" w:color="FAF9EF"/>
+              <w:right w:val="nil"/>
+            </w:tcBorders>
+            <w:shd w:val="clear" w:color="000000" w:fill="FFFDB7"/>
+            <w:noWrap/>
+            <w:vAlign w:val="center"/>
+            <w:hideMark/>
+          </w:tcPr>
+          <w:p>
+            <w:pPr>
+              <w:jc w:val="center"/>
+              <w:rPr>
+                <w:rFonts w:ascii="Franklin Gothic Book" w:eastAsia="Times New Roman" w:hAnsi="Franklin Gothic Book" w:cs="Times New Roman"/>
+                <w:color w:val="000000"/>
+                <w:sz w:val="20"/>
+                <w:szCs w:val="20"/>
+                <w:lang w:eastAsia="es-ES"/>
+              </w:rPr>
+            </w:pPr>
+            <w:r>
+              <w:rPr>
+                <w:rFonts w:ascii="Franklin Gothic Book" w:eastAsia="Times New Roman" w:hAnsi="Franklin Gothic Book" w:cs="Times New Roman"/>
+                <w:color w:val="000000"/>
+                <w:sz w:val="20"/>
+                <w:szCs w:val="20"/>
+                <w:lang w:eastAsia="es-ES"/>
+              </w:rPr>
+              <w:t>Desarrollo del proyecto - a) y b)</w:t>
+            </w:r>
+          </w:p>
+        </w:tc>
+        <w:tc>
+          <w:tcPr>
+            <w:tcW w:w="1000" w:type="dxa"/>
+            <w:tcBorders>
+              <w:top w:val="single" w:sz="4" w:space="0" w:color="FAF9EF"/>
+              <w:left w:val="nil"/>
+              <w:bottom w:val="single" w:sz="4" w:space="0" w:color="FAF9EF"/>
+              <w:right w:val="single" w:sz="4" w:space="0" w:color="FAF9EF"/>
+            </w:tcBorders>
+            <w:shd w:val="clear" w:color="000000" w:fill="FFFDB7"/>
+            <w:noWrap/>
+            <w:vAlign w:val="center"/>
+            <w:hideMark/>
+          </w:tcPr>
+          <w:p>
+            <w:pPr>
+              <w:jc w:val="center"/>
+              <w:rPr>
+                <w:rFonts w:ascii="Franklin Gothic Book" w:eastAsia="Times New Roman" w:hAnsi="Franklin Gothic Book" w:cs="Times New Roman"/>
+                <w:color w:val="000000"/>
+                <w:sz w:val="20"/>
+                <w:szCs w:val="20"/>
+                <w:lang w:eastAsia="es-ES"/>
+              </w:rPr>
+            </w:pPr>
+            <w:r>
+              <w:rPr>
+                <w:rFonts w:ascii="Franklin Gothic Book" w:eastAsia="Times New Roman" w:hAnsi="Franklin Gothic Book" w:cs="Times New Roman"/>
+                <w:color w:val="000000"/>
+                <w:sz w:val="20"/>
+                <w:szCs w:val="20"/>
+                <w:lang w:eastAsia="es-ES"/>
+              </w:rPr>
+              <w:t>3</w:t>
+            </w:r>
+          </w:p>
+        </w:tc>
+      </w:tr>
+      <w:tr>
+        <w:trPr>
+          <w:trHeight w:val="480"/>
+        </w:trPr>
+        <w:tc>
+          <w:tcPr>
+            <w:tcW w:w="1940" w:type="dxa"/>
+            <w:tcBorders>
+              <w:top w:val="nil"/>
+              <w:left w:val="nil"/>
+              <w:bottom w:val="nil"/>
+              <w:right w:val="nil"/>
+            </w:tcBorders>
+            <w:shd w:val="clear" w:color="000000" w:fill="FFFDB7"/>
+            <w:noWrap/>
+            <w:vAlign w:val="center"/>
+            <w:hideMark/>
+          </w:tcPr>
+          <w:p>
+            <w:pPr>
+              <w:jc w:val="center"/>
+              <w:rPr>
+                <w:rFonts w:ascii="Franklin Gothic Book" w:eastAsia="Times New Roman" w:hAnsi="Franklin Gothic Book" w:cs="Times New Roman"/>
+                <w:b/>
+                <w:bCs/>
+                <w:color w:val="000000"/>
+                <w:sz w:val="22"/>
+                <w:szCs w:val="22"/>
+                <w:lang w:eastAsia="es-ES"/>
+              </w:rPr>
+            </w:pPr>
+            <w:r>
+              <w:rPr>
+                <w:rFonts w:ascii="Franklin Gothic Book" w:eastAsia="Times New Roman" w:hAnsi="Franklin Gothic Book" w:cs="Times New Roman"/>
+                <w:b/>
+                <w:bCs/>
+                <w:color w:val="000000"/>
+                <w:sz w:val="22"/>
+                <w:szCs w:val="22"/>
+                <w:lang w:eastAsia="es-ES"/>
+              </w:rPr>
+              <w:t> </w:t>
+            </w:r>
+          </w:p>
+        </w:tc>
+        <w:tc>
+          <w:tcPr>
+            <w:tcW w:w="1460" w:type="dxa"/>
+            <w:tcBorders>
+              <w:top w:val="single" w:sz="4" w:space="0" w:color="FAF9EF"/>
+              <w:left w:val="single" w:sz="4" w:space="0" w:color="FAF9EF"/>
+              <w:bottom w:val="single" w:sz="4" w:space="0" w:color="FAF9EF"/>
+              <w:right w:val="nil"/>
+            </w:tcBorders>
+            <w:shd w:val="clear" w:color="000000" w:fill="FFFDB7"/>
+            <w:noWrap/>
+            <w:vAlign w:val="center"/>
+            <w:hideMark/>
+          </w:tcPr>
+          <w:p>
+            <w:pPr>
+              <w:jc w:val="center"/>
+              <w:rPr>
+                <w:rFonts w:ascii="Franklin Gothic Book" w:eastAsia="Times New Roman" w:hAnsi="Franklin Gothic Book" w:cs="Times New Roman"/>
+                <w:color w:val="000000"/>
+                <w:sz w:val="20"/>
+                <w:szCs w:val="20"/>
+                <w:lang w:eastAsia="es-ES"/>
+              </w:rPr>
+            </w:pPr>
+            <w:r>
+              <w:rPr>
+                <w:rFonts w:ascii="Franklin Gothic Book" w:eastAsia="Times New Roman" w:hAnsi="Franklin Gothic Book" w:cs="Times New Roman"/>
+                <w:color w:val="000000"/>
+                <w:sz w:val="20"/>
+                <w:szCs w:val="20"/>
+                <w:lang w:eastAsia="es-ES"/>
+              </w:rPr>
+              <w:t>18/05/2024</w:t>
+            </w:r>
+          </w:p>
+        </w:tc>
+        <w:tc>
+          <w:tcPr>
+            <w:tcW w:w="3940" w:type="dxa"/>
+            <w:tcBorders>
+              <w:top w:val="single" w:sz="4" w:space="0" w:color="FAF9EF"/>
+              <w:left w:val="nil"/>
+              <w:bottom w:val="single" w:sz="4" w:space="0" w:color="FAF9EF"/>
+              <w:right w:val="nil"/>
+            </w:tcBorders>
+            <w:shd w:val="clear" w:color="000000" w:fill="FFFDB7"/>
+            <w:noWrap/>
+            <w:vAlign w:val="center"/>
+            <w:hideMark/>
+          </w:tcPr>
+          <w:p>
+            <w:pPr>
+              <w:jc w:val="center"/>
+              <w:rPr>
+                <w:rFonts w:ascii="Franklin Gothic Book" w:eastAsia="Times New Roman" w:hAnsi="Franklin Gothic Book" w:cs="Times New Roman"/>
+                <w:color w:val="000000"/>
+                <w:sz w:val="20"/>
+                <w:szCs w:val="20"/>
+                <w:lang w:eastAsia="es-ES"/>
+              </w:rPr>
+            </w:pPr>
+            <w:r>
+              <w:rPr>
+                <w:rFonts w:ascii="Franklin Gothic Book" w:eastAsia="Times New Roman" w:hAnsi="Franklin Gothic Book" w:cs="Times New Roman"/>
+                <w:color w:val="000000"/>
+                <w:sz w:val="20"/>
+                <w:szCs w:val="20"/>
+                <w:lang w:eastAsia="es-ES"/>
+              </w:rPr>
+              <w:t xml:space="preserve">Avances en </w:t>
+            </w:r>
+            <w:proofErr w:type="spellStart"/>
+            <w:r>
+              <w:rPr>
+                <w:rFonts w:ascii="Franklin Gothic Book" w:eastAsia="Times New Roman" w:hAnsi="Franklin Gothic Book" w:cs="Times New Roman"/>
+                <w:color w:val="000000"/>
+                <w:sz w:val="20"/>
+                <w:szCs w:val="20"/>
+                <w:lang w:eastAsia="es-ES"/>
+              </w:rPr>
+              <w:t>multiples</w:t>
+            </w:r>
+            <w:proofErr w:type="spellEnd"/>
+            <w:r>
+              <w:rPr>
+                <w:rFonts w:ascii="Franklin Gothic Book" w:eastAsia="Times New Roman" w:hAnsi="Franklin Gothic Book" w:cs="Times New Roman"/>
+                <w:color w:val="000000"/>
+                <w:sz w:val="20"/>
+                <w:szCs w:val="20"/>
+                <w:lang w:eastAsia="es-ES"/>
+              </w:rPr>
+              <w:t xml:space="preserve"> apartados</w:t>
+            </w:r>
+          </w:p>
+        </w:tc>
+        <w:tc>
+          <w:tcPr>
+            <w:tcW w:w="1000" w:type="dxa"/>
+            <w:tcBorders>
+              <w:top w:val="single" w:sz="4" w:space="0" w:color="FAF9EF"/>
+              <w:left w:val="nil"/>
+              <w:bottom w:val="single" w:sz="4" w:space="0" w:color="FAF9EF"/>
+              <w:right w:val="single" w:sz="4" w:space="0" w:color="FAF9EF"/>
+            </w:tcBorders>
+            <w:shd w:val="clear" w:color="000000" w:fill="FFFDB7"/>
+            <w:noWrap/>
+            <w:vAlign w:val="center"/>
+            <w:hideMark/>
+          </w:tcPr>
+          <w:p>
+            <w:pPr>
+              <w:jc w:val="center"/>
+              <w:rPr>
+                <w:rFonts w:ascii="Franklin Gothic Book" w:eastAsia="Times New Roman" w:hAnsi="Franklin Gothic Book" w:cs="Times New Roman"/>
+                <w:color w:val="000000"/>
+                <w:sz w:val="20"/>
+                <w:szCs w:val="20"/>
+                <w:lang w:eastAsia="es-ES"/>
+              </w:rPr>
+            </w:pPr>
+            <w:r>
+              <w:rPr>
+                <w:rFonts w:ascii="Franklin Gothic Book" w:eastAsia="Times New Roman" w:hAnsi="Franklin Gothic Book" w:cs="Times New Roman"/>
+                <w:color w:val="000000"/>
+                <w:sz w:val="20"/>
+                <w:szCs w:val="20"/>
+                <w:lang w:eastAsia="es-ES"/>
+              </w:rPr>
+              <w:t>3</w:t>
+            </w:r>
+          </w:p>
+        </w:tc>
+      </w:tr>
+      <w:tr>
+        <w:trPr>
+          <w:trHeight w:val="480"/>
+        </w:trPr>
+        <w:tc>
+          <w:tcPr>
+            <w:tcW w:w="1940" w:type="dxa"/>
+            <w:tcBorders>
+              <w:top w:val="nil"/>
+              <w:left w:val="nil"/>
+              <w:bottom w:val="nil"/>
+              <w:right w:val="nil"/>
+            </w:tcBorders>
+            <w:shd w:val="clear" w:color="000000" w:fill="FFFDB7"/>
+            <w:noWrap/>
+            <w:vAlign w:val="center"/>
+            <w:hideMark/>
+          </w:tcPr>
+          <w:p>
+            <w:pPr>
+              <w:jc w:val="center"/>
+              <w:rPr>
+                <w:rFonts w:ascii="Franklin Gothic Book" w:eastAsia="Times New Roman" w:hAnsi="Franklin Gothic Book" w:cs="Times New Roman"/>
+                <w:b/>
+                <w:bCs/>
+                <w:color w:val="000000"/>
+                <w:sz w:val="22"/>
+                <w:szCs w:val="22"/>
+                <w:lang w:eastAsia="es-ES"/>
+              </w:rPr>
+            </w:pPr>
+            <w:r>
+              <w:rPr>
+                <w:rFonts w:ascii="Franklin Gothic Book" w:eastAsia="Times New Roman" w:hAnsi="Franklin Gothic Book" w:cs="Times New Roman"/>
+                <w:b/>
+                <w:bCs/>
+                <w:color w:val="000000"/>
+                <w:sz w:val="22"/>
+                <w:szCs w:val="22"/>
+                <w:lang w:eastAsia="es-ES"/>
+              </w:rPr>
+              <w:t> </w:t>
+            </w:r>
+          </w:p>
+        </w:tc>
+        <w:tc>
+          <w:tcPr>
+            <w:tcW w:w="1460" w:type="dxa"/>
+            <w:tcBorders>
+              <w:top w:val="single" w:sz="4" w:space="0" w:color="FAF9EF"/>
+              <w:left w:val="single" w:sz="4" w:space="0" w:color="FAF9EF"/>
+              <w:bottom w:val="single" w:sz="4" w:space="0" w:color="FAF9EF"/>
+              <w:right w:val="nil"/>
+            </w:tcBorders>
+            <w:shd w:val="clear" w:color="000000" w:fill="FFFDB7"/>
+            <w:noWrap/>
+            <w:vAlign w:val="center"/>
+            <w:hideMark/>
+          </w:tcPr>
+          <w:p>
+            <w:pPr>
+              <w:jc w:val="center"/>
+              <w:rPr>
+                <w:rFonts w:ascii="Franklin Gothic Book" w:eastAsia="Times New Roman" w:hAnsi="Franklin Gothic Book" w:cs="Times New Roman"/>
+                <w:color w:val="000000"/>
+                <w:sz w:val="20"/>
+                <w:szCs w:val="20"/>
+                <w:lang w:eastAsia="es-ES"/>
+              </w:rPr>
+            </w:pPr>
+            <w:r>
+              <w:rPr>
+                <w:rFonts w:ascii="Franklin Gothic Book" w:eastAsia="Times New Roman" w:hAnsi="Franklin Gothic Book" w:cs="Times New Roman"/>
+                <w:color w:val="000000"/>
+                <w:sz w:val="20"/>
+                <w:szCs w:val="20"/>
+                <w:lang w:eastAsia="es-ES"/>
+              </w:rPr>
+              <w:t>19/05/2024</w:t>
+            </w:r>
+          </w:p>
+        </w:tc>
+        <w:tc>
+          <w:tcPr>
+            <w:tcW w:w="3940" w:type="dxa"/>
+            <w:tcBorders>
+              <w:top w:val="single" w:sz="4" w:space="0" w:color="FAF9EF"/>
+              <w:left w:val="nil"/>
+              <w:bottom w:val="single" w:sz="4" w:space="0" w:color="FAF9EF"/>
+              <w:right w:val="nil"/>
+            </w:tcBorders>
+            <w:shd w:val="clear" w:color="000000" w:fill="FFFDB7"/>
+            <w:noWrap/>
+            <w:vAlign w:val="center"/>
+            <w:hideMark/>
+          </w:tcPr>
+          <w:p>
+            <w:pPr>
+              <w:jc w:val="center"/>
+              <w:rPr>
+                <w:rFonts w:ascii="Franklin Gothic Book" w:eastAsia="Times New Roman" w:hAnsi="Franklin Gothic Book" w:cs="Times New Roman"/>
+                <w:color w:val="000000"/>
+                <w:sz w:val="20"/>
+                <w:szCs w:val="20"/>
+                <w:lang w:eastAsia="es-ES"/>
+              </w:rPr>
+            </w:pPr>
+            <w:proofErr w:type="spellStart"/>
+            <w:r>
+              <w:rPr>
+                <w:rFonts w:ascii="Franklin Gothic Book" w:eastAsia="Times New Roman" w:hAnsi="Franklin Gothic Book" w:cs="Times New Roman"/>
+                <w:color w:val="000000"/>
+                <w:sz w:val="20"/>
+                <w:szCs w:val="20"/>
+                <w:lang w:eastAsia="es-ES"/>
+              </w:rPr>
+              <w:t>Ultimas</w:t>
+            </w:r>
+            <w:proofErr w:type="spellEnd"/>
+            <w:r>
+              <w:rPr>
+                <w:rFonts w:ascii="Franklin Gothic Book" w:eastAsia="Times New Roman" w:hAnsi="Franklin Gothic Book" w:cs="Times New Roman"/>
+                <w:color w:val="000000"/>
+                <w:sz w:val="20"/>
+                <w:szCs w:val="20"/>
+                <w:lang w:eastAsia="es-ES"/>
+              </w:rPr>
+              <w:t xml:space="preserve"> modificaciones</w:t>
+            </w:r>
+          </w:p>
+        </w:tc>
+        <w:tc>
+          <w:tcPr>
+            <w:tcW w:w="1000" w:type="dxa"/>
+            <w:tcBorders>
+              <w:top w:val="single" w:sz="4" w:space="0" w:color="FAF9EF"/>
+              <w:left w:val="nil"/>
+              <w:bottom w:val="single" w:sz="4" w:space="0" w:color="FAF9EF"/>
+              <w:right w:val="single" w:sz="4" w:space="0" w:color="FAF9EF"/>
+            </w:tcBorders>
+            <w:shd w:val="clear" w:color="000000" w:fill="FFFDB7"/>
+            <w:noWrap/>
+            <w:vAlign w:val="center"/>
+            <w:hideMark/>
+          </w:tcPr>
+          <w:p>
+            <w:pPr>
+              <w:jc w:val="center"/>
+              <w:rPr>
+                <w:rFonts w:ascii="Franklin Gothic Book" w:eastAsia="Times New Roman" w:hAnsi="Franklin Gothic Book" w:cs="Times New Roman"/>
+                <w:color w:val="000000"/>
+                <w:sz w:val="20"/>
+                <w:szCs w:val="20"/>
+                <w:lang w:eastAsia="es-ES"/>
+              </w:rPr>
+            </w:pPr>
+            <w:r>
+              <w:rPr>
+                <w:rFonts w:ascii="Franklin Gothic Book" w:eastAsia="Times New Roman" w:hAnsi="Franklin Gothic Book" w:cs="Times New Roman"/>
+                <w:color w:val="000000"/>
+                <w:sz w:val="20"/>
+                <w:szCs w:val="20"/>
+                <w:lang w:eastAsia="es-ES"/>
+              </w:rPr>
+              <w:t>2</w:t>
+            </w:r>
+          </w:p>
+        </w:tc>
+      </w:tr>
+      <w:tr>
+        <w:trPr>
+          <w:trHeight w:val="480"/>
+        </w:trPr>
+        <w:tc>
+          <w:tcPr>
+            <w:tcW w:w="3400" w:type="dxa"/>
+            <w:gridSpan w:val="2"/>
+            <w:tcBorders>
+              <w:top w:val="nil"/>
+              <w:left w:val="nil"/>
+              <w:bottom w:val="nil"/>
+              <w:right w:val="nil"/>
+            </w:tcBorders>
+            <w:shd w:val="clear" w:color="000000" w:fill="391059"/>
+            <w:noWrap/>
+            <w:vAlign w:val="center"/>
+            <w:hideMark/>
+          </w:tcPr>
+          <w:p>
+            <w:pPr>
+              <w:jc w:val="center"/>
+              <w:rPr>
+                <w:rFonts w:ascii="Franklin Gothic Book" w:eastAsia="Times New Roman" w:hAnsi="Franklin Gothic Book" w:cs="Times New Roman"/>
+                <w:b/>
+                <w:bCs/>
+                <w:color w:val="FFFFFF"/>
+                <w:sz w:val="20"/>
+                <w:szCs w:val="20"/>
+                <w:lang w:eastAsia="es-ES"/>
+              </w:rPr>
+            </w:pPr>
+            <w:proofErr w:type="gramStart"/>
+            <w:r>
+              <w:rPr>
+                <w:rFonts w:ascii="Franklin Gothic Book" w:eastAsia="Times New Roman" w:hAnsi="Franklin Gothic Book" w:cs="Times New Roman"/>
+                <w:b/>
+                <w:bCs/>
+                <w:color w:val="FFFFFF"/>
+                <w:sz w:val="20"/>
+                <w:szCs w:val="20"/>
+                <w:lang w:eastAsia="es-ES"/>
+              </w:rPr>
+              <w:t>TOTAL</w:t>
+            </w:r>
+            <w:proofErr w:type="gramEnd"/>
+            <w:r>
+              <w:rPr>
+                <w:rFonts w:ascii="Franklin Gothic Book" w:eastAsia="Times New Roman" w:hAnsi="Franklin Gothic Book" w:cs="Times New Roman"/>
+                <w:b/>
+                <w:bCs/>
+                <w:color w:val="FFFFFF"/>
+                <w:sz w:val="20"/>
+                <w:szCs w:val="20"/>
+                <w:lang w:eastAsia="es-ES"/>
+              </w:rPr>
+              <w:t xml:space="preserve"> HORAS</w:t>
+            </w:r>
+          </w:p>
+        </w:tc>
+        <w:tc>
+          <w:tcPr>
+            <w:tcW w:w="3940" w:type="dxa"/>
+            <w:tcBorders>
+              <w:top w:val="nil"/>
+              <w:left w:val="nil"/>
+              <w:bottom w:val="nil"/>
+              <w:right w:val="nil"/>
+            </w:tcBorders>
+            <w:shd w:val="clear" w:color="000000" w:fill="391059"/>
+            <w:noWrap/>
+            <w:vAlign w:val="center"/>
+            <w:hideMark/>
+          </w:tcPr>
+          <w:p>
+            <w:pPr>
+              <w:rPr>
+                <w:rFonts w:ascii="Franklin Gothic Book" w:eastAsia="Times New Roman" w:hAnsi="Franklin Gothic Book" w:cs="Times New Roman"/>
+                <w:color w:val="000000"/>
+                <w:sz w:val="20"/>
+                <w:szCs w:val="20"/>
+                <w:lang w:eastAsia="es-ES"/>
+              </w:rPr>
+            </w:pPr>
+            <w:r>
+              <w:rPr>
+                <w:rFonts w:ascii="Franklin Gothic Book" w:eastAsia="Times New Roman" w:hAnsi="Franklin Gothic Book" w:cs="Times New Roman"/>
+                <w:color w:val="000000"/>
+                <w:sz w:val="20"/>
+                <w:szCs w:val="20"/>
+                <w:lang w:eastAsia="es-ES"/>
+              </w:rPr>
+              <w:t> </w:t>
+            </w:r>
+          </w:p>
+        </w:tc>
+        <w:tc>
+          <w:tcPr>
+            <w:tcW w:w="1000" w:type="dxa"/>
+            <w:tcBorders>
+              <w:top w:val="nil"/>
+              <w:left w:val="nil"/>
+              <w:bottom w:val="nil"/>
+              <w:right w:val="nil"/>
+            </w:tcBorders>
+            <w:shd w:val="clear" w:color="000000" w:fill="391059"/>
+            <w:noWrap/>
+            <w:vAlign w:val="center"/>
+            <w:hideMark/>
+          </w:tcPr>
+          <w:p>
+            <w:pPr>
+              <w:keepNext/>
+              <w:jc w:val="center"/>
+              <w:rPr>
+                <w:rFonts w:ascii="Franklin Gothic Book" w:eastAsia="Times New Roman" w:hAnsi="Franklin Gothic Book" w:cs="Times New Roman"/>
+                <w:b/>
+                <w:bCs/>
+                <w:color w:val="FFFFFF"/>
+                <w:sz w:val="20"/>
+                <w:szCs w:val="20"/>
+                <w:lang w:eastAsia="es-ES"/>
+              </w:rPr>
+            </w:pPr>
+            <w:r>
+              <w:rPr>
+                <w:rFonts w:ascii="Franklin Gothic Book" w:eastAsia="Times New Roman" w:hAnsi="Franklin Gothic Book" w:cs="Times New Roman"/>
+                <w:b/>
+                <w:bCs/>
+                <w:color w:val="FFFFFF"/>
+                <w:sz w:val="20"/>
+                <w:szCs w:val="20"/>
+                <w:lang w:eastAsia="es-ES"/>
+              </w:rPr>
+              <w:t>50,5</w:t>
+            </w:r>
+          </w:p>
+        </w:tc>
+      </w:tr>
+    </w:tbl>
+    <w:p>
+      <w:pPr>
+        <w:pStyle w:val="Descripcin"/>
+        <w:rPr>
+          <w:rFonts w:ascii="Arial" w:hAnsi="Arial" w:cs="Arial"/>
+          <w:sz w:val="22"/>
+          <w:szCs w:val="22"/>
+        </w:rPr>
+      </w:pPr>
+      <w:r>
+        <w:rPr>
+          <w:rFonts w:ascii="Arial" w:hAnsi="Arial" w:cs="Arial"/>
+          <w:sz w:val="22"/>
+          <w:szCs w:val="22"/>
+        </w:rPr>
+        <w:t xml:space="preserve">Tabla </w:t>
+      </w:r>
+      <w:r>
+        <w:rPr>
+          <w:rFonts w:ascii="Arial" w:hAnsi="Arial" w:cs="Arial"/>
+          <w:sz w:val="22"/>
+          <w:szCs w:val="22"/>
+        </w:rPr>
+        <w:fldChar w:fldCharType="begin"/>
+      </w:r>
+      <w:r>
+        <w:rPr>
+          <w:rFonts w:ascii="Arial" w:hAnsi="Arial" w:cs="Arial"/>
+          <w:sz w:val="22"/>
+          <w:szCs w:val="22"/>
+        </w:rPr>
+        <w:instrText xml:space="preserve"> SEQ Tabla \* ARABIC </w:instrText>
+      </w:r>
+      <w:r>
+        <w:rPr>
+          <w:rFonts w:ascii="Arial" w:hAnsi="Arial" w:cs="Arial"/>
+          <w:sz w:val="22"/>
+          <w:szCs w:val="22"/>
+        </w:rPr>
+        <w:fldChar w:fldCharType="separate"/>
+      </w:r>
+      <w:r>
+        <w:rPr>
+          <w:rFonts w:ascii="Arial" w:hAnsi="Arial" w:cs="Arial"/>
+          <w:sz w:val="22"/>
+          <w:szCs w:val="22"/>
+        </w:rPr>
+        <w:t>3</w:t>
+      </w:r>
+      <w:r>
+        <w:rPr>
+          <w:rFonts w:ascii="Arial" w:hAnsi="Arial" w:cs="Arial"/>
+          <w:sz w:val="22"/>
+          <w:szCs w:val="22"/>
+        </w:rPr>
+        <w:fldChar w:fldCharType="end"/>
+      </w:r>
+      <w:r>
+        <w:rPr>
+          <w:rFonts w:ascii="Arial" w:hAnsi="Arial" w:cs="Arial"/>
+          <w:sz w:val="22"/>
+          <w:szCs w:val="22"/>
+        </w:rPr>
+        <w:t xml:space="preserve"> - Horas invertidas en el proyecto</w:t>
+      </w:r>
+    </w:p>
+    <w:p>
+      <w:pPr>
+        <w:spacing w:line="360" w:lineRule="auto"/>
+        <w:jc w:val="both"/>
+        <w:rPr>
+          <w:rFonts w:ascii="Arial" w:hAnsi="Arial" w:cs="Arial"/>
+        </w:rPr>
+      </w:pPr>
+    </w:p>
+    <w:p>
+      <w:pPr>
+        <w:spacing w:line="360" w:lineRule="auto"/>
+        <w:jc w:val="both"/>
+        <w:rPr>
+          <w:rFonts w:ascii="Arial" w:hAnsi="Arial" w:cs="Arial"/>
+        </w:rPr>
+      </w:pPr>
       <w:r>
         <w:rPr>
           <w:rFonts w:ascii="Arial" w:hAnsi="Arial" w:cs="Arial"/>
@@ -3570,11 +6903,30 @@
     </w:p>
     <w:p>
       <w:pPr>
+        <w:spacing w:line="360" w:lineRule="auto"/>
+        <w:jc w:val="both"/>
+        <w:rPr>
+          <w:rFonts w:ascii="Arial" w:hAnsi="Arial" w:cs="Arial"/>
+        </w:rPr>
+      </w:pPr>
+    </w:p>
+    <w:p>
+      <w:pPr>
+        <w:spacing w:line="360" w:lineRule="auto"/>
+        <w:jc w:val="both"/>
+        <w:rPr>
+          <w:rFonts w:ascii="Arial" w:hAnsi="Arial" w:cs="Arial"/>
+        </w:rPr>
+      </w:pPr>
+    </w:p>
+    <w:p>
+      <w:pPr>
         <w:pStyle w:val="Ttulo2"/>
         <w:spacing w:line="360" w:lineRule="auto"/>
       </w:pPr>
       <w:bookmarkStart w:id="13" w:name="_Toc166953862"/>
       <w:r>
+        <w:lastRenderedPageBreak/>
         <w:t>Descripción de los componentes de la aplicación</w:t>
       </w:r>
       <w:bookmarkEnd w:id="13"/>
@@ -3633,7 +6985,6 @@
       </w:pPr>
       <w:bookmarkStart w:id="14" w:name="_Toc166953863"/>
       <w:r>
-        <w:lastRenderedPageBreak/>
         <w:t xml:space="preserve">Desarrollo del </w:t>
       </w:r>
       <w:proofErr w:type="spellStart"/>
@@ -3840,6 +7191,9 @@
         <w:jc w:val="both"/>
       </w:pPr>
       <w:r>
+        <w:rPr>
+          <w:noProof/>
+        </w:rPr>
         <w:drawing>
           <wp:inline distT="0" distB="0" distL="0" distR="0" wp14:anchorId="268C1426" wp14:editId="66EDC36E">
             <wp:extent cx="4800600" cy="2928620"/>
@@ -3934,7 +7288,7 @@
           <w:sz w:val="22"/>
           <w:szCs w:val="22"/>
         </w:rPr>
-        <w:t>3</w:t>
+        <w:t>4</w:t>
       </w:r>
       <w:r>
         <w:rPr>
@@ -3993,7 +7347,14 @@
         <w:rPr>
           <w:rFonts w:ascii="Arial" w:hAnsi="Arial" w:cs="Arial"/>
         </w:rPr>
-        <w:t xml:space="preserve"> (AWS) donde se ejecuta el servidor. AWS EC2 proporciona una infraestructura escalable y flexible que facilita el despliegue y la gestión de aplicaciones</w:t>
+        <w:t xml:space="preserve"> (AWS) donde se ejecuta el servidor. AWS EC2 proporciona una </w:t>
+      </w:r>
+      <w:r>
+        <w:rPr>
+          <w:rFonts w:ascii="Arial" w:hAnsi="Arial" w:cs="Arial"/>
+        </w:rPr>
+        <w:lastRenderedPageBreak/>
+        <w:t>infraestructura escalable y flexible que facilita el despliegue y la gestión de aplicaciones</w:t>
       </w:r>
     </w:p>
     <w:p>
@@ -4055,78 +7416,241 @@
         <w:rPr>
           <w:rFonts w:ascii="Arial" w:hAnsi="Arial" w:cs="Arial"/>
         </w:rPr>
+        <w:t xml:space="preserve">Framework: Se seleccionó </w:t>
+      </w:r>
+      <w:proofErr w:type="spellStart"/>
+      <w:r>
+        <w:rPr>
+          <w:rFonts w:ascii="Arial" w:hAnsi="Arial" w:cs="Arial"/>
+        </w:rPr>
+        <w:t>React</w:t>
+      </w:r>
+      <w:proofErr w:type="spellEnd"/>
+      <w:r>
+        <w:rPr>
+          <w:rFonts w:ascii="Arial" w:hAnsi="Arial" w:cs="Arial"/>
+        </w:rPr>
+        <w:t xml:space="preserve"> Native en conjunto con Expo CLI para el desarrollo del </w:t>
+      </w:r>
+      <w:proofErr w:type="spellStart"/>
+      <w:r>
+        <w:rPr>
+          <w:rFonts w:ascii="Arial" w:hAnsi="Arial" w:cs="Arial"/>
+        </w:rPr>
+        <w:t>frontend</w:t>
+      </w:r>
+      <w:proofErr w:type="spellEnd"/>
+      <w:r>
+        <w:rPr>
+          <w:rFonts w:ascii="Arial" w:hAnsi="Arial" w:cs="Arial"/>
+        </w:rPr>
+        <w:t xml:space="preserve"> móvil. </w:t>
+      </w:r>
+      <w:proofErr w:type="spellStart"/>
+      <w:r>
+        <w:rPr>
+          <w:rFonts w:ascii="Arial" w:hAnsi="Arial" w:cs="Arial"/>
+        </w:rPr>
+        <w:t>React</w:t>
+      </w:r>
+      <w:proofErr w:type="spellEnd"/>
+      <w:r>
+        <w:rPr>
+          <w:rFonts w:ascii="Arial" w:hAnsi="Arial" w:cs="Arial"/>
+        </w:rPr>
+        <w:t xml:space="preserve"> Native permite crear aplicaciones nativas para iOS y Android utilizando JavaScript y </w:t>
+      </w:r>
+      <w:proofErr w:type="spellStart"/>
+      <w:r>
+        <w:rPr>
+          <w:rFonts w:ascii="Arial" w:hAnsi="Arial" w:cs="Arial"/>
+        </w:rPr>
+        <w:t>React</w:t>
+      </w:r>
+      <w:proofErr w:type="spellEnd"/>
+      <w:r>
+        <w:rPr>
+          <w:rFonts w:ascii="Arial" w:hAnsi="Arial" w:cs="Arial"/>
+        </w:rPr>
+        <w:t xml:space="preserve">, mientras que Expo CLI simplifica el desarrollo y despliegue de aplicaciones </w:t>
+      </w:r>
+      <w:proofErr w:type="spellStart"/>
+      <w:r>
+        <w:rPr>
+          <w:rFonts w:ascii="Arial" w:hAnsi="Arial" w:cs="Arial"/>
+        </w:rPr>
+        <w:t>React</w:t>
+      </w:r>
+      <w:proofErr w:type="spellEnd"/>
+      <w:r>
+        <w:rPr>
+          <w:rFonts w:ascii="Arial" w:hAnsi="Arial" w:cs="Arial"/>
+        </w:rPr>
+        <w:t xml:space="preserve"> Native.</w:t>
+      </w:r>
+    </w:p>
+    <w:p>
+      <w:pPr>
+        <w:spacing w:line="360" w:lineRule="auto"/>
+        <w:jc w:val="both"/>
+        <w:rPr>
+          <w:rFonts w:ascii="Arial" w:hAnsi="Arial" w:cs="Arial"/>
+        </w:rPr>
+      </w:pPr>
+    </w:p>
+    <w:p>
+      <w:pPr>
+        <w:spacing w:line="360" w:lineRule="auto"/>
+        <w:jc w:val="both"/>
+        <w:rPr>
+          <w:rFonts w:ascii="Arial" w:hAnsi="Arial" w:cs="Arial"/>
+        </w:rPr>
+      </w:pPr>
+      <w:r>
+        <w:rPr>
+          <w:rFonts w:ascii="Arial" w:hAnsi="Arial" w:cs="Arial"/>
+        </w:rPr>
+        <w:t xml:space="preserve">La integración de las herramientas, lenguajes de programación y metodologías ágiles mencionadas anteriormente ha permitido construir tanto el </w:t>
+      </w:r>
+      <w:proofErr w:type="spellStart"/>
+      <w:r>
+        <w:rPr>
+          <w:rFonts w:ascii="Arial" w:hAnsi="Arial" w:cs="Arial"/>
+        </w:rPr>
+        <w:t>backend</w:t>
+      </w:r>
+      <w:proofErr w:type="spellEnd"/>
+      <w:r>
+        <w:rPr>
+          <w:rFonts w:ascii="Arial" w:hAnsi="Arial" w:cs="Arial"/>
+        </w:rPr>
+        <w:t xml:space="preserve"> como el </w:t>
+      </w:r>
+      <w:proofErr w:type="spellStart"/>
+      <w:r>
+        <w:rPr>
+          <w:rFonts w:ascii="Arial" w:hAnsi="Arial" w:cs="Arial"/>
+        </w:rPr>
+        <w:t>frontend</w:t>
+      </w:r>
+      <w:proofErr w:type="spellEnd"/>
+      <w:r>
+        <w:rPr>
+          <w:rFonts w:ascii="Arial" w:hAnsi="Arial" w:cs="Arial"/>
+        </w:rPr>
+        <w:t xml:space="preserve"> de la aplicación de manera eficiente y efectiva, garantizando un producto final de alta calidad. </w:t>
+      </w:r>
+    </w:p>
+    <w:p>
+      <w:pPr>
+        <w:spacing w:line="360" w:lineRule="auto"/>
+      </w:pPr>
+    </w:p>
+    <w:p>
+      <w:pPr>
+        <w:pStyle w:val="Ttulo2"/>
+        <w:spacing w:line="360" w:lineRule="auto"/>
+      </w:pPr>
+      <w:bookmarkStart w:id="17" w:name="_Toc166953865"/>
+      <w:r>
+        <w:t>Dificultades encontradas en el desarrollo</w:t>
+      </w:r>
+      <w:bookmarkEnd w:id="17"/>
+      <w:r>
+        <w:t xml:space="preserve"> </w:t>
+      </w:r>
+    </w:p>
+    <w:p/>
+    <w:p>
+      <w:pPr>
+        <w:spacing w:line="360" w:lineRule="auto"/>
+        <w:jc w:val="both"/>
+        <w:rPr>
+          <w:rFonts w:ascii="Arial" w:hAnsi="Arial" w:cs="Arial"/>
+        </w:rPr>
+      </w:pPr>
+      <w:r>
+        <w:rPr>
+          <w:rFonts w:ascii="Arial" w:hAnsi="Arial" w:cs="Arial"/>
+        </w:rPr>
+        <w:t xml:space="preserve">Durante el desarrollo de la aplicación, la mayor dificultad encontrada fueron los errores imprevistos, propios de cualquier proyecto de desarrollo de software. En particular, experimenté problemas al implementar algunas operaciones CRUD (Crear, Leer, Actualizar y Borrar) en el </w:t>
+      </w:r>
+      <w:proofErr w:type="spellStart"/>
+      <w:r>
+        <w:rPr>
+          <w:rFonts w:ascii="Arial" w:hAnsi="Arial" w:cs="Arial"/>
+        </w:rPr>
+        <w:t>backend</w:t>
+      </w:r>
+      <w:proofErr w:type="spellEnd"/>
+      <w:r>
+        <w:rPr>
+          <w:rFonts w:ascii="Arial" w:hAnsi="Arial" w:cs="Arial"/>
+        </w:rPr>
+        <w:t>. Estos errores no permitían que las operaciones funcionaran correctamente, lo cual afectaba la funcionalidad básica del sistema.</w:t>
+      </w:r>
+    </w:p>
+    <w:p>
+      <w:pPr>
+        <w:spacing w:line="360" w:lineRule="auto"/>
+        <w:jc w:val="both"/>
+        <w:rPr>
+          <w:rFonts w:ascii="Arial" w:hAnsi="Arial" w:cs="Arial"/>
+        </w:rPr>
+      </w:pPr>
+    </w:p>
+    <w:p>
+      <w:pPr>
+        <w:spacing w:line="360" w:lineRule="auto"/>
+        <w:jc w:val="both"/>
+        <w:rPr>
+          <w:rFonts w:ascii="Arial" w:hAnsi="Arial" w:cs="Arial"/>
+        </w:rPr>
+      </w:pPr>
+      <w:r>
+        <w:rPr>
+          <w:rFonts w:ascii="Arial" w:hAnsi="Arial" w:cs="Arial"/>
+        </w:rPr>
+        <w:t>Para diagnosticar y solucionar estos errores, utilicé las herramientas de depuración (</w:t>
+      </w:r>
+      <w:proofErr w:type="spellStart"/>
+      <w:r>
+        <w:rPr>
+          <w:rFonts w:ascii="Arial" w:hAnsi="Arial" w:cs="Arial"/>
+        </w:rPr>
+        <w:t>debugging</w:t>
+      </w:r>
+      <w:proofErr w:type="spellEnd"/>
+      <w:r>
+        <w:rPr>
+          <w:rFonts w:ascii="Arial" w:hAnsi="Arial" w:cs="Arial"/>
+        </w:rPr>
+        <w:t>) del IDE Eclipse. Eclipse proporcionó un entorno robusto para identificar la raíz de los problemas, permitiendo examinar el flujo de ejecución del código, inspeccionar variables y evaluar condiciones en tiempo real. Esta capacidad de realizar una depuración detallada fue crucial para resolver los problemas encontrados.</w:t>
+      </w:r>
+    </w:p>
+    <w:p>
+      <w:pPr>
+        <w:spacing w:line="360" w:lineRule="auto"/>
+        <w:jc w:val="both"/>
+        <w:rPr>
+          <w:rFonts w:ascii="Arial" w:hAnsi="Arial" w:cs="Arial"/>
+        </w:rPr>
+      </w:pPr>
+    </w:p>
+    <w:p>
+      <w:pPr>
+        <w:spacing w:line="360" w:lineRule="auto"/>
+        <w:jc w:val="both"/>
+        <w:rPr>
+          <w:rFonts w:ascii="Arial" w:hAnsi="Arial" w:cs="Arial"/>
+        </w:rPr>
+      </w:pPr>
+      <w:r>
+        <w:rPr>
+          <w:rFonts w:ascii="Arial" w:hAnsi="Arial" w:cs="Arial"/>
+        </w:rPr>
         <w:lastRenderedPageBreak/>
-        <w:t xml:space="preserve">Framework: Se seleccionó </w:t>
-      </w:r>
-      <w:proofErr w:type="spellStart"/>
-      <w:r>
-        <w:rPr>
-          <w:rFonts w:ascii="Arial" w:hAnsi="Arial" w:cs="Arial"/>
-        </w:rPr>
-        <w:t>React</w:t>
-      </w:r>
-      <w:proofErr w:type="spellEnd"/>
-      <w:r>
-        <w:rPr>
-          <w:rFonts w:ascii="Arial" w:hAnsi="Arial" w:cs="Arial"/>
-        </w:rPr>
-        <w:t xml:space="preserve"> Native en conjunto con Expo CLI para el desarrollo del </w:t>
-      </w:r>
-      <w:proofErr w:type="spellStart"/>
-      <w:r>
-        <w:rPr>
-          <w:rFonts w:ascii="Arial" w:hAnsi="Arial" w:cs="Arial"/>
-        </w:rPr>
-        <w:t>frontend</w:t>
-      </w:r>
-      <w:proofErr w:type="spellEnd"/>
-      <w:r>
-        <w:rPr>
-          <w:rFonts w:ascii="Arial" w:hAnsi="Arial" w:cs="Arial"/>
-        </w:rPr>
-        <w:t xml:space="preserve"> móvil. </w:t>
-      </w:r>
-      <w:proofErr w:type="spellStart"/>
-      <w:r>
-        <w:rPr>
-          <w:rFonts w:ascii="Arial" w:hAnsi="Arial" w:cs="Arial"/>
-        </w:rPr>
-        <w:t>React</w:t>
-      </w:r>
-      <w:proofErr w:type="spellEnd"/>
-      <w:r>
-        <w:rPr>
-          <w:rFonts w:ascii="Arial" w:hAnsi="Arial" w:cs="Arial"/>
-        </w:rPr>
-        <w:t xml:space="preserve"> Native permite crear aplicaciones nativas para iOS y Android utilizando JavaScript y </w:t>
-      </w:r>
-      <w:proofErr w:type="spellStart"/>
-      <w:r>
-        <w:rPr>
-          <w:rFonts w:ascii="Arial" w:hAnsi="Arial" w:cs="Arial"/>
-        </w:rPr>
-        <w:t>React</w:t>
-      </w:r>
-      <w:proofErr w:type="spellEnd"/>
-      <w:r>
-        <w:rPr>
-          <w:rFonts w:ascii="Arial" w:hAnsi="Arial" w:cs="Arial"/>
-        </w:rPr>
-        <w:t xml:space="preserve">, mientras que Expo CLI simplifica el desarrollo y despliegue de aplicaciones </w:t>
-      </w:r>
-      <w:proofErr w:type="spellStart"/>
-      <w:r>
-        <w:rPr>
-          <w:rFonts w:ascii="Arial" w:hAnsi="Arial" w:cs="Arial"/>
-        </w:rPr>
-        <w:t>React</w:t>
-      </w:r>
-      <w:proofErr w:type="spellEnd"/>
-      <w:r>
-        <w:rPr>
-          <w:rFonts w:ascii="Arial" w:hAnsi="Arial" w:cs="Arial"/>
-        </w:rPr>
-        <w:t xml:space="preserve"> Native.</w:t>
+        <w:t>A pesar de estas herramientas, los errores consumieron varias horas de desarrollo que no pudieron ser dedicadas a un avance mayor de la aplicación. El tiempo invertido en solucionar estos problemas fue significativo, ya que cada error requería un análisis minucioso y pruebas repetidas para garantizar que las soluciones fueran efectivas y no introdujeran nuevos problemas.</w:t>
       </w:r>
     </w:p>
     <w:p>
@@ -4150,170 +7674,6 @@
         <w:rPr>
           <w:rFonts w:ascii="Arial" w:hAnsi="Arial" w:cs="Arial"/>
         </w:rPr>
-        <w:t xml:space="preserve">La integración de las herramientas, lenguajes de programación y metodologías ágiles mencionadas anteriormente ha permitido construir tanto el </w:t>
-      </w:r>
-      <w:proofErr w:type="spellStart"/>
-      <w:r>
-        <w:rPr>
-          <w:rFonts w:ascii="Arial" w:hAnsi="Arial" w:cs="Arial"/>
-        </w:rPr>
-        <w:t>backend</w:t>
-      </w:r>
-      <w:proofErr w:type="spellEnd"/>
-      <w:r>
-        <w:rPr>
-          <w:rFonts w:ascii="Arial" w:hAnsi="Arial" w:cs="Arial"/>
-        </w:rPr>
-        <w:t xml:space="preserve"> como el </w:t>
-      </w:r>
-      <w:proofErr w:type="spellStart"/>
-      <w:r>
-        <w:rPr>
-          <w:rFonts w:ascii="Arial" w:hAnsi="Arial" w:cs="Arial"/>
-        </w:rPr>
-        <w:t>frontend</w:t>
-      </w:r>
-      <w:proofErr w:type="spellEnd"/>
-      <w:r>
-        <w:rPr>
-          <w:rFonts w:ascii="Arial" w:hAnsi="Arial" w:cs="Arial"/>
-        </w:rPr>
-        <w:t xml:space="preserve"> de la aplicación de manera eficiente y efectiva, garantizando un producto final de alta calidad. </w:t>
-      </w:r>
-    </w:p>
-    <w:p>
-      <w:pPr>
-        <w:spacing w:line="360" w:lineRule="auto"/>
-      </w:pPr>
-    </w:p>
-    <w:p>
-      <w:pPr>
-        <w:pStyle w:val="Ttulo2"/>
-        <w:spacing w:line="360" w:lineRule="auto"/>
-      </w:pPr>
-      <w:bookmarkStart w:id="17" w:name="_Toc166953865"/>
-      <w:r>
-        <w:t>Dificultades encontradas en el desarrollo</w:t>
-      </w:r>
-      <w:bookmarkEnd w:id="17"/>
-      <w:r>
-        <w:t xml:space="preserve"> </w:t>
-      </w:r>
-    </w:p>
-    <w:p/>
-    <w:p>
-      <w:pPr>
-        <w:spacing w:line="360" w:lineRule="auto"/>
-        <w:jc w:val="both"/>
-        <w:rPr>
-          <w:rFonts w:ascii="Arial" w:hAnsi="Arial" w:cs="Arial"/>
-        </w:rPr>
-      </w:pPr>
-      <w:r>
-        <w:rPr>
-          <w:rFonts w:ascii="Arial" w:hAnsi="Arial" w:cs="Arial"/>
-        </w:rPr>
-        <w:t xml:space="preserve">Durante el desarrollo de la aplicación, la mayor dificultad encontrada fueron los errores imprevistos, propios de cualquier proyecto de desarrollo de software. En particular, experimenté problemas al implementar algunas operaciones CRUD (Crear, Leer, Actualizar y Borrar) en el </w:t>
-      </w:r>
-      <w:proofErr w:type="spellStart"/>
-      <w:r>
-        <w:rPr>
-          <w:rFonts w:ascii="Arial" w:hAnsi="Arial" w:cs="Arial"/>
-        </w:rPr>
-        <w:t>backend</w:t>
-      </w:r>
-      <w:proofErr w:type="spellEnd"/>
-      <w:r>
-        <w:rPr>
-          <w:rFonts w:ascii="Arial" w:hAnsi="Arial" w:cs="Arial"/>
-        </w:rPr>
-        <w:t>. Estos errores no permitían que las operaciones funcionaran correctamente, lo cual afectaba la funcionalidad básica del sistema.</w:t>
-      </w:r>
-    </w:p>
-    <w:p>
-      <w:pPr>
-        <w:spacing w:line="360" w:lineRule="auto"/>
-        <w:jc w:val="both"/>
-        <w:rPr>
-          <w:rFonts w:ascii="Arial" w:hAnsi="Arial" w:cs="Arial"/>
-        </w:rPr>
-      </w:pPr>
-    </w:p>
-    <w:p>
-      <w:pPr>
-        <w:spacing w:line="360" w:lineRule="auto"/>
-        <w:jc w:val="both"/>
-        <w:rPr>
-          <w:rFonts w:ascii="Arial" w:hAnsi="Arial" w:cs="Arial"/>
-        </w:rPr>
-      </w:pPr>
-      <w:r>
-        <w:rPr>
-          <w:rFonts w:ascii="Arial" w:hAnsi="Arial" w:cs="Arial"/>
-        </w:rPr>
-        <w:t>Para diagnosticar y solucionar estos errores, utilicé las herramientas de depuración (</w:t>
-      </w:r>
-      <w:proofErr w:type="spellStart"/>
-      <w:r>
-        <w:rPr>
-          <w:rFonts w:ascii="Arial" w:hAnsi="Arial" w:cs="Arial"/>
-        </w:rPr>
-        <w:t>debugging</w:t>
-      </w:r>
-      <w:proofErr w:type="spellEnd"/>
-      <w:r>
-        <w:rPr>
-          <w:rFonts w:ascii="Arial" w:hAnsi="Arial" w:cs="Arial"/>
-        </w:rPr>
-        <w:t>) del IDE Eclipse. Eclipse proporcionó un entorno robusto para identificar la raíz de los problemas, permitiendo examinar el flujo de ejecución del código, inspeccionar variables y evaluar condiciones en tiempo real. Esta capacidad de realizar una depuración detallada fue crucial para resolver los problemas encontrados.</w:t>
-      </w:r>
-    </w:p>
-    <w:p>
-      <w:pPr>
-        <w:spacing w:line="360" w:lineRule="auto"/>
-        <w:jc w:val="both"/>
-        <w:rPr>
-          <w:rFonts w:ascii="Arial" w:hAnsi="Arial" w:cs="Arial"/>
-        </w:rPr>
-      </w:pPr>
-    </w:p>
-    <w:p>
-      <w:pPr>
-        <w:spacing w:line="360" w:lineRule="auto"/>
-        <w:jc w:val="both"/>
-        <w:rPr>
-          <w:rFonts w:ascii="Arial" w:hAnsi="Arial" w:cs="Arial"/>
-        </w:rPr>
-      </w:pPr>
-      <w:r>
-        <w:rPr>
-          <w:rFonts w:ascii="Arial" w:hAnsi="Arial" w:cs="Arial"/>
-        </w:rPr>
-        <w:t>A pesar de estas herramientas, los errores consumieron varias horas de desarrollo que no pudieron ser dedicadas a un avance mayor de la aplicación. El tiempo invertido en solucionar estos problemas fue significativo, ya que cada error requería un análisis minucioso y pruebas repetidas para garantizar que las soluciones fueran efectivas y no introdujeran nuevos problemas.</w:t>
-      </w:r>
-    </w:p>
-    <w:p>
-      <w:pPr>
-        <w:spacing w:line="360" w:lineRule="auto"/>
-        <w:jc w:val="both"/>
-        <w:rPr>
-          <w:rFonts w:ascii="Arial" w:hAnsi="Arial" w:cs="Arial"/>
-        </w:rPr>
-      </w:pPr>
-    </w:p>
-    <w:p>
-      <w:pPr>
-        <w:spacing w:line="360" w:lineRule="auto"/>
-        <w:jc w:val="both"/>
-        <w:rPr>
-          <w:rFonts w:ascii="Arial" w:hAnsi="Arial" w:cs="Arial"/>
-        </w:rPr>
-      </w:pPr>
-      <w:r>
-        <w:rPr>
-          <w:rFonts w:ascii="Arial" w:hAnsi="Arial" w:cs="Arial"/>
-        </w:rPr>
-        <w:lastRenderedPageBreak/>
         <w:t>Estos errores fueron, afortunadamente, poco frecuentes, pero cuando surgieron, tuvieron un impacto considerable en el cronograma del proyecto. Al ser un proyecto individual, la carga de identificar y corregir los errores recayó completamente en mí, lo que añadió un nivel adicional de desafío. Sin embargo, la capacidad para resolver estos errores de manera eficiente y continuar avanzando demuestra la solidez del enfoque metodológico y la eficacia de las herramientas seleccionadas.</w:t>
       </w:r>
     </w:p>
@@ -4439,6 +7799,7 @@
           <w:numId w:val="48"/>
         </w:numPr>
         <w:spacing w:line="360" w:lineRule="auto"/>
+        <w:ind w:left="360"/>
         <w:jc w:val="both"/>
         <w:rPr>
           <w:rFonts w:ascii="Arial" w:hAnsi="Arial" w:cs="Arial"/>
@@ -4448,33 +7809,27 @@
         <w:rPr>
           <w:rFonts w:ascii="Arial" w:hAnsi="Arial" w:cs="Arial"/>
         </w:rPr>
+        <w:lastRenderedPageBreak/>
         <w:t>Registro e Inicio de Sesión:</w:t>
       </w:r>
-    </w:p>
-    <w:p>
-      <w:pPr>
-        <w:spacing w:line="360" w:lineRule="auto"/>
-        <w:jc w:val="both"/>
-        <w:rPr>
-          <w:rFonts w:ascii="Arial" w:hAnsi="Arial" w:cs="Arial"/>
-        </w:rPr>
-      </w:pPr>
-      <w:r>
-        <w:rPr>
-          <w:rFonts w:ascii="Arial" w:hAnsi="Arial" w:cs="Arial"/>
-        </w:rPr>
-        <w:t>Los usuarios pueden registrarse y acceder a la aplicación de manera segura</w:t>
-      </w:r>
-      <w:r>
-        <w:rPr>
-          <w:rFonts w:ascii="Arial" w:hAnsi="Arial" w:cs="Arial"/>
-        </w:rPr>
-        <w:t>.</w:t>
-      </w:r>
-    </w:p>
-    <w:p>
-      <w:pPr>
-        <w:spacing w:line="360" w:lineRule="auto"/>
+      <w:r>
+        <w:rPr>
+          <w:rFonts w:ascii="Arial" w:hAnsi="Arial" w:cs="Arial"/>
+        </w:rPr>
+        <w:t xml:space="preserve"> </w:t>
+      </w:r>
+      <w:r>
+        <w:rPr>
+          <w:rFonts w:ascii="Arial" w:hAnsi="Arial" w:cs="Arial"/>
+        </w:rPr>
+        <w:t>Los usuarios pueden registrarse y acceder a la aplicación de manera segura.</w:t>
+      </w:r>
+    </w:p>
+    <w:p>
+      <w:pPr>
+        <w:pStyle w:val="Prrafodelista"/>
+        <w:spacing w:line="360" w:lineRule="auto"/>
+        <w:ind w:left="360"/>
         <w:jc w:val="both"/>
         <w:rPr>
           <w:rFonts w:ascii="Arial" w:hAnsi="Arial" w:cs="Arial"/>
@@ -4489,21 +7844,6 @@
           <w:numId w:val="48"/>
         </w:numPr>
         <w:spacing w:line="360" w:lineRule="auto"/>
-        <w:jc w:val="both"/>
-        <w:rPr>
-          <w:rFonts w:ascii="Arial" w:hAnsi="Arial" w:cs="Arial"/>
-        </w:rPr>
-      </w:pPr>
-      <w:r>
-        <w:rPr>
-          <w:rFonts w:ascii="Arial" w:hAnsi="Arial" w:cs="Arial"/>
-        </w:rPr>
-        <w:t>Creación y Edición de Rutinas de Entrenamiento:</w:t>
-      </w:r>
-    </w:p>
-    <w:p>
-      <w:pPr>
-        <w:spacing w:line="360" w:lineRule="auto"/>
         <w:ind w:left="360"/>
         <w:jc w:val="both"/>
         <w:rPr>
@@ -4514,14 +7854,19 @@
         <w:rPr>
           <w:rFonts w:ascii="Arial" w:hAnsi="Arial" w:cs="Arial"/>
         </w:rPr>
-        <w:t xml:space="preserve">Los usuarios pueden crear, modificar y eliminar rutinas personalizadas de entrenamiento seleccionando ejercicios de una base de datos predefinida. </w:t>
-      </w:r>
-      <w:r>
-        <w:rPr>
-          <w:rFonts w:ascii="Arial" w:hAnsi="Arial" w:cs="Arial"/>
-        </w:rPr>
-        <w:lastRenderedPageBreak/>
-        <w:t>Esta funcionalidad permite ajustar las rutinas según el progreso y las necesidades individuales.</w:t>
+        <w:t>Creación y Edición de Rutinas de Entrenamiento:</w:t>
+      </w:r>
+      <w:r>
+        <w:rPr>
+          <w:rFonts w:ascii="Arial" w:hAnsi="Arial" w:cs="Arial"/>
+        </w:rPr>
+        <w:t xml:space="preserve"> </w:t>
+      </w:r>
+      <w:r>
+        <w:rPr>
+          <w:rFonts w:ascii="Arial" w:hAnsi="Arial" w:cs="Arial"/>
+        </w:rPr>
+        <w:t>Los usuarios pueden crear, modificar y eliminar rutinas personalizadas de entrenamiento seleccionando ejercicios de una base de datos predefinida. Esta funcionalidad permite ajustar las rutinas según el progreso y las necesidades individuales.</w:t>
       </w:r>
     </w:p>
     <w:p>
@@ -4745,6 +8090,7 @@
         <w:rPr>
           <w:rFonts w:ascii="Arial" w:hAnsi="Arial" w:cs="Arial"/>
         </w:rPr>
+        <w:lastRenderedPageBreak/>
         <w:t xml:space="preserve">La realización de este proyecto ha permitido alcanzar resultados significativos en términos de funcionalidades y diseño de la aplicación. Al finalizar esta primera entrega, la aplicación logró implementar de manera efectiva funciones clave como el </w:t>
       </w:r>
       <w:proofErr w:type="spellStart"/>
@@ -4759,14 +8105,7 @@
         <w:rPr>
           <w:rFonts w:ascii="Arial" w:hAnsi="Arial" w:cs="Arial"/>
         </w:rPr>
-        <w:t xml:space="preserve">, registro, visualización, creación y edición de rutinas personales con sus respectivos ejercicios. Estos logros no solo han cumplido con los </w:t>
-      </w:r>
-      <w:r>
-        <w:rPr>
-          <w:rFonts w:ascii="Arial" w:hAnsi="Arial" w:cs="Arial"/>
-        </w:rPr>
-        <w:lastRenderedPageBreak/>
-        <w:t>objetivos establecidos, sino que también han superado las expectativas en cuanto a la usabilidad y rendimiento del sistema.</w:t>
+        <w:t>, registro, visualización, creación y edición de rutinas personales con sus respectivos ejercicios. Estos logros no solo han cumplido con los objetivos establecidos, sino que también han superado las expectativas en cuanto a la usabilidad y rendimiento del sistema.</w:t>
       </w:r>
     </w:p>
     <w:p>
@@ -4892,14 +8231,132 @@
         <w:rPr>
           <w:rFonts w:ascii="Arial" w:hAnsi="Arial" w:cs="Arial"/>
         </w:rPr>
-        <w:t xml:space="preserve"> permitió entregas incrementales y continuas, lo que facilitó la identificación y resolución temprana de problemas. </w:t>
+        <w:t xml:space="preserve"> permitió entregas incrementales y continuas, lo que facilitó la identificación y resolución temprana de problemas. Además, SCRUM fomentó una adaptabilidad que fue crucial para acomodar cambios y mejoras sobre la marcha.</w:t>
+      </w:r>
+    </w:p>
+    <w:p>
+      <w:pPr>
+        <w:spacing w:line="360" w:lineRule="auto"/>
+        <w:jc w:val="both"/>
+        <w:rPr>
+          <w:rFonts w:ascii="Arial" w:hAnsi="Arial" w:cs="Arial"/>
+        </w:rPr>
+      </w:pPr>
+    </w:p>
+    <w:p>
+      <w:pPr>
+        <w:spacing w:line="360" w:lineRule="auto"/>
+        <w:jc w:val="both"/>
+        <w:rPr>
+          <w:rFonts w:ascii="Arial" w:hAnsi="Arial" w:cs="Arial"/>
+        </w:rPr>
+      </w:pPr>
+      <w:r>
+        <w:rPr>
+          <w:rFonts w:ascii="Arial" w:hAnsi="Arial" w:cs="Arial"/>
+        </w:rPr>
+        <w:t>En retrospectiva, la única mejora significativa que implementaría en futuros proyectos similares sería la de trabajar en equipo en lugar de hacerlo de manera individual. Contar con un equipo permitiría delegar tareas y beneficiarse de una mayor diversidad de ideas y habilidades, lo que podría acelerar el desarrollo y mejorar aún más la calidad del producto final.</w:t>
+      </w:r>
+    </w:p>
+    <w:p>
+      <w:pPr>
+        <w:spacing w:line="360" w:lineRule="auto"/>
+      </w:pPr>
+    </w:p>
+    <w:p>
+      <w:pPr>
+        <w:pStyle w:val="Ttulo1"/>
+        <w:spacing w:line="360" w:lineRule="auto"/>
+      </w:pPr>
+      <w:bookmarkStart w:id="23" w:name="_Toc166953871"/>
+      <w:r>
+        <w:t>Líneas futuras de trabajo</w:t>
+      </w:r>
+      <w:bookmarkEnd w:id="23"/>
+    </w:p>
+    <w:p/>
+    <w:p>
+      <w:pPr>
+        <w:spacing w:line="360" w:lineRule="auto"/>
+        <w:jc w:val="both"/>
+        <w:rPr>
+          <w:rFonts w:ascii="Arial" w:hAnsi="Arial" w:cs="Arial"/>
+        </w:rPr>
+      </w:pPr>
+      <w:r>
+        <w:rPr>
+          <w:rFonts w:ascii="Arial" w:hAnsi="Arial" w:cs="Arial"/>
+        </w:rPr>
+        <w:t>El desarrollo futuro de la aplicación se centrará en la implementación de nuevas funcionalidades y mejoras continuas para garantizar su competitividad y utilidad a largo plazo. Algunas de las funcionalidades adicionales previstas incluyen la integración de un sistema de recomendaciones personalizadas de ejercicios basado en el progreso del usuario y la adición de funciones sociales, como la posibilidad de compartir rutinas y logros con otros usuarios de la aplicación.</w:t>
+      </w:r>
+    </w:p>
+    <w:p>
+      <w:pPr>
+        <w:spacing w:line="360" w:lineRule="auto"/>
+        <w:jc w:val="both"/>
+        <w:rPr>
+          <w:rFonts w:ascii="Arial" w:hAnsi="Arial" w:cs="Arial"/>
+        </w:rPr>
+      </w:pPr>
+    </w:p>
+    <w:p>
+      <w:pPr>
+        <w:spacing w:line="360" w:lineRule="auto"/>
+        <w:jc w:val="both"/>
+        <w:rPr>
+          <w:rFonts w:ascii="Arial" w:hAnsi="Arial" w:cs="Arial"/>
+        </w:rPr>
+      </w:pPr>
+      <w:r>
+        <w:rPr>
+          <w:rFonts w:ascii="Arial" w:hAnsi="Arial" w:cs="Arial"/>
+        </w:rPr>
+        <w:t xml:space="preserve">Para mejorar las funcionalidades existentes, se planea optimizar la base de datos y el rendimiento del servidor, asegurando que la aplicación pueda manejar eficientemente un mayor volumen de usuarios y datos. También se considerará la implementación de análisis avanzados para proporcionar a los usuarios un </w:t>
+      </w:r>
+      <w:proofErr w:type="spellStart"/>
+      <w:r>
+        <w:rPr>
+          <w:rFonts w:ascii="Arial" w:hAnsi="Arial" w:cs="Arial"/>
+        </w:rPr>
+        <w:t>feedback</w:t>
+      </w:r>
+      <w:proofErr w:type="spellEnd"/>
+      <w:r>
+        <w:rPr>
+          <w:rFonts w:ascii="Arial" w:hAnsi="Arial" w:cs="Arial"/>
+        </w:rPr>
+        <w:t xml:space="preserve"> más detallado sobre su rendimiento y progreso.</w:t>
+      </w:r>
+    </w:p>
+    <w:p>
+      <w:pPr>
+        <w:spacing w:line="360" w:lineRule="auto"/>
+        <w:jc w:val="both"/>
+        <w:rPr>
+          <w:rFonts w:ascii="Arial" w:hAnsi="Arial" w:cs="Arial"/>
+        </w:rPr>
+      </w:pPr>
+    </w:p>
+    <w:p>
+      <w:pPr>
+        <w:spacing w:line="360" w:lineRule="auto"/>
+        <w:jc w:val="both"/>
+        <w:rPr>
+          <w:rFonts w:ascii="Arial" w:hAnsi="Arial" w:cs="Arial"/>
+        </w:rPr>
+      </w:pPr>
+      <w:r>
+        <w:rPr>
+          <w:rFonts w:ascii="Arial" w:hAnsi="Arial" w:cs="Arial"/>
+        </w:rPr>
+        <w:t xml:space="preserve">En términos de expansión y escalabilidad, se planea desarrollar versiones de la aplicación para otras plataformas, así como explorar la integración con dispositivos de fitness y aplicaciones de salud para ofrecer una experiencia más completa y sincronizada. Esta expansión no solo permitirá alcanzar a un público </w:t>
       </w:r>
       <w:r>
         <w:rPr>
           <w:rFonts w:ascii="Arial" w:hAnsi="Arial" w:cs="Arial"/>
         </w:rPr>
         <w:lastRenderedPageBreak/>
-        <w:t>Además, SCRUM fomentó una adaptabilidad que fue crucial para acomodar cambios y mejoras sobre la marcha.</w:t>
+        <w:t>más amplio, sino que también proporcionará a los usuarios una experiencia más enriquecedora y holística.</w:t>
       </w:r>
     </w:p>
     <w:p>
@@ -4923,132 +8380,7 @@
         <w:rPr>
           <w:rFonts w:ascii="Arial" w:hAnsi="Arial" w:cs="Arial"/>
         </w:rPr>
-        <w:t>En retrospectiva, la única mejora significativa que implementaría en futuros proyectos similares sería la de trabajar en equipo en lugar de hacerlo de manera individual. Contar con un equipo permitiría delegar tareas y beneficiarse de una mayor diversidad de ideas y habilidades, lo que podría acelerar el desarrollo y mejorar aún más la calidad del producto final.</w:t>
-      </w:r>
-    </w:p>
-    <w:p>
-      <w:pPr>
-        <w:spacing w:line="360" w:lineRule="auto"/>
-      </w:pPr>
-    </w:p>
-    <w:p>
-      <w:pPr>
-        <w:pStyle w:val="Ttulo1"/>
-        <w:spacing w:line="360" w:lineRule="auto"/>
-      </w:pPr>
-      <w:bookmarkStart w:id="23" w:name="_Toc166953871"/>
-      <w:r>
-        <w:t>Líneas futuras de trabajo</w:t>
-      </w:r>
-      <w:bookmarkEnd w:id="23"/>
-    </w:p>
-    <w:p/>
-    <w:p>
-      <w:pPr>
-        <w:spacing w:line="360" w:lineRule="auto"/>
-        <w:jc w:val="both"/>
-        <w:rPr>
-          <w:rFonts w:ascii="Arial" w:hAnsi="Arial" w:cs="Arial"/>
-        </w:rPr>
-      </w:pPr>
-      <w:r>
-        <w:rPr>
-          <w:rFonts w:ascii="Arial" w:hAnsi="Arial" w:cs="Arial"/>
-        </w:rPr>
-        <w:t>El desarrollo futuro de la aplicación se centrará en la implementación de nuevas funcionalidades y mejoras continuas para garantizar su competitividad y utilidad a largo plazo. Algunas de las funcionalidades adicionales previstas incluyen la integración de un sistema de recomendaciones personalizadas de ejercicios basado en el progreso del usuario y la adición de funciones sociales, como la posibilidad de compartir rutinas y logros con otros usuarios de la aplicación.</w:t>
-      </w:r>
-    </w:p>
-    <w:p>
-      <w:pPr>
-        <w:spacing w:line="360" w:lineRule="auto"/>
-        <w:jc w:val="both"/>
-        <w:rPr>
-          <w:rFonts w:ascii="Arial" w:hAnsi="Arial" w:cs="Arial"/>
-        </w:rPr>
-      </w:pPr>
-    </w:p>
-    <w:p>
-      <w:pPr>
-        <w:spacing w:line="360" w:lineRule="auto"/>
-        <w:jc w:val="both"/>
-        <w:rPr>
-          <w:rFonts w:ascii="Arial" w:hAnsi="Arial" w:cs="Arial"/>
-        </w:rPr>
-      </w:pPr>
-      <w:r>
-        <w:rPr>
-          <w:rFonts w:ascii="Arial" w:hAnsi="Arial" w:cs="Arial"/>
-        </w:rPr>
-        <w:t xml:space="preserve">Para mejorar las funcionalidades existentes, se planea optimizar la base de datos y el rendimiento del servidor, asegurando que la aplicación pueda manejar eficientemente un mayor volumen de usuarios y datos. También se considerará la implementación de análisis avanzados para proporcionar a los usuarios un </w:t>
-      </w:r>
-      <w:proofErr w:type="spellStart"/>
-      <w:r>
-        <w:rPr>
-          <w:rFonts w:ascii="Arial" w:hAnsi="Arial" w:cs="Arial"/>
-        </w:rPr>
-        <w:t>feedback</w:t>
-      </w:r>
-      <w:proofErr w:type="spellEnd"/>
-      <w:r>
-        <w:rPr>
-          <w:rFonts w:ascii="Arial" w:hAnsi="Arial" w:cs="Arial"/>
-        </w:rPr>
-        <w:t xml:space="preserve"> más detallado sobre su rendimiento y progreso.</w:t>
-      </w:r>
-    </w:p>
-    <w:p>
-      <w:pPr>
-        <w:spacing w:line="360" w:lineRule="auto"/>
-        <w:jc w:val="both"/>
-        <w:rPr>
-          <w:rFonts w:ascii="Arial" w:hAnsi="Arial" w:cs="Arial"/>
-        </w:rPr>
-      </w:pPr>
-    </w:p>
-    <w:p>
-      <w:pPr>
-        <w:spacing w:line="360" w:lineRule="auto"/>
-        <w:jc w:val="both"/>
-        <w:rPr>
-          <w:rFonts w:ascii="Arial" w:hAnsi="Arial" w:cs="Arial"/>
-        </w:rPr>
-      </w:pPr>
-      <w:r>
-        <w:rPr>
-          <w:rFonts w:ascii="Arial" w:hAnsi="Arial" w:cs="Arial"/>
-        </w:rPr>
-        <w:t>En términos de expansión y escalabilidad, se planea desarrollar versiones de la aplicación para otras plataformas, así como explorar la integración con dispositivos de fitness y aplicaciones de salud para ofrecer una experiencia más completa y sincronizada. Esta expansión no solo permitirá alcanzar a un público más amplio, sino que también proporcionará a los usuarios una experiencia más enriquecedora y holística.</w:t>
-      </w:r>
-    </w:p>
-    <w:p>
-      <w:pPr>
-        <w:spacing w:line="360" w:lineRule="auto"/>
-        <w:jc w:val="both"/>
-        <w:rPr>
-          <w:rFonts w:ascii="Arial" w:hAnsi="Arial" w:cs="Arial"/>
-        </w:rPr>
-      </w:pPr>
-    </w:p>
-    <w:p>
-      <w:pPr>
-        <w:spacing w:line="360" w:lineRule="auto"/>
-        <w:jc w:val="both"/>
-        <w:rPr>
-          <w:rFonts w:ascii="Arial" w:hAnsi="Arial" w:cs="Arial"/>
-        </w:rPr>
-      </w:pPr>
-      <w:r>
-        <w:rPr>
-          <w:rFonts w:ascii="Arial" w:hAnsi="Arial" w:cs="Arial"/>
-        </w:rPr>
-        <w:t xml:space="preserve">Adicionalmente, es importante señalar que algunas funcionalidades que se plantearon como objetivos al principio del proyecto no pudieron desarrollarse en </w:t>
-      </w:r>
-      <w:r>
-        <w:rPr>
-          <w:rFonts w:ascii="Arial" w:hAnsi="Arial" w:cs="Arial"/>
-        </w:rPr>
-        <w:lastRenderedPageBreak/>
-        <w:t>este primer sprint. Entre estos objetivos se encontraba la capacidad de permitir a los usuarios editar y gestionar sus datos personales dentro de la aplicación. Sin embargo, otros objetivos principales, como el sistema de registro e inicio de sesión, la creación, modificación y eliminación de rutinas de entrenamiento personalizadas, y la creación de una interfaz intuitiva y amigable con el usuario, sí se lograron implementar.</w:t>
+        <w:t>Adicionalmente, es importante señalar que algunas funcionalidades que se plantearon como objetivos al principio del proyecto no pudieron desarrollarse en este primer sprint. Entre estos objetivos se encontraba la capacidad de permitir a los usuarios editar y gestionar sus datos personales dentro de la aplicación. Sin embargo, otros objetivos principales, como el sistema de registro e inicio de sesión, la creación, modificación y eliminación de rutinas de entrenamiento personalizadas, y la creación de una interfaz intuitiva y amigable con el usuario, sí se lograron implementar.</w:t>
       </w:r>
     </w:p>
     <w:p>
@@ -5220,14 +8552,8 @@
         <w:rPr>
           <w:rFonts w:ascii="Arial" w:hAnsi="Arial" w:cs="Arial"/>
         </w:rPr>
-        <w:t xml:space="preserve">En resumen, las líneas futuras de trabajo están orientadas a mejorar y ampliar continuamente la aplicación, asegurando que se mantenga relevante y útil para los usuarios. La combinación de nuevas funcionalidades, mejoras técnicas y estrategias de crecimiento garantizará que la aplicación no solo cumpla con las </w:t>
-      </w:r>
-      <w:r>
-        <w:rPr>
-          <w:rFonts w:ascii="Arial" w:hAnsi="Arial" w:cs="Arial"/>
-        </w:rPr>
         <w:lastRenderedPageBreak/>
-        <w:t>necesidades actuales de los usuarios, sino que también se adapte y evolucione con las tendencias futuras del mercado de aplicaciones de fitness.</w:t>
+        <w:t>En resumen, las líneas futuras de trabajo están orientadas a mejorar y ampliar continuamente la aplicación, asegurando que se mantenga relevante y útil para los usuarios. La combinación de nuevas funcionalidades, mejoras técnicas y estrategias de crecimiento garantizará que la aplicación no solo cumpla con las necesidades actuales de los usuarios, sino que también se adapte y evolucione con las tendencias futuras del mercado de aplicaciones de fitness.</w:t>
       </w:r>
     </w:p>
     <w:p>
@@ -6262,17 +9588,17 @@
   <w:abstractNum w:abstractNumId="6" w15:restartNumberingAfterBreak="0">
     <w:nsid w:val="0EBA3801"/>
     <w:multiLevelType w:val="hybridMultilevel"/>
-    <w:tmpl w:val="3572A292"/>
-    <w:lvl w:ilvl="0" w:tplc="897E3888">
-      <w:start w:val="6"/>
-      <w:numFmt w:val="bullet"/>
-      <w:lvlText w:val="-"/>
+    <w:tmpl w:val="1CE014E0"/>
+    <w:lvl w:ilvl="0" w:tplc="0C0A0001">
+      <w:start w:val="1"/>
+      <w:numFmt w:val="bullet"/>
+      <w:lvlText w:val=""/>
       <w:lvlJc w:val="left"/>
       <w:pPr>
         <w:ind w:left="720" w:hanging="360"/>
       </w:pPr>
       <w:rPr>
-        <w:rFonts w:ascii="Arial" w:eastAsiaTheme="minorHAnsi" w:hAnsi="Arial" w:cs="Arial" w:hint="default"/>
+        <w:rFonts w:ascii="Symbol" w:hAnsi="Symbol" w:hint="default"/>
       </w:rPr>
     </w:lvl>
     <w:lvl w:ilvl="1" w:tplc="0C0A0003" w:tentative="1">
@@ -12923,6 +16249,10 @@
 </file>
 
 <file path=customXml/item1.xml><?xml version="1.0" encoding="utf-8"?>
+<b:Sources xmlns:b="http://schemas.openxmlformats.org/officeDocument/2006/bibliography" xmlns="http://schemas.openxmlformats.org/officeDocument/2006/bibliography" SelectedStyle="\APASixthEditionOfficeOnline.xsl" StyleName="APA" Version="6"/>
+</file>
+
+<file path=customXml/item2.xml><?xml version="1.0" encoding="utf-8"?>
 <?mso-contentType ?>
 <FormTemplates xmlns="http://schemas.microsoft.com/sharepoint/v3/contenttype/forms">
   <Display>DocumentLibraryForm</Display>
@@ -12931,25 +16261,7 @@
 </FormTemplates>
 </file>
 
-<file path=customXml/item2.xml><?xml version="1.0" encoding="utf-8"?>
-<b:Sources xmlns:b="http://schemas.openxmlformats.org/officeDocument/2006/bibliography" xmlns="http://schemas.openxmlformats.org/officeDocument/2006/bibliography" SelectedStyle="\APASixthEditionOfficeOnline.xsl" StyleName="APA" Version="6"/>
-</file>
-
 <file path=customXml/item3.xml><?xml version="1.0" encoding="utf-8"?>
-<p:properties xmlns:p="http://schemas.microsoft.com/office/2006/metadata/properties" xmlns:xsi="http://www.w3.org/2001/XMLSchema-instance" xmlns:pc="http://schemas.microsoft.com/office/infopath/2007/PartnerControls">
-  <documentManagement>
-    <Clasificación_x0020_3 xmlns="165023bb-6790-4881-8560-eefc7ed40ac1">DAW Semipresencial</Clasificación_x0020_3>
-    <Clasificacion_x0020_1 xmlns="165023bb-6790-4881-8560-eefc7ed40ac1">2º</Clasificacion_x0020_1>
-    <Clasificacion_x0020_2 xmlns="165023bb-6790-4881-8560-eefc7ed40ac1">Castellano</Clasificacion_x0020_2>
-    <Privacidad xmlns="165023bb-6790-4881-8560-eefc7ed40ac1">Público</Privacidad>
-    <Palabra_x0020_Clave xmlns="165023bb-6790-4881-8560-eefc7ed40ac1">PFC</Palabra_x0020_Clave>
-    <Tipo_x0020_Documento xmlns="165023bb-6790-4881-8560-eefc7ed40ac1">Documento</Tipo_x0020_Documento>
-    <Periodo xmlns="165023bb-6790-4881-8560-eefc7ed40ac1">2022-23</Periodo>
-  </documentManagement>
-</p:properties>
-</file>
-
-<file path=customXml/item4.xml><?xml version="1.0" encoding="utf-8"?>
 <ct:contentTypeSchema xmlns:ct="http://schemas.microsoft.com/office/2006/metadata/contentType" xmlns:ma="http://schemas.microsoft.com/office/2006/metadata/properties/metaAttributes" ct:_="" ma:_="" ma:contentTypeName="Documento Estandar Area" ma:contentTypeID="0x01010053D7DCC0F480634990696E216F5A82EE0100ED0AB3CB18DD0C45A167FB9A6CFA91CD" ma:contentTypeVersion="5" ma:contentTypeDescription="" ma:contentTypeScope="" ma:versionID="ca41fe38e99ae69fbe0e5a1a930f7661">
   <xsd:schema xmlns:xsd="http://www.w3.org/2001/XMLSchema" xmlns:xs="http://www.w3.org/2001/XMLSchema" xmlns:p="http://schemas.microsoft.com/office/2006/metadata/properties" xmlns:ns2="165023bb-6790-4881-8560-eefc7ed40ac1" targetNamespace="http://schemas.microsoft.com/office/2006/metadata/properties" ma:root="true" ma:fieldsID="5c651e975fdfa039b72462e0d6bb1f13" ns2:_="">
     <xsd:import namespace="165023bb-6790-4881-8560-eefc7ed40ac1"/>
@@ -13171,7 +16483,29 @@
 </ct:contentTypeSchema>
 </file>
 
+<file path=customXml/item4.xml><?xml version="1.0" encoding="utf-8"?>
+<p:properties xmlns:p="http://schemas.microsoft.com/office/2006/metadata/properties" xmlns:xsi="http://www.w3.org/2001/XMLSchema-instance" xmlns:pc="http://schemas.microsoft.com/office/infopath/2007/PartnerControls">
+  <documentManagement>
+    <Clasificación_x0020_3 xmlns="165023bb-6790-4881-8560-eefc7ed40ac1">DAW Semipresencial</Clasificación_x0020_3>
+    <Clasificacion_x0020_1 xmlns="165023bb-6790-4881-8560-eefc7ed40ac1">2º</Clasificacion_x0020_1>
+    <Clasificacion_x0020_2 xmlns="165023bb-6790-4881-8560-eefc7ed40ac1">Castellano</Clasificacion_x0020_2>
+    <Privacidad xmlns="165023bb-6790-4881-8560-eefc7ed40ac1">Público</Privacidad>
+    <Palabra_x0020_Clave xmlns="165023bb-6790-4881-8560-eefc7ed40ac1">PFC</Palabra_x0020_Clave>
+    <Tipo_x0020_Documento xmlns="165023bb-6790-4881-8560-eefc7ed40ac1">Documento</Tipo_x0020_Documento>
+    <Periodo xmlns="165023bb-6790-4881-8560-eefc7ed40ac1">2022-23</Periodo>
+  </documentManagement>
+</p:properties>
+</file>
+
 <file path=customXml/itemProps1.xml><?xml version="1.0" encoding="utf-8"?>
+<ds:datastoreItem xmlns:ds="http://schemas.openxmlformats.org/officeDocument/2006/customXml" ds:itemID="{56E57C1B-525B-4F81-81B4-4798B8DBD62B}">
+  <ds:schemaRefs>
+    <ds:schemaRef ds:uri="http://schemas.openxmlformats.org/officeDocument/2006/bibliography"/>
+  </ds:schemaRefs>
+</ds:datastoreItem>
+</file>
+
+<file path=customXml/itemProps2.xml><?xml version="1.0" encoding="utf-8"?>
 <ds:datastoreItem xmlns:ds="http://schemas.openxmlformats.org/officeDocument/2006/customXml" ds:itemID="{63A0730B-53D6-40B6-A950-8B7F7378B86A}">
   <ds:schemaRefs>
     <ds:schemaRef ds:uri="http://schemas.microsoft.com/sharepoint/v3/contenttype/forms"/>
@@ -13179,25 +16513,7 @@
 </ds:datastoreItem>
 </file>
 
-<file path=customXml/itemProps2.xml><?xml version="1.0" encoding="utf-8"?>
-<ds:datastoreItem xmlns:ds="http://schemas.openxmlformats.org/officeDocument/2006/customXml" ds:itemID="{56E57C1B-525B-4F81-81B4-4798B8DBD62B}">
-  <ds:schemaRefs>
-    <ds:schemaRef ds:uri="http://schemas.openxmlformats.org/officeDocument/2006/bibliography"/>
-  </ds:schemaRefs>
-</ds:datastoreItem>
-</file>
-
 <file path=customXml/itemProps3.xml><?xml version="1.0" encoding="utf-8"?>
-<ds:datastoreItem xmlns:ds="http://schemas.openxmlformats.org/officeDocument/2006/customXml" ds:itemID="{A00FDE14-EF92-4FAF-BDCB-EDB5E9CD3F6C}">
-  <ds:schemaRefs>
-    <ds:schemaRef ds:uri="http://schemas.microsoft.com/office/2006/metadata/properties"/>
-    <ds:schemaRef ds:uri="http://schemas.microsoft.com/office/infopath/2007/PartnerControls"/>
-    <ds:schemaRef ds:uri="165023bb-6790-4881-8560-eefc7ed40ac1"/>
-  </ds:schemaRefs>
-</ds:datastoreItem>
-</file>
-
-<file path=customXml/itemProps4.xml><?xml version="1.0" encoding="utf-8"?>
 <ds:datastoreItem xmlns:ds="http://schemas.openxmlformats.org/officeDocument/2006/customXml" ds:itemID="{8B9E7F50-1D1C-4D13-86A0-33C0DAE6C477}">
   <ds:schemaRefs>
     <ds:schemaRef ds:uri="http://schemas.microsoft.com/office/2006/metadata/contentType"/>
@@ -13213,4 +16529,14 @@
     <ds:schemaRef ds:uri="http://schemas.microsoft.com/internal/obd"/>
   </ds:schemaRefs>
 </ds:datastoreItem>
+</file>
+
+<file path=customXml/itemProps4.xml><?xml version="1.0" encoding="utf-8"?>
+<ds:datastoreItem xmlns:ds="http://schemas.openxmlformats.org/officeDocument/2006/customXml" ds:itemID="{A00FDE14-EF92-4FAF-BDCB-EDB5E9CD3F6C}">
+  <ds:schemaRefs>
+    <ds:schemaRef ds:uri="http://schemas.microsoft.com/office/2006/metadata/properties"/>
+    <ds:schemaRef ds:uri="http://schemas.microsoft.com/office/infopath/2007/PartnerControls"/>
+    <ds:schemaRef ds:uri="165023bb-6790-4881-8560-eefc7ed40ac1"/>
+  </ds:schemaRefs>
+</ds:datastoreItem>
 </file>
</xml_diff>